<commit_message>
Modification du Cahier des charges
ajout d'information lié au point n°5 et suppression du points n°6
remplacer par l'exclusion spécifique de l'objectif
</commit_message>
<xml_diff>
--- a/Selfcard express.docx
+++ b/Selfcard express.docx
@@ -173,6 +173,14 @@
         <w:pStyle w:val="Listepuces"/>
       </w:pPr>
       <w:r>
+        <w:t>Les informations sont : nom, prénom, classe, régime, nombres de repas restant et photo de l’élève.</w:t>
+      </w:r>
+    </w:p>
+    <w:p>
+      <w:pPr>
+        <w:pStyle w:val="Listepuces"/>
+      </w:pPr>
+      <w:r>
         <w:t>Un panneau d’administration pour qu’une personne puisse ajouter les informations sans formation.</w:t>
       </w:r>
     </w:p>
@@ -198,6 +206,14 @@
     </w:p>
     <w:p>
       <w:pPr>
+        <w:pStyle w:val="Listepuces"/>
+      </w:pPr>
+      <w:r>
+        <w:t>Les cartes seront écrite depuis un espace d’administration et pourrons être remplacé directement en espace de restauration.</w:t>
+      </w:r>
+    </w:p>
+    <w:p>
+      <w:pPr>
         <w:pStyle w:val="Titre2"/>
       </w:pPr>
       <w:r>
@@ -227,9 +243,20 @@
     </w:p>
     <w:p>
       <w:pPr>
+        <w:pStyle w:val="Listepuces"/>
+        <w:numPr>
+          <w:ilvl w:val="0"/>
+          <w:numId w:val="0"/>
+        </w:numPr>
+        <w:ind w:left="432"/>
+      </w:pPr>
+    </w:p>
+    <w:p>
+      <w:pPr>
         <w:pStyle w:val="Titre2"/>
       </w:pPr>
       <w:r>
+        <w:lastRenderedPageBreak/>
         <w:t>Parties affectées</w:t>
       </w:r>
     </w:p>
@@ -270,576 +297,8 @@
       <w:pPr>
         <w:pStyle w:val="Titre2"/>
       </w:pPr>
-      <w:r>
-        <w:lastRenderedPageBreak/>
-        <w:t>Systèmes ou processus d’entreprise affectés</w:t>
-      </w:r>
-    </w:p>
-    <w:sdt>
-      <w:sdtPr>
-        <w:id w:val="394707813"/>
-        <w:placeholder>
-          <w:docPart w:val="60A44E2853EB48FFBC69AA695774B29B"/>
-        </w:placeholder>
-        <w:temporary/>
-        <w:showingPlcHdr/>
-      </w:sdtPr>
-      <w:sdtEndPr/>
-      <w:sdtContent>
-        <w:tbl>
-          <w:tblPr>
-            <w:tblStyle w:val="Tableaudeconseil"/>
-            <w:tblW w:w="5000" w:type="pct"/>
-            <w:tblLook w:val="04A0" w:firstRow="1" w:lastRow="0" w:firstColumn="1" w:lastColumn="0" w:noHBand="0" w:noVBand="1"/>
-          </w:tblPr>
-          <w:tblGrid>
-            <w:gridCol w:w="577"/>
-            <w:gridCol w:w="8783"/>
-          </w:tblGrid>
-          <w:tr>
-            <w:tc>
-              <w:tcPr>
-                <w:cnfStyle w:val="001000000000" w:firstRow="0" w:lastRow="0" w:firstColumn="1" w:lastColumn="0" w:oddVBand="0" w:evenVBand="0" w:oddHBand="0" w:evenHBand="0" w:firstRowFirstColumn="0" w:firstRowLastColumn="0" w:lastRowFirstColumn="0" w:lastRowLastColumn="0"/>
-                <w:tcW w:w="308" w:type="pct"/>
-              </w:tcPr>
-              <w:p>
-                <w:r>
-                  <w:rPr>
-                    <w:noProof/>
-                  </w:rPr>
-                  <mc:AlternateContent>
-                    <mc:Choice Requires="wpg">
-                      <w:drawing>
-                        <wp:inline distT="0" distB="0" distL="0" distR="0" wp14:anchorId="0758A8AA" wp14:editId="6F4B2858">
-                          <wp:extent cx="141605" cy="141605"/>
-                          <wp:effectExtent l="0" t="0" r="0" b="0"/>
-                          <wp:docPr id="62" name="Groupe 5"/>
-                          <wp:cNvGraphicFramePr/>
-                          <a:graphic xmlns:a="http://schemas.openxmlformats.org/drawingml/2006/main">
-                            <a:graphicData uri="http://schemas.microsoft.com/office/word/2010/wordprocessingGroup">
-                              <wpg:wgp>
-                                <wpg:cNvGrpSpPr/>
-                                <wpg:grpSpPr>
-                                  <a:xfrm>
-                                    <a:off x="0" y="0"/>
-                                    <a:ext cx="141605" cy="141605"/>
-                                    <a:chOff x="0" y="0"/>
-                                    <a:chExt cx="141605" cy="141605"/>
-                                  </a:xfrm>
-                                </wpg:grpSpPr>
-                                <wps:wsp>
-                                  <wps:cNvPr id="63" name="Rectangle 63"/>
-                                  <wps:cNvSpPr>
-                                    <a:spLocks noChangeArrowheads="1"/>
-                                  </wps:cNvSpPr>
-                                  <wps:spPr bwMode="auto">
-                                    <a:xfrm>
-                                      <a:off x="0" y="0"/>
-                                      <a:ext cx="141605" cy="141605"/>
-                                    </a:xfrm>
-                                    <a:prstGeom prst="rect">
-                                      <a:avLst/>
-                                    </a:prstGeom>
-                                    <a:solidFill>
-                                      <a:schemeClr val="accent1"/>
-                                    </a:solidFill>
-                                    <a:ln w="0">
-                                      <a:noFill/>
-                                      <a:prstDash val="solid"/>
-                                      <a:miter lim="800000"/>
-                                      <a:headEnd/>
-                                      <a:tailEnd/>
-                                    </a:ln>
-                                  </wps:spPr>
-                                  <wps:bodyPr rot="0" vert="horz" wrap="square" lIns="91440" tIns="45720" rIns="91440" bIns="45720" anchor="t" anchorCtr="0" upright="1">
-                                    <a:noAutofit/>
-                                  </wps:bodyPr>
-                                </wps:wsp>
-                                <wps:wsp>
-                                  <wps:cNvPr id="64" name="Freeform 64"/>
-                                  <wps:cNvSpPr>
-                                    <a:spLocks noEditPoints="1"/>
-                                  </wps:cNvSpPr>
-                                  <wps:spPr bwMode="auto">
-                                    <a:xfrm>
-                                      <a:off x="58420" y="22225"/>
-                                      <a:ext cx="24765" cy="97155"/>
-                                    </a:xfrm>
-                                    <a:custGeom>
-                                      <a:avLst/>
-                                      <a:gdLst>
-                                        <a:gd name="T0" fmla="*/ 30 w 541"/>
-                                        <a:gd name="T1" fmla="*/ 791 h 2151"/>
-                                        <a:gd name="T2" fmla="*/ 511 w 541"/>
-                                        <a:gd name="T3" fmla="*/ 791 h 2151"/>
-                                        <a:gd name="T4" fmla="*/ 511 w 541"/>
-                                        <a:gd name="T5" fmla="*/ 2151 h 2151"/>
-                                        <a:gd name="T6" fmla="*/ 30 w 541"/>
-                                        <a:gd name="T7" fmla="*/ 2151 h 2151"/>
-                                        <a:gd name="T8" fmla="*/ 30 w 541"/>
-                                        <a:gd name="T9" fmla="*/ 791 h 2151"/>
-                                        <a:gd name="T10" fmla="*/ 271 w 541"/>
-                                        <a:gd name="T11" fmla="*/ 0 h 2151"/>
-                                        <a:gd name="T12" fmla="*/ 311 w 541"/>
-                                        <a:gd name="T13" fmla="*/ 3 h 2151"/>
-                                        <a:gd name="T14" fmla="*/ 349 w 541"/>
-                                        <a:gd name="T15" fmla="*/ 11 h 2151"/>
-                                        <a:gd name="T16" fmla="*/ 384 w 541"/>
-                                        <a:gd name="T17" fmla="*/ 26 h 2151"/>
-                                        <a:gd name="T18" fmla="*/ 418 w 541"/>
-                                        <a:gd name="T19" fmla="*/ 44 h 2151"/>
-                                        <a:gd name="T20" fmla="*/ 447 w 541"/>
-                                        <a:gd name="T21" fmla="*/ 66 h 2151"/>
-                                        <a:gd name="T22" fmla="*/ 475 w 541"/>
-                                        <a:gd name="T23" fmla="*/ 93 h 2151"/>
-                                        <a:gd name="T24" fmla="*/ 497 w 541"/>
-                                        <a:gd name="T25" fmla="*/ 123 h 2151"/>
-                                        <a:gd name="T26" fmla="*/ 516 w 541"/>
-                                        <a:gd name="T27" fmla="*/ 157 h 2151"/>
-                                        <a:gd name="T28" fmla="*/ 530 w 541"/>
-                                        <a:gd name="T29" fmla="*/ 193 h 2151"/>
-                                        <a:gd name="T30" fmla="*/ 538 w 541"/>
-                                        <a:gd name="T31" fmla="*/ 230 h 2151"/>
-                                        <a:gd name="T32" fmla="*/ 541 w 541"/>
-                                        <a:gd name="T33" fmla="*/ 270 h 2151"/>
-                                        <a:gd name="T34" fmla="*/ 538 w 541"/>
-                                        <a:gd name="T35" fmla="*/ 310 h 2151"/>
-                                        <a:gd name="T36" fmla="*/ 530 w 541"/>
-                                        <a:gd name="T37" fmla="*/ 347 h 2151"/>
-                                        <a:gd name="T38" fmla="*/ 516 w 541"/>
-                                        <a:gd name="T39" fmla="*/ 384 h 2151"/>
-                                        <a:gd name="T40" fmla="*/ 497 w 541"/>
-                                        <a:gd name="T41" fmla="*/ 417 h 2151"/>
-                                        <a:gd name="T42" fmla="*/ 475 w 541"/>
-                                        <a:gd name="T43" fmla="*/ 447 h 2151"/>
-                                        <a:gd name="T44" fmla="*/ 447 w 541"/>
-                                        <a:gd name="T45" fmla="*/ 474 h 2151"/>
-                                        <a:gd name="T46" fmla="*/ 418 w 541"/>
-                                        <a:gd name="T47" fmla="*/ 496 h 2151"/>
-                                        <a:gd name="T48" fmla="*/ 384 w 541"/>
-                                        <a:gd name="T49" fmla="*/ 515 h 2151"/>
-                                        <a:gd name="T50" fmla="*/ 349 w 541"/>
-                                        <a:gd name="T51" fmla="*/ 529 h 2151"/>
-                                        <a:gd name="T52" fmla="*/ 311 w 541"/>
-                                        <a:gd name="T53" fmla="*/ 538 h 2151"/>
-                                        <a:gd name="T54" fmla="*/ 271 w 541"/>
-                                        <a:gd name="T55" fmla="*/ 540 h 2151"/>
-                                        <a:gd name="T56" fmla="*/ 231 w 541"/>
-                                        <a:gd name="T57" fmla="*/ 538 h 2151"/>
-                                        <a:gd name="T58" fmla="*/ 193 w 541"/>
-                                        <a:gd name="T59" fmla="*/ 529 h 2151"/>
-                                        <a:gd name="T60" fmla="*/ 157 w 541"/>
-                                        <a:gd name="T61" fmla="*/ 515 h 2151"/>
-                                        <a:gd name="T62" fmla="*/ 125 w 541"/>
-                                        <a:gd name="T63" fmla="*/ 496 h 2151"/>
-                                        <a:gd name="T64" fmla="*/ 94 w 541"/>
-                                        <a:gd name="T65" fmla="*/ 474 h 2151"/>
-                                        <a:gd name="T66" fmla="*/ 68 w 541"/>
-                                        <a:gd name="T67" fmla="*/ 447 h 2151"/>
-                                        <a:gd name="T68" fmla="*/ 44 w 541"/>
-                                        <a:gd name="T69" fmla="*/ 417 h 2151"/>
-                                        <a:gd name="T70" fmla="*/ 26 w 541"/>
-                                        <a:gd name="T71" fmla="*/ 384 h 2151"/>
-                                        <a:gd name="T72" fmla="*/ 13 w 541"/>
-                                        <a:gd name="T73" fmla="*/ 347 h 2151"/>
-                                        <a:gd name="T74" fmla="*/ 3 w 541"/>
-                                        <a:gd name="T75" fmla="*/ 310 h 2151"/>
-                                        <a:gd name="T76" fmla="*/ 0 w 541"/>
-                                        <a:gd name="T77" fmla="*/ 270 h 2151"/>
-                                        <a:gd name="T78" fmla="*/ 3 w 541"/>
-                                        <a:gd name="T79" fmla="*/ 230 h 2151"/>
-                                        <a:gd name="T80" fmla="*/ 13 w 541"/>
-                                        <a:gd name="T81" fmla="*/ 193 h 2151"/>
-                                        <a:gd name="T82" fmla="*/ 26 w 541"/>
-                                        <a:gd name="T83" fmla="*/ 157 h 2151"/>
-                                        <a:gd name="T84" fmla="*/ 44 w 541"/>
-                                        <a:gd name="T85" fmla="*/ 123 h 2151"/>
-                                        <a:gd name="T86" fmla="*/ 68 w 541"/>
-                                        <a:gd name="T87" fmla="*/ 93 h 2151"/>
-                                        <a:gd name="T88" fmla="*/ 94 w 541"/>
-                                        <a:gd name="T89" fmla="*/ 66 h 2151"/>
-                                        <a:gd name="T90" fmla="*/ 125 w 541"/>
-                                        <a:gd name="T91" fmla="*/ 44 h 2151"/>
-                                        <a:gd name="T92" fmla="*/ 157 w 541"/>
-                                        <a:gd name="T93" fmla="*/ 26 h 2151"/>
-                                        <a:gd name="T94" fmla="*/ 193 w 541"/>
-                                        <a:gd name="T95" fmla="*/ 11 h 2151"/>
-                                        <a:gd name="T96" fmla="*/ 231 w 541"/>
-                                        <a:gd name="T97" fmla="*/ 3 h 2151"/>
-                                        <a:gd name="T98" fmla="*/ 271 w 541"/>
-                                        <a:gd name="T99" fmla="*/ 0 h 2151"/>
-                                      </a:gdLst>
-                                      <a:ahLst/>
-                                      <a:cxnLst>
-                                        <a:cxn ang="0">
-                                          <a:pos x="T0" y="T1"/>
-                                        </a:cxn>
-                                        <a:cxn ang="0">
-                                          <a:pos x="T2" y="T3"/>
-                                        </a:cxn>
-                                        <a:cxn ang="0">
-                                          <a:pos x="T4" y="T5"/>
-                                        </a:cxn>
-                                        <a:cxn ang="0">
-                                          <a:pos x="T6" y="T7"/>
-                                        </a:cxn>
-                                        <a:cxn ang="0">
-                                          <a:pos x="T8" y="T9"/>
-                                        </a:cxn>
-                                        <a:cxn ang="0">
-                                          <a:pos x="T10" y="T11"/>
-                                        </a:cxn>
-                                        <a:cxn ang="0">
-                                          <a:pos x="T12" y="T13"/>
-                                        </a:cxn>
-                                        <a:cxn ang="0">
-                                          <a:pos x="T14" y="T15"/>
-                                        </a:cxn>
-                                        <a:cxn ang="0">
-                                          <a:pos x="T16" y="T17"/>
-                                        </a:cxn>
-                                        <a:cxn ang="0">
-                                          <a:pos x="T18" y="T19"/>
-                                        </a:cxn>
-                                        <a:cxn ang="0">
-                                          <a:pos x="T20" y="T21"/>
-                                        </a:cxn>
-                                        <a:cxn ang="0">
-                                          <a:pos x="T22" y="T23"/>
-                                        </a:cxn>
-                                        <a:cxn ang="0">
-                                          <a:pos x="T24" y="T25"/>
-                                        </a:cxn>
-                                        <a:cxn ang="0">
-                                          <a:pos x="T26" y="T27"/>
-                                        </a:cxn>
-                                        <a:cxn ang="0">
-                                          <a:pos x="T28" y="T29"/>
-                                        </a:cxn>
-                                        <a:cxn ang="0">
-                                          <a:pos x="T30" y="T31"/>
-                                        </a:cxn>
-                                        <a:cxn ang="0">
-                                          <a:pos x="T32" y="T33"/>
-                                        </a:cxn>
-                                        <a:cxn ang="0">
-                                          <a:pos x="T34" y="T35"/>
-                                        </a:cxn>
-                                        <a:cxn ang="0">
-                                          <a:pos x="T36" y="T37"/>
-                                        </a:cxn>
-                                        <a:cxn ang="0">
-                                          <a:pos x="T38" y="T39"/>
-                                        </a:cxn>
-                                        <a:cxn ang="0">
-                                          <a:pos x="T40" y="T41"/>
-                                        </a:cxn>
-                                        <a:cxn ang="0">
-                                          <a:pos x="T42" y="T43"/>
-                                        </a:cxn>
-                                        <a:cxn ang="0">
-                                          <a:pos x="T44" y="T45"/>
-                                        </a:cxn>
-                                        <a:cxn ang="0">
-                                          <a:pos x="T46" y="T47"/>
-                                        </a:cxn>
-                                        <a:cxn ang="0">
-                                          <a:pos x="T48" y="T49"/>
-                                        </a:cxn>
-                                        <a:cxn ang="0">
-                                          <a:pos x="T50" y="T51"/>
-                                        </a:cxn>
-                                        <a:cxn ang="0">
-                                          <a:pos x="T52" y="T53"/>
-                                        </a:cxn>
-                                        <a:cxn ang="0">
-                                          <a:pos x="T54" y="T55"/>
-                                        </a:cxn>
-                                        <a:cxn ang="0">
-                                          <a:pos x="T56" y="T57"/>
-                                        </a:cxn>
-                                        <a:cxn ang="0">
-                                          <a:pos x="T58" y="T59"/>
-                                        </a:cxn>
-                                        <a:cxn ang="0">
-                                          <a:pos x="T60" y="T61"/>
-                                        </a:cxn>
-                                        <a:cxn ang="0">
-                                          <a:pos x="T62" y="T63"/>
-                                        </a:cxn>
-                                        <a:cxn ang="0">
-                                          <a:pos x="T64" y="T65"/>
-                                        </a:cxn>
-                                        <a:cxn ang="0">
-                                          <a:pos x="T66" y="T67"/>
-                                        </a:cxn>
-                                        <a:cxn ang="0">
-                                          <a:pos x="T68" y="T69"/>
-                                        </a:cxn>
-                                        <a:cxn ang="0">
-                                          <a:pos x="T70" y="T71"/>
-                                        </a:cxn>
-                                        <a:cxn ang="0">
-                                          <a:pos x="T72" y="T73"/>
-                                        </a:cxn>
-                                        <a:cxn ang="0">
-                                          <a:pos x="T74" y="T75"/>
-                                        </a:cxn>
-                                        <a:cxn ang="0">
-                                          <a:pos x="T76" y="T77"/>
-                                        </a:cxn>
-                                        <a:cxn ang="0">
-                                          <a:pos x="T78" y="T79"/>
-                                        </a:cxn>
-                                        <a:cxn ang="0">
-                                          <a:pos x="T80" y="T81"/>
-                                        </a:cxn>
-                                        <a:cxn ang="0">
-                                          <a:pos x="T82" y="T83"/>
-                                        </a:cxn>
-                                        <a:cxn ang="0">
-                                          <a:pos x="T84" y="T85"/>
-                                        </a:cxn>
-                                        <a:cxn ang="0">
-                                          <a:pos x="T86" y="T87"/>
-                                        </a:cxn>
-                                        <a:cxn ang="0">
-                                          <a:pos x="T88" y="T89"/>
-                                        </a:cxn>
-                                        <a:cxn ang="0">
-                                          <a:pos x="T90" y="T91"/>
-                                        </a:cxn>
-                                        <a:cxn ang="0">
-                                          <a:pos x="T92" y="T93"/>
-                                        </a:cxn>
-                                        <a:cxn ang="0">
-                                          <a:pos x="T94" y="T95"/>
-                                        </a:cxn>
-                                        <a:cxn ang="0">
-                                          <a:pos x="T96" y="T97"/>
-                                        </a:cxn>
-                                        <a:cxn ang="0">
-                                          <a:pos x="T98" y="T99"/>
-                                        </a:cxn>
-                                      </a:cxnLst>
-                                      <a:rect l="0" t="0" r="r" b="b"/>
-                                      <a:pathLst>
-                                        <a:path w="541" h="2151">
-                                          <a:moveTo>
-                                            <a:pt x="30" y="791"/>
-                                          </a:moveTo>
-                                          <a:lnTo>
-                                            <a:pt x="511" y="791"/>
-                                          </a:lnTo>
-                                          <a:lnTo>
-                                            <a:pt x="511" y="2151"/>
-                                          </a:lnTo>
-                                          <a:lnTo>
-                                            <a:pt x="30" y="2151"/>
-                                          </a:lnTo>
-                                          <a:lnTo>
-                                            <a:pt x="30" y="791"/>
-                                          </a:lnTo>
-                                          <a:close/>
-                                          <a:moveTo>
-                                            <a:pt x="271" y="0"/>
-                                          </a:moveTo>
-                                          <a:lnTo>
-                                            <a:pt x="311" y="3"/>
-                                          </a:lnTo>
-                                          <a:lnTo>
-                                            <a:pt x="349" y="11"/>
-                                          </a:lnTo>
-                                          <a:lnTo>
-                                            <a:pt x="384" y="26"/>
-                                          </a:lnTo>
-                                          <a:lnTo>
-                                            <a:pt x="418" y="44"/>
-                                          </a:lnTo>
-                                          <a:lnTo>
-                                            <a:pt x="447" y="66"/>
-                                          </a:lnTo>
-                                          <a:lnTo>
-                                            <a:pt x="475" y="93"/>
-                                          </a:lnTo>
-                                          <a:lnTo>
-                                            <a:pt x="497" y="123"/>
-                                          </a:lnTo>
-                                          <a:lnTo>
-                                            <a:pt x="516" y="157"/>
-                                          </a:lnTo>
-                                          <a:lnTo>
-                                            <a:pt x="530" y="193"/>
-                                          </a:lnTo>
-                                          <a:lnTo>
-                                            <a:pt x="538" y="230"/>
-                                          </a:lnTo>
-                                          <a:lnTo>
-                                            <a:pt x="541" y="270"/>
-                                          </a:lnTo>
-                                          <a:lnTo>
-                                            <a:pt x="538" y="310"/>
-                                          </a:lnTo>
-                                          <a:lnTo>
-                                            <a:pt x="530" y="347"/>
-                                          </a:lnTo>
-                                          <a:lnTo>
-                                            <a:pt x="516" y="384"/>
-                                          </a:lnTo>
-                                          <a:lnTo>
-                                            <a:pt x="497" y="417"/>
-                                          </a:lnTo>
-                                          <a:lnTo>
-                                            <a:pt x="475" y="447"/>
-                                          </a:lnTo>
-                                          <a:lnTo>
-                                            <a:pt x="447" y="474"/>
-                                          </a:lnTo>
-                                          <a:lnTo>
-                                            <a:pt x="418" y="496"/>
-                                          </a:lnTo>
-                                          <a:lnTo>
-                                            <a:pt x="384" y="515"/>
-                                          </a:lnTo>
-                                          <a:lnTo>
-                                            <a:pt x="349" y="529"/>
-                                          </a:lnTo>
-                                          <a:lnTo>
-                                            <a:pt x="311" y="538"/>
-                                          </a:lnTo>
-                                          <a:lnTo>
-                                            <a:pt x="271" y="540"/>
-                                          </a:lnTo>
-                                          <a:lnTo>
-                                            <a:pt x="231" y="538"/>
-                                          </a:lnTo>
-                                          <a:lnTo>
-                                            <a:pt x="193" y="529"/>
-                                          </a:lnTo>
-                                          <a:lnTo>
-                                            <a:pt x="157" y="515"/>
-                                          </a:lnTo>
-                                          <a:lnTo>
-                                            <a:pt x="125" y="496"/>
-                                          </a:lnTo>
-                                          <a:lnTo>
-                                            <a:pt x="94" y="474"/>
-                                          </a:lnTo>
-                                          <a:lnTo>
-                                            <a:pt x="68" y="447"/>
-                                          </a:lnTo>
-                                          <a:lnTo>
-                                            <a:pt x="44" y="417"/>
-                                          </a:lnTo>
-                                          <a:lnTo>
-                                            <a:pt x="26" y="384"/>
-                                          </a:lnTo>
-                                          <a:lnTo>
-                                            <a:pt x="13" y="347"/>
-                                          </a:lnTo>
-                                          <a:lnTo>
-                                            <a:pt x="3" y="310"/>
-                                          </a:lnTo>
-                                          <a:lnTo>
-                                            <a:pt x="0" y="270"/>
-                                          </a:lnTo>
-                                          <a:lnTo>
-                                            <a:pt x="3" y="230"/>
-                                          </a:lnTo>
-                                          <a:lnTo>
-                                            <a:pt x="13" y="193"/>
-                                          </a:lnTo>
-                                          <a:lnTo>
-                                            <a:pt x="26" y="157"/>
-                                          </a:lnTo>
-                                          <a:lnTo>
-                                            <a:pt x="44" y="123"/>
-                                          </a:lnTo>
-                                          <a:lnTo>
-                                            <a:pt x="68" y="93"/>
-                                          </a:lnTo>
-                                          <a:lnTo>
-                                            <a:pt x="94" y="66"/>
-                                          </a:lnTo>
-                                          <a:lnTo>
-                                            <a:pt x="125" y="44"/>
-                                          </a:lnTo>
-                                          <a:lnTo>
-                                            <a:pt x="157" y="26"/>
-                                          </a:lnTo>
-                                          <a:lnTo>
-                                            <a:pt x="193" y="11"/>
-                                          </a:lnTo>
-                                          <a:lnTo>
-                                            <a:pt x="231" y="3"/>
-                                          </a:lnTo>
-                                          <a:lnTo>
-                                            <a:pt x="271" y="0"/>
-                                          </a:lnTo>
-                                          <a:close/>
-                                        </a:path>
-                                      </a:pathLst>
-                                    </a:custGeom>
-                                    <a:solidFill>
-                                      <a:srgbClr val="FFFFFF"/>
-                                    </a:solidFill>
-                                    <a:ln w="0">
-                                      <a:noFill/>
-                                      <a:prstDash val="solid"/>
-                                      <a:round/>
-                                      <a:headEnd/>
-                                      <a:tailEnd/>
-                                    </a:ln>
-                                  </wps:spPr>
-                                  <wps:bodyPr rot="0" vert="horz" wrap="square" lIns="91440" tIns="45720" rIns="91440" bIns="45720" anchor="t" anchorCtr="0" upright="1">
-                                    <a:noAutofit/>
-                                  </wps:bodyPr>
-                                </wps:wsp>
-                              </wpg:wgp>
-                            </a:graphicData>
-                          </a:graphic>
-                        </wp:inline>
-                      </w:drawing>
-                    </mc:Choice>
-                    <mc:Fallback>
-                      <w:pict>
-                        <v:group w14:anchorId="6D4934F5" id="Groupe 5" o:spid="_x0000_s1026" style="width:11.15pt;height:11.15pt;mso-position-horizontal-relative:char;mso-position-vertical-relative:line" coordsize="141605,141605" o:gfxdata="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">
-                          <v:rect id="Rectangle 63" o:spid="_x0000_s1027" style="position:absolute;width:141605;height:141605;visibility:visible;mso-wrap-style:square;v-text-anchor:top" o:gfxdata="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" fillcolor="#5b9bd5 [3204]" stroked="f" strokeweight="0"/>
-                          <v:shape id="Freeform 64" o:spid="_x0000_s1028" style="position:absolute;left:58420;top:22225;width:24765;height:97155;visibility:visible;mso-wrap-style:square;v-text-anchor:top" coordsize="541,2151" o:gfxdata="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" path="m30,791r481,l511,2151r-481,l30,791xm271,r40,3l349,11r35,15l418,44r29,22l475,93r22,30l516,157r14,36l538,230r3,40l538,310r-8,37l516,384r-19,33l475,447r-28,27l418,496r-34,19l349,529r-38,9l271,540r-40,-2l193,529,157,515,125,496,94,474,68,447,44,417,26,384,13,347,3,310,,270,3,230,13,193,26,157,44,123,68,93,94,66,125,44,157,26,193,11,231,3,271,xe" stroked="f" strokeweight="0">
-                            <v:path arrowok="t" o:connecttype="custom" o:connectlocs="1373,35727;23392,35727;23392,97155;1373,97155;1373,35727;12405,0;14236,136;15976,497;17578,1174;19135,1987;20462,2981;21744,4201;22751,5556;23621,7091;24261,8717;24628,10388;24765,12195;24628,14002;24261,15673;23621,17344;22751,18835;21744,20190;20462,21409;19135,22403;17578,23261;15976,23894;14236,24300;12405,24390;10574,24300;8835,23894;7187,23261;5722,22403;4303,21409;3113,20190;2014,18835;1190,17344;595,15673;137,14002;0,12195;137,10388;595,8717;1190,7091;2014,5556;3113,4201;4303,2981;5722,1987;7187,1174;8835,497;10574,136;12405,0" o:connectangles="0,0,0,0,0,0,0,0,0,0,0,0,0,0,0,0,0,0,0,0,0,0,0,0,0,0,0,0,0,0,0,0,0,0,0,0,0,0,0,0,0,0,0,0,0,0,0,0,0,0"/>
-                            <o:lock v:ext="edit" verticies="t"/>
-                          </v:shape>
-                          <w10:anchorlock/>
-                        </v:group>
-                      </w:pict>
-                    </mc:Fallback>
-                  </mc:AlternateContent>
-                </w:r>
-              </w:p>
-            </w:tc>
-            <w:tc>
-              <w:tcPr>
-                <w:tcW w:w="4692" w:type="pct"/>
-              </w:tcPr>
-              <w:p>
-                <w:pPr>
-                  <w:pStyle w:val="Textedeconseil"/>
-                  <w:cnfStyle w:val="000000000000" w:firstRow="0" w:lastRow="0" w:firstColumn="0" w:lastColumn="0" w:oddVBand="0" w:evenVBand="0" w:oddHBand="0" w:evenHBand="0" w:firstRowFirstColumn="0" w:firstRowLastColumn="0" w:lastRowFirstColumn="0" w:lastRowLastColumn="0"/>
-                </w:pPr>
-                <w:r>
-                  <w:t>[Décrivez les composants spécifiques qui sont exclus de ce projet.]</w:t>
-                </w:r>
-              </w:p>
-            </w:tc>
-          </w:tr>
-        </w:tbl>
-        <w:p/>
-      </w:sdtContent>
-    </w:sdt>
-    <w:p>
-      <w:pPr>
-        <w:pStyle w:val="Titre2"/>
-      </w:pPr>
+      <w:bookmarkStart w:id="0" w:name="_GoBack"/>
+      <w:bookmarkEnd w:id="0"/>
       <w:r>
         <w:t>Exclusions spécifiques de l’objectif</w:t>
       </w:r>
@@ -927,8 +386,6 @@
       <w:r>
         <w:t xml:space="preserve"> de la lecture des cartes sur la</w:t>
       </w:r>
-      <w:bookmarkStart w:id="0" w:name="_GoBack"/>
-      <w:bookmarkEnd w:id="0"/>
       <w:r>
         <w:t xml:space="preserve"> </w:t>
       </w:r>
@@ -1826,7 +1283,7 @@
 
 <file path=word/numbering.xml><?xml version="1.0" encoding="utf-8"?>
 <w:numbering xmlns:wpc="http://schemas.microsoft.com/office/word/2010/wordprocessingCanvas" xmlns:mc="http://schemas.openxmlformats.org/markup-compatibility/2006" xmlns:o="urn:schemas-microsoft-com:office:office" xmlns:r="http://schemas.openxmlformats.org/officeDocument/2006/relationships" xmlns:m="http://schemas.openxmlformats.org/officeDocument/2006/math" xmlns:v="urn:schemas-microsoft-com:vml" xmlns:wp14="http://schemas.microsoft.com/office/word/2010/wordprocessingDrawing" xmlns:wp="http://schemas.openxmlformats.org/drawingml/2006/wordprocessingDrawing" xmlns:w10="urn:schemas-microsoft-com:office:word" xmlns:w="http://schemas.openxmlformats.org/wordprocessingml/2006/main" xmlns:w14="http://schemas.microsoft.com/office/word/2010/wordml" xmlns:w15="http://schemas.microsoft.com/office/word/2012/wordml" xmlns:wpg="http://schemas.microsoft.com/office/word/2010/wordprocessingGroup" xmlns:wpi="http://schemas.microsoft.com/office/word/2010/wordprocessingInk" xmlns:wne="http://schemas.microsoft.com/office/word/2006/wordml" xmlns:wps="http://schemas.microsoft.com/office/word/2010/wordprocessingShape" mc:Ignorable="w14 w15 wp14">
-  <w:abstractNum w:abstractNumId="0" w15:restartNumberingAfterBreak="0">
+  <w:abstractNum w:abstractNumId="0">
     <w:nsid w:val="FFFFFF89"/>
     <w:multiLevelType w:val="singleLevel"/>
     <w:tmpl w:val="7E04C5A8"/>
@@ -1846,7 +1303,7 @@
       </w:rPr>
     </w:lvl>
   </w:abstractNum>
-  <w:abstractNum w:abstractNumId="1" w15:restartNumberingAfterBreak="0">
+  <w:abstractNum w:abstractNumId="1">
     <w:nsid w:val="05BD582D"/>
     <w:multiLevelType w:val="hybridMultilevel"/>
     <w:tmpl w:val="E36C5F02"/>
@@ -1939,7 +1396,7 @@
       </w:pPr>
     </w:lvl>
   </w:abstractNum>
-  <w:abstractNum w:abstractNumId="2" w15:restartNumberingAfterBreak="0">
+  <w:abstractNum w:abstractNumId="2">
     <w:nsid w:val="4F32775E"/>
     <w:multiLevelType w:val="hybridMultilevel"/>
     <w:tmpl w:val="C6A66C7E"/>
@@ -2051,7 +1508,7 @@
       </w:rPr>
     </w:lvl>
   </w:abstractNum>
-  <w:abstractNum w:abstractNumId="3" w15:restartNumberingAfterBreak="0">
+  <w:abstractNum w:abstractNumId="3">
     <w:nsid w:val="657E5D71"/>
     <w:multiLevelType w:val="hybridMultilevel"/>
     <w:tmpl w:val="BFBE56B6"/>
@@ -2704,6 +2161,7 @@
       <w:spacing w:after="0" w:line="240" w:lineRule="auto"/>
     </w:pPr>
     <w:tblPr>
+      <w:tblInd w:w="0" w:type="dxa"/>
       <w:tblBorders>
         <w:top w:val="single" w:sz="4" w:space="0" w:color="auto"/>
         <w:left w:val="single" w:sz="4" w:space="0" w:color="auto"/>
@@ -2712,6 +2170,12 @@
         <w:insideH w:val="single" w:sz="4" w:space="0" w:color="auto"/>
         <w:insideV w:val="single" w:sz="4" w:space="0" w:color="auto"/>
       </w:tblBorders>
+      <w:tblCellMar>
+        <w:top w:w="0" w:type="dxa"/>
+        <w:left w:w="108" w:type="dxa"/>
+        <w:bottom w:w="0" w:type="dxa"/>
+        <w:right w:w="108" w:type="dxa"/>
+      </w:tblCellMar>
     </w:tblPr>
   </w:style>
   <w:style w:type="paragraph" w:styleId="Sous-titre">
@@ -2774,9 +2238,11 @@
       <w:spacing w:after="0" w:line="240" w:lineRule="auto"/>
     </w:pPr>
     <w:tblPr>
+      <w:tblInd w:w="0" w:type="dxa"/>
       <w:tblCellMar>
         <w:top w:w="144" w:type="dxa"/>
         <w:left w:w="0" w:type="dxa"/>
+        <w:bottom w:w="0" w:type="dxa"/>
         <w:right w:w="0" w:type="dxa"/>
       </w:tblCellMar>
     </w:tblPr>
@@ -2917,6 +2383,7 @@
     <w:tblPr>
       <w:tblStyleRowBandSize w:val="1"/>
       <w:tblStyleColBandSize w:val="1"/>
+      <w:tblInd w:w="0" w:type="dxa"/>
       <w:tblBorders>
         <w:top w:val="single" w:sz="4" w:space="0" w:color="9CC2E5" w:themeColor="accent1" w:themeTint="99"/>
         <w:left w:val="single" w:sz="4" w:space="0" w:color="9CC2E5" w:themeColor="accent1" w:themeTint="99"/>
@@ -2927,7 +2394,9 @@
       </w:tblBorders>
       <w:tblCellMar>
         <w:top w:w="29" w:type="dxa"/>
+        <w:left w:w="108" w:type="dxa"/>
         <w:bottom w:w="29" w:type="dxa"/>
+        <w:right w:w="108" w:type="dxa"/>
       </w:tblCellMar>
     </w:tblPr>
     <w:tblStylePr w:type="firstRow">
@@ -2995,6 +2464,7 @@
       <w:spacing w:after="0" w:line="240" w:lineRule="auto"/>
     </w:pPr>
     <w:tblPr>
+      <w:tblInd w:w="0" w:type="dxa"/>
       <w:tblBorders>
         <w:top w:val="single" w:sz="4" w:space="0" w:color="BFBFBF" w:themeColor="background1" w:themeShade="BF"/>
         <w:left w:val="single" w:sz="4" w:space="0" w:color="BFBFBF" w:themeColor="background1" w:themeShade="BF"/>
@@ -3003,6 +2473,12 @@
         <w:insideH w:val="single" w:sz="4" w:space="0" w:color="BFBFBF" w:themeColor="background1" w:themeShade="BF"/>
         <w:insideV w:val="single" w:sz="4" w:space="0" w:color="BFBFBF" w:themeColor="background1" w:themeShade="BF"/>
       </w:tblBorders>
+      <w:tblCellMar>
+        <w:top w:w="0" w:type="dxa"/>
+        <w:left w:w="108" w:type="dxa"/>
+        <w:bottom w:w="0" w:type="dxa"/>
+        <w:right w:w="108" w:type="dxa"/>
+      </w:tblCellMar>
     </w:tblPr>
   </w:style>
   <w:style w:type="table" w:customStyle="1" w:styleId="Tableaudobjectifduprojet">
@@ -3014,6 +2490,7 @@
       <w:spacing w:before="120" w:after="120" w:line="240" w:lineRule="auto"/>
     </w:pPr>
     <w:tblPr>
+      <w:tblInd w:w="0" w:type="dxa"/>
       <w:tblBorders>
         <w:top w:val="single" w:sz="4" w:space="0" w:color="5B9BD5" w:themeColor="accent1"/>
         <w:left w:val="single" w:sz="4" w:space="0" w:color="5B9BD5" w:themeColor="accent1"/>
@@ -3023,7 +2500,9 @@
         <w:insideV w:val="single" w:sz="4" w:space="0" w:color="5B9BD5" w:themeColor="accent1"/>
       </w:tblBorders>
       <w:tblCellMar>
+        <w:top w:w="0" w:type="dxa"/>
         <w:left w:w="144" w:type="dxa"/>
+        <w:bottom w:w="0" w:type="dxa"/>
         <w:right w:w="144" w:type="dxa"/>
       </w:tblCellMar>
     </w:tblPr>
@@ -3271,6 +2750,7 @@
   <w:rsids>
     <w:rsidRoot w:val="004F529E"/>
     <w:rsid w:val="00234F35"/>
+    <w:rsid w:val="003B3FA2"/>
     <w:rsid w:val="004A379C"/>
     <w:rsid w:val="004F529E"/>
   </w:rsids>
@@ -4024,7 +3504,7 @@
 </file>
 
 <file path=customXml/itemProps2.xml><?xml version="1.0" encoding="utf-8"?>
-<ds:datastoreItem xmlns:ds="http://schemas.openxmlformats.org/officeDocument/2006/customXml" ds:itemID="{B8977740-5520-43A2-BFCA-1707776F64AB}">
+<ds:datastoreItem xmlns:ds="http://schemas.openxmlformats.org/officeDocument/2006/customXml" ds:itemID="{71B10C13-5E8E-448B-903A-DD46C6262196}">
   <ds:schemaRefs>
     <ds:schemaRef ds:uri="http://schemas.openxmlformats.org/officeDocument/2006/bibliography"/>
   </ds:schemaRefs>

</xml_diff>

<commit_message>
MàJ Cahier des Charges
Correction Orthographe et ajout/modification du document.
</commit_message>
<xml_diff>
--- a/Selfcard express.docx
+++ b/Selfcard express.docx
@@ -27,6 +27,7 @@
           <w:calendar w:val="gregorian"/>
         </w:date>
       </w:sdtPr>
+      <w:sdtEndPr/>
       <w:sdtContent>
         <w:p>
           <w:pPr>
@@ -98,8 +99,19 @@
       </w:r>
     </w:p>
     <w:p>
-      <w:r>
-        <w:t>Le projet a pour but d’améliorer la fluidité du self, faire passer les élèves plus rapidement. Moderniser le système, améliorer l’interface</w:t>
+      <w:pPr>
+        <w:pStyle w:val="Listepuces"/>
+      </w:pPr>
+      <w:r>
+        <w:t>Le projet a pour but d’améliorer la fluidité du self, faire passer les élèves plus rapidement.</w:t>
+      </w:r>
+    </w:p>
+    <w:p>
+      <w:pPr>
+        <w:pStyle w:val="Listepuces"/>
+      </w:pPr>
+      <w:r>
+        <w:t>Le Moderniser le système, améliorer l’interface</w:t>
       </w:r>
       <w:r>
         <w:t>,</w:t>
@@ -111,7 +123,15 @@
         <w:t>plus simple d’utilisation pou</w:t>
       </w:r>
       <w:r>
-        <w:t>r le personnel. L’ajout des élèves dans la base de données doit être simplifié, la modification d’informations doit aussi être simple.</w:t>
+        <w:t xml:space="preserve">r le personnel. </w:t>
+      </w:r>
+    </w:p>
+    <w:p>
+      <w:pPr>
+        <w:pStyle w:val="Listepuces"/>
+      </w:pPr>
+      <w:r>
+        <w:t>L’ajout des élèves dans la base de données doit être simplifié, la modification d’informations doit aussi être simple.</w:t>
       </w:r>
     </w:p>
     <w:p>
@@ -148,7 +168,13 @@
         <w:pStyle w:val="Listepuces"/>
       </w:pPr>
       <w:r>
-        <w:t>Un moyen d’écriture des cartes.</w:t>
+        <w:t>U</w:t>
+      </w:r>
+      <w:r>
+        <w:t>n moyen d’écriture des informations sur les cartes</w:t>
+      </w:r>
+      <w:r>
+        <w:t>.</w:t>
       </w:r>
     </w:p>
     <w:p>
@@ -156,7 +182,10 @@
         <w:pStyle w:val="Listepuces"/>
       </w:pPr>
       <w:r>
-        <w:t>Un moyen de lecture des cartes.</w:t>
+        <w:t>Un moyen de lecture des informations contenues dans les</w:t>
+      </w:r>
+      <w:r>
+        <w:t xml:space="preserve"> cartes.</w:t>
       </w:r>
     </w:p>
     <w:p>
@@ -172,7 +201,13 @@
         <w:pStyle w:val="Listepuces"/>
       </w:pPr>
       <w:r>
-        <w:t>Les informations sont : nom, prénom, classe, régime, nombres de repas restant et photo de l’élève.</w:t>
+        <w:t xml:space="preserve">Les informations sont : nom, prénom, </w:t>
+      </w:r>
+      <w:r>
+        <w:t>classe, régime, nombres de crédit</w:t>
+      </w:r>
+      <w:r>
+        <w:t xml:space="preserve"> restant et photo de l’élève.</w:t>
       </w:r>
     </w:p>
     <w:p>
@@ -180,7 +215,25 @@
         <w:pStyle w:val="Listepuces"/>
       </w:pPr>
       <w:r>
-        <w:t>Un panneau d’administration pour qu’une personne puisse ajouter les informations sans formation.</w:t>
+        <w:t>Un panneau d’administration pour qu’une personne puisse ajouter les informations</w:t>
+      </w:r>
+      <w:r>
+        <w:t xml:space="preserve"> pour l’ajout d’une nouvelle personne,</w:t>
+      </w:r>
+      <w:r>
+        <w:t xml:space="preserve"> sans</w:t>
+      </w:r>
+      <w:r>
+        <w:t xml:space="preserve"> avoir besoin</w:t>
+      </w:r>
+      <w:r>
+        <w:t xml:space="preserve"> formation</w:t>
+      </w:r>
+      <w:r>
+        <w:t xml:space="preserve"> spécifique</w:t>
+      </w:r>
+      <w:r>
+        <w:t>.</w:t>
       </w:r>
     </w:p>
     <w:p>
@@ -200,6 +253,9 @@
         <w:t xml:space="preserve"> à un élève sans avoir sa carte</w:t>
       </w:r>
       <w:r>
+        <w:t xml:space="preserve"> (Nom-Prénom)</w:t>
+      </w:r>
+      <w:r>
         <w:t>.</w:t>
       </w:r>
     </w:p>
@@ -208,14 +264,67 @@
         <w:pStyle w:val="Listepuces"/>
       </w:pPr>
       <w:r>
-        <w:t>Les cartes seront écrite depuis un espace d’administration et pourrons être remplacé directement en espace de restauration.</w:t>
-      </w:r>
+        <w:t>Les cartes seront écrite</w:t>
+      </w:r>
+      <w:r>
+        <w:t>s</w:t>
+      </w:r>
+      <w:r>
+        <w:t xml:space="preserve"> depuis un espace d’administration et pourrons être remplacé</w:t>
+      </w:r>
+      <w:r>
+        <w:t>es</w:t>
+      </w:r>
+      <w:r>
+        <w:t xml:space="preserve"> directement en espace de restauration.</w:t>
+      </w:r>
+    </w:p>
+    <w:p>
+      <w:pPr>
+        <w:pStyle w:val="Listepuces"/>
+      </w:pPr>
+      <w:r>
+        <w:t>L’interface doit pouvoir être utilisable chaque années, avec les nouveau ajouts, les suppressions des informations des personnes.</w:t>
+      </w:r>
+    </w:p>
+    <w:p>
+      <w:pPr>
+        <w:pStyle w:val="Listepuces"/>
+        <w:numPr>
+          <w:ilvl w:val="0"/>
+          <w:numId w:val="0"/>
+        </w:numPr>
+        <w:ind w:left="432" w:hanging="288"/>
+      </w:pPr>
+    </w:p>
+    <w:p>
+      <w:pPr>
+        <w:pStyle w:val="Listepuces"/>
+        <w:numPr>
+          <w:ilvl w:val="0"/>
+          <w:numId w:val="0"/>
+        </w:numPr>
+        <w:ind w:left="432" w:hanging="288"/>
+      </w:pPr>
+    </w:p>
+    <w:p>
+      <w:pPr>
+        <w:pStyle w:val="Listepuces"/>
+        <w:numPr>
+          <w:ilvl w:val="0"/>
+          <w:numId w:val="0"/>
+        </w:numPr>
+        <w:ind w:left="432" w:hanging="288"/>
+      </w:pPr>
+      <w:bookmarkStart w:id="0" w:name="_GoBack"/>
+      <w:bookmarkEnd w:id="0"/>
     </w:p>
     <w:p>
       <w:pPr>
         <w:pStyle w:val="Titre2"/>
       </w:pPr>
       <w:r>
+        <w:lastRenderedPageBreak/>
         <w:t>Livrables</w:t>
       </w:r>
     </w:p>
@@ -255,7 +364,6 @@
         <w:pStyle w:val="Titre2"/>
       </w:pPr>
       <w:r>
-        <w:lastRenderedPageBreak/>
         <w:t>Parties affectées</w:t>
       </w:r>
     </w:p>
@@ -369,9 +477,11 @@
       <w:r>
         <w:t xml:space="preserve"> </w:t>
       </w:r>
-      <w:r>
-        <w:t>Arduino Mega</w:t>
-      </w:r>
+      <w:proofErr w:type="spellStart"/>
+      <w:r>
+        <w:t>PcDuino</w:t>
+      </w:r>
+      <w:proofErr w:type="spellEnd"/>
     </w:p>
     <w:p>
       <w:pPr>
@@ -390,8 +500,13 @@
         <w:t>carte</w:t>
       </w:r>
       <w:r>
-        <w:t xml:space="preserve"> PCDuino</w:t>
-      </w:r>
+        <w:t xml:space="preserve"> </w:t>
+      </w:r>
+      <w:proofErr w:type="spellStart"/>
+      <w:r>
+        <w:t>PCDuino</w:t>
+      </w:r>
+      <w:proofErr w:type="spellEnd"/>
     </w:p>
     <w:p>
       <w:pPr>
@@ -464,7 +579,13 @@
         <w:t>Sera réalisée</w:t>
       </w:r>
       <w:r>
-        <w:t xml:space="preserve"> par PRIOU Dylan. Celui-ci devra choisir et comparer les différents moyens de stocker des informations dans une base de données. Il devra ensuite choisir comment </w:t>
+        <w:t xml:space="preserve"> par PRIOU Dylan. Celui-ci devra choisir et comparer </w:t>
+      </w:r>
+      <w:r>
+        <w:t>les différents moyens de stocké</w:t>
+      </w:r>
+      <w:r>
+        <w:t xml:space="preserve"> des informations dans une base de données. Il devra ensuite choisir comment </w:t>
       </w:r>
       <w:r>
         <w:t>ces</w:t>
@@ -591,7 +712,6 @@
         <w:pStyle w:val="Titre2"/>
       </w:pPr>
       <w:r>
-        <w:lastRenderedPageBreak/>
         <w:t>Plan de mise en œuvre</w:t>
       </w:r>
     </w:p>
@@ -654,8 +774,6 @@
           </wp:inline>
         </w:drawing>
       </w:r>
-      <w:bookmarkStart w:id="0" w:name="_GoBack"/>
-      <w:bookmarkEnd w:id="0"/>
     </w:p>
     <w:p>
       <w:r>
@@ -704,7 +822,17 @@
         <w:t xml:space="preserve">Le projet doit être </w:t>
       </w:r>
       <w:r>
-        <w:t xml:space="preserve">réalisé en 70 Heures. Il commence le 27/11/2015 et se terminera au mois d’Avril. </w:t>
+        <w:t>réalisé en 70 Heures. Il commence le 27/11/2015 et se terminera au mois d’Avril.</w:t>
+      </w:r>
+    </w:p>
+    <w:p>
+      <w:r>
+        <w:t>Les 70 heures sont par personne, cela veut dire que chaque personnes du groupe devra fournir environs 70 heure de travail.</w:t>
+      </w:r>
+    </w:p>
+    <w:p>
+      <w:r>
+        <w:t>Durant l’année il y aura 2 revu de projet effectuer et un oral qui lui sera effectuer en fin d’année.</w:t>
       </w:r>
     </w:p>
     <w:sectPr>
@@ -914,7 +1042,7 @@
   <w:abstractNum w:abstractNumId="0">
     <w:nsid w:val="FFFFFF89"/>
     <w:multiLevelType w:val="singleLevel"/>
-    <w:tmpl w:val="7E04C5A8"/>
+    <w:tmpl w:val="ACEA09C6"/>
     <w:lvl w:ilvl="0">
       <w:start w:val="1"/>
       <w:numFmt w:val="bullet"/>
@@ -1137,6 +1265,118 @@
     </w:lvl>
   </w:abstractNum>
   <w:abstractNum w:abstractNumId="3">
+    <w:nsid w:val="550E390F"/>
+    <w:multiLevelType w:val="hybridMultilevel"/>
+    <w:tmpl w:val="88ACB9C6"/>
+    <w:lvl w:ilvl="0" w:tplc="87C28534">
+      <w:numFmt w:val="bullet"/>
+      <w:lvlText w:val=""/>
+      <w:lvlJc w:val="left"/>
+      <w:pPr>
+        <w:ind w:left="720" w:hanging="360"/>
+      </w:pPr>
+      <w:rPr>
+        <w:rFonts w:ascii="Symbol" w:eastAsiaTheme="minorHAnsi" w:hAnsi="Symbol" w:cstheme="minorBidi" w:hint="default"/>
+      </w:rPr>
+    </w:lvl>
+    <w:lvl w:ilvl="1" w:tplc="040C0003" w:tentative="1">
+      <w:start w:val="1"/>
+      <w:numFmt w:val="bullet"/>
+      <w:lvlText w:val="o"/>
+      <w:lvlJc w:val="left"/>
+      <w:pPr>
+        <w:ind w:left="1440" w:hanging="360"/>
+      </w:pPr>
+      <w:rPr>
+        <w:rFonts w:ascii="Courier New" w:hAnsi="Courier New" w:cs="Courier New" w:hint="default"/>
+      </w:rPr>
+    </w:lvl>
+    <w:lvl w:ilvl="2" w:tplc="040C0005" w:tentative="1">
+      <w:start w:val="1"/>
+      <w:numFmt w:val="bullet"/>
+      <w:lvlText w:val=""/>
+      <w:lvlJc w:val="left"/>
+      <w:pPr>
+        <w:ind w:left="2160" w:hanging="360"/>
+      </w:pPr>
+      <w:rPr>
+        <w:rFonts w:ascii="Wingdings" w:hAnsi="Wingdings" w:hint="default"/>
+      </w:rPr>
+    </w:lvl>
+    <w:lvl w:ilvl="3" w:tplc="040C0001" w:tentative="1">
+      <w:start w:val="1"/>
+      <w:numFmt w:val="bullet"/>
+      <w:lvlText w:val=""/>
+      <w:lvlJc w:val="left"/>
+      <w:pPr>
+        <w:ind w:left="2880" w:hanging="360"/>
+      </w:pPr>
+      <w:rPr>
+        <w:rFonts w:ascii="Symbol" w:hAnsi="Symbol" w:hint="default"/>
+      </w:rPr>
+    </w:lvl>
+    <w:lvl w:ilvl="4" w:tplc="040C0003" w:tentative="1">
+      <w:start w:val="1"/>
+      <w:numFmt w:val="bullet"/>
+      <w:lvlText w:val="o"/>
+      <w:lvlJc w:val="left"/>
+      <w:pPr>
+        <w:ind w:left="3600" w:hanging="360"/>
+      </w:pPr>
+      <w:rPr>
+        <w:rFonts w:ascii="Courier New" w:hAnsi="Courier New" w:cs="Courier New" w:hint="default"/>
+      </w:rPr>
+    </w:lvl>
+    <w:lvl w:ilvl="5" w:tplc="040C0005" w:tentative="1">
+      <w:start w:val="1"/>
+      <w:numFmt w:val="bullet"/>
+      <w:lvlText w:val=""/>
+      <w:lvlJc w:val="left"/>
+      <w:pPr>
+        <w:ind w:left="4320" w:hanging="360"/>
+      </w:pPr>
+      <w:rPr>
+        <w:rFonts w:ascii="Wingdings" w:hAnsi="Wingdings" w:hint="default"/>
+      </w:rPr>
+    </w:lvl>
+    <w:lvl w:ilvl="6" w:tplc="040C0001" w:tentative="1">
+      <w:start w:val="1"/>
+      <w:numFmt w:val="bullet"/>
+      <w:lvlText w:val=""/>
+      <w:lvlJc w:val="left"/>
+      <w:pPr>
+        <w:ind w:left="5040" w:hanging="360"/>
+      </w:pPr>
+      <w:rPr>
+        <w:rFonts w:ascii="Symbol" w:hAnsi="Symbol" w:hint="default"/>
+      </w:rPr>
+    </w:lvl>
+    <w:lvl w:ilvl="7" w:tplc="040C0003" w:tentative="1">
+      <w:start w:val="1"/>
+      <w:numFmt w:val="bullet"/>
+      <w:lvlText w:val="o"/>
+      <w:lvlJc w:val="left"/>
+      <w:pPr>
+        <w:ind w:left="5760" w:hanging="360"/>
+      </w:pPr>
+      <w:rPr>
+        <w:rFonts w:ascii="Courier New" w:hAnsi="Courier New" w:cs="Courier New" w:hint="default"/>
+      </w:rPr>
+    </w:lvl>
+    <w:lvl w:ilvl="8" w:tplc="040C0005" w:tentative="1">
+      <w:start w:val="1"/>
+      <w:numFmt w:val="bullet"/>
+      <w:lvlText w:val=""/>
+      <w:lvlJc w:val="left"/>
+      <w:pPr>
+        <w:ind w:left="6480" w:hanging="360"/>
+      </w:pPr>
+      <w:rPr>
+        <w:rFonts w:ascii="Wingdings" w:hAnsi="Wingdings" w:hint="default"/>
+      </w:rPr>
+    </w:lvl>
+  </w:abstractNum>
+  <w:abstractNum w:abstractNumId="4">
     <w:nsid w:val="657E5D71"/>
     <w:multiLevelType w:val="hybridMultilevel"/>
     <w:tmpl w:val="BFBE56B6"/>
@@ -1258,10 +1498,10 @@
     <w:abstractNumId w:val="0"/>
   </w:num>
   <w:num w:numId="2">
-    <w:abstractNumId w:val="3"/>
+    <w:abstractNumId w:val="4"/>
   </w:num>
   <w:num w:numId="3">
-    <w:abstractNumId w:val="3"/>
+    <w:abstractNumId w:val="4"/>
     <w:lvlOverride w:ilvl="0">
       <w:startOverride w:val="1"/>
     </w:lvlOverride>
@@ -1271,6 +1511,9 @@
   </w:num>
   <w:num w:numId="5">
     <w:abstractNumId w:val="2"/>
+  </w:num>
+  <w:num w:numId="6">
+    <w:abstractNumId w:val="3"/>
   </w:num>
 </w:numbering>
 </file>
@@ -1789,7 +2032,6 @@
       <w:spacing w:after="0" w:line="240" w:lineRule="auto"/>
     </w:pPr>
     <w:tblPr>
-      <w:tblInd w:w="0" w:type="dxa"/>
       <w:tblBorders>
         <w:top w:val="single" w:sz="4" w:space="0" w:color="auto"/>
         <w:left w:val="single" w:sz="4" w:space="0" w:color="auto"/>
@@ -1798,12 +2040,6 @@
         <w:insideH w:val="single" w:sz="4" w:space="0" w:color="auto"/>
         <w:insideV w:val="single" w:sz="4" w:space="0" w:color="auto"/>
       </w:tblBorders>
-      <w:tblCellMar>
-        <w:top w:w="0" w:type="dxa"/>
-        <w:left w:w="108" w:type="dxa"/>
-        <w:bottom w:w="0" w:type="dxa"/>
-        <w:right w:w="108" w:type="dxa"/>
-      </w:tblCellMar>
     </w:tblPr>
   </w:style>
   <w:style w:type="paragraph" w:styleId="Sous-titre">
@@ -1866,11 +2102,9 @@
       <w:spacing w:after="0" w:line="240" w:lineRule="auto"/>
     </w:pPr>
     <w:tblPr>
-      <w:tblInd w:w="0" w:type="dxa"/>
       <w:tblCellMar>
         <w:top w:w="144" w:type="dxa"/>
         <w:left w:w="0" w:type="dxa"/>
-        <w:bottom w:w="0" w:type="dxa"/>
         <w:right w:w="0" w:type="dxa"/>
       </w:tblCellMar>
     </w:tblPr>
@@ -2011,7 +2245,6 @@
     <w:tblPr>
       <w:tblStyleRowBandSize w:val="1"/>
       <w:tblStyleColBandSize w:val="1"/>
-      <w:tblInd w:w="0" w:type="dxa"/>
       <w:tblBorders>
         <w:top w:val="single" w:sz="4" w:space="0" w:color="9CC2E5" w:themeColor="accent1" w:themeTint="99"/>
         <w:left w:val="single" w:sz="4" w:space="0" w:color="9CC2E5" w:themeColor="accent1" w:themeTint="99"/>
@@ -2022,9 +2255,7 @@
       </w:tblBorders>
       <w:tblCellMar>
         <w:top w:w="29" w:type="dxa"/>
-        <w:left w:w="108" w:type="dxa"/>
         <w:bottom w:w="29" w:type="dxa"/>
-        <w:right w:w="108" w:type="dxa"/>
       </w:tblCellMar>
     </w:tblPr>
     <w:tblStylePr w:type="firstRow">
@@ -2092,7 +2323,6 @@
       <w:spacing w:after="0" w:line="240" w:lineRule="auto"/>
     </w:pPr>
     <w:tblPr>
-      <w:tblInd w:w="0" w:type="dxa"/>
       <w:tblBorders>
         <w:top w:val="single" w:sz="4" w:space="0" w:color="BFBFBF" w:themeColor="background1" w:themeShade="BF"/>
         <w:left w:val="single" w:sz="4" w:space="0" w:color="BFBFBF" w:themeColor="background1" w:themeShade="BF"/>
@@ -2101,12 +2331,6 @@
         <w:insideH w:val="single" w:sz="4" w:space="0" w:color="BFBFBF" w:themeColor="background1" w:themeShade="BF"/>
         <w:insideV w:val="single" w:sz="4" w:space="0" w:color="BFBFBF" w:themeColor="background1" w:themeShade="BF"/>
       </w:tblBorders>
-      <w:tblCellMar>
-        <w:top w:w="0" w:type="dxa"/>
-        <w:left w:w="108" w:type="dxa"/>
-        <w:bottom w:w="0" w:type="dxa"/>
-        <w:right w:w="108" w:type="dxa"/>
-      </w:tblCellMar>
     </w:tblPr>
   </w:style>
   <w:style w:type="table" w:customStyle="1" w:styleId="Tableaudobjectifduprojet">
@@ -2118,7 +2342,6 @@
       <w:spacing w:before="120" w:after="120" w:line="240" w:lineRule="auto"/>
     </w:pPr>
     <w:tblPr>
-      <w:tblInd w:w="0" w:type="dxa"/>
       <w:tblBorders>
         <w:top w:val="single" w:sz="4" w:space="0" w:color="5B9BD5" w:themeColor="accent1"/>
         <w:left w:val="single" w:sz="4" w:space="0" w:color="5B9BD5" w:themeColor="accent1"/>
@@ -2128,9 +2351,7 @@
         <w:insideV w:val="single" w:sz="4" w:space="0" w:color="5B9BD5" w:themeColor="accent1"/>
       </w:tblBorders>
       <w:tblCellMar>
-        <w:top w:w="0" w:type="dxa"/>
         <w:left w:w="144" w:type="dxa"/>
-        <w:bottom w:w="0" w:type="dxa"/>
         <w:right w:w="144" w:type="dxa"/>
       </w:tblCellMar>
     </w:tblPr>
@@ -2353,6 +2574,8 @@
     <w:rsid w:val="004A379C"/>
     <w:rsid w:val="004F529E"/>
     <w:rsid w:val="00647AF4"/>
+    <w:rsid w:val="009457CB"/>
+    <w:rsid w:val="00B209E4"/>
   </w:rsids>
   <m:mathPr>
     <m:mathFont m:val="Cambria Math"/>
@@ -3104,7 +3327,7 @@
 </file>
 
 <file path=customXml/itemProps2.xml><?xml version="1.0" encoding="utf-8"?>
-<ds:datastoreItem xmlns:ds="http://schemas.openxmlformats.org/officeDocument/2006/customXml" ds:itemID="{D4D1ACD3-4F88-42EE-AA2D-2ADC422BC19F}">
+<ds:datastoreItem xmlns:ds="http://schemas.openxmlformats.org/officeDocument/2006/customXml" ds:itemID="{79C04DC2-372E-44D1-9CE8-0DAB317A8DAC}">
   <ds:schemaRefs>
     <ds:schemaRef ds:uri="http://schemas.openxmlformats.org/officeDocument/2006/bibliography"/>
   </ds:schemaRefs>

</xml_diff>

<commit_message>
Modification pour la revue n°1
Modification pour la revue n°1, conversion vers docx, modifications des
puces et suppresion du role administration, centrage image.
</commit_message>
<xml_diff>
--- a/Selfcard express.docx
+++ b/Selfcard express.docx
@@ -14,31 +14,6 @@
         <w:t>améliorer la fluiditer du self</w:t>
       </w:r>
     </w:p>
-    <w:sdt>
-      <w:sdtPr>
-        <w:id w:val="216403978"/>
-        <w:placeholder>
-          <w:docPart w:val="492478C5970F478AAD73E6C2736D6325"/>
-        </w:placeholder>
-        <w:date w:fullDate="2015-11-27T00:00:00Z">
-          <w:dateFormat w:val="dd/MM/yyyy"/>
-          <w:lid w:val="fr-FR"/>
-          <w:storeMappedDataAs w:val="dateTime"/>
-          <w:calendar w:val="gregorian"/>
-        </w:date>
-      </w:sdtPr>
-      <w:sdtEndPr/>
-      <w:sdtContent>
-        <w:p>
-          <w:pPr>
-            <w:pStyle w:val="Sous-titre"/>
-          </w:pPr>
-          <w:r>
-            <w:t>27/11/2015</w:t>
-          </w:r>
-        </w:p>
-      </w:sdtContent>
-    </w:sdt>
     <w:p>
       <w:pPr>
         <w:pStyle w:val="Titre1"/>
@@ -56,38 +31,11 @@
       </w:r>
     </w:p>
     <w:p>
-      <w:r>
-        <w:t>Une partie des élèves mangent au self, ici pour ce projet nous allons améliorer le système</w:t>
-      </w:r>
-      <w:r>
-        <w:t xml:space="preserve"> de vérification de passage des élèves</w:t>
-      </w:r>
-      <w:r>
-        <w:t xml:space="preserve"> du lycée Saint-Joseph Lasalle Lo</w:t>
-      </w:r>
-      <w:r>
-        <w:t>rient, le système actuel est un lecteur</w:t>
-      </w:r>
-      <w:r>
-        <w:t xml:space="preserve"> de code barre, pour se faire l’élè</w:t>
-      </w:r>
-      <w:r>
-        <w:t>ve fait glisser sa carte dans le</w:t>
-      </w:r>
-      <w:r>
-        <w:t xml:space="preserve"> lecteur, le problème actuel est qu’il faut la faire passer 2-3 fois pour que cela fonctionne correctement, ensuite les infor</w:t>
-      </w:r>
-      <w:r>
-        <w:t>mations de l’élève sont affichées</w:t>
-      </w:r>
-      <w:r>
-        <w:t xml:space="preserve"> sur un écran, nom, prénom, classe, régime et photo. Nous avons comme projet de changer la méthode de lecture qui est obsolète et de la remplacer par un moyen</w:t>
-      </w:r>
-      <w:r>
-        <w:t xml:space="preserve"> plus moderne, une carte</w:t>
-      </w:r>
-      <w:r>
-        <w:t xml:space="preserve"> sans contact.</w:t>
+      <w:pPr>
+        <w:pStyle w:val="Standard"/>
+      </w:pPr>
+      <w:r>
+        <w:t>Une partie des élèves mange au self, ici pour ce projet nous allons améliorer le système de vérification de passage des élèves du lycée Saint-Joseph La Salle Lorient, le système actuel est un lecteur de code barre, pour se faire, l’élève fait glisser sa carte dans le lecteur. Les informations de l’élève sont affichées sur un écran (nom, prénom, classe, régime et photo). Nous avons comme projet de changer la méthode de lecture qui est obsolète et de la remplacer par un moyen plus moderne, une carte sans contact.</w:t>
       </w:r>
     </w:p>
     <w:p>
@@ -101,34 +49,43 @@
     <w:p>
       <w:pPr>
         <w:pStyle w:val="Listepuces"/>
-      </w:pPr>
-      <w:r>
-        <w:t>Le projet a pour but d’améliorer la fluidité du self, faire passer les élèves plus rapidement.</w:t>
+        <w:numPr>
+          <w:ilvl w:val="0"/>
+          <w:numId w:val="9"/>
+        </w:numPr>
+        <w:suppressAutoHyphens/>
+        <w:autoSpaceDN w:val="0"/>
+        <w:textAlignment w:val="baseline"/>
+      </w:pPr>
+      <w:r>
+        <w:t>Le projet a pour but d’améliorer la fluidité du self, de faire passer les élèves plus rapidement.</w:t>
       </w:r>
     </w:p>
     <w:p>
       <w:pPr>
         <w:pStyle w:val="Listepuces"/>
-      </w:pPr>
-      <w:r>
-        <w:t>Le Moderniser le système, améliorer l’interface</w:t>
-      </w:r>
-      <w:r>
-        <w:t>,</w:t>
-      </w:r>
-      <w:r>
-        <w:t xml:space="preserve"> </w:t>
-      </w:r>
-      <w:r>
-        <w:t>plus simple d’utilisation pou</w:t>
-      </w:r>
-      <w:r>
-        <w:t xml:space="preserve">r le personnel. </w:t>
+        <w:numPr>
+          <w:ilvl w:val="0"/>
+          <w:numId w:val="8"/>
+        </w:numPr>
+        <w:suppressAutoHyphens/>
+        <w:autoSpaceDN w:val="0"/>
+        <w:textAlignment w:val="baseline"/>
+      </w:pPr>
+      <w:r>
+        <w:t>Moderniser le système, améliorer l’interface, plus simple d’utilisation pour le personnel.</w:t>
       </w:r>
     </w:p>
     <w:p>
       <w:pPr>
         <w:pStyle w:val="Listepuces"/>
+        <w:numPr>
+          <w:ilvl w:val="0"/>
+          <w:numId w:val="8"/>
+        </w:numPr>
+        <w:suppressAutoHyphens/>
+        <w:autoSpaceDN w:val="0"/>
+        <w:textAlignment w:val="baseline"/>
       </w:pPr>
       <w:r>
         <w:t>L’ajout des élèves dans la base de données doit être simplifié, la modification d’informations doit aussi être simple.</w:t>
@@ -136,6 +93,21 @@
     </w:p>
     <w:p>
       <w:pPr>
+        <w:pStyle w:val="Listepuces"/>
+        <w:numPr>
+          <w:ilvl w:val="0"/>
+          <w:numId w:val="8"/>
+        </w:numPr>
+        <w:suppressAutoHyphens/>
+        <w:autoSpaceDN w:val="0"/>
+        <w:textAlignment w:val="baseline"/>
+      </w:pPr>
+      <w:r>
+        <w:t>Les cartes seront créditées en espace de restauration, et plus à l'administration.</w:t>
+      </w:r>
+    </w:p>
+    <w:p>
+      <w:pPr>
         <w:pStyle w:val="Titre2"/>
       </w:pPr>
       <w:r>
@@ -143,13 +115,32 @@
       </w:r>
     </w:p>
     <w:p>
-      <w:r>
-        <w:t>Le nouveau système doit offrir les possibilités suivantes :</w:t>
+      <w:pPr>
+        <w:pStyle w:val="Standard"/>
+        <w:tabs>
+          <w:tab w:val="left" w:pos="4920"/>
+          <w:tab w:val="left" w:pos="5910"/>
+        </w:tabs>
+      </w:pPr>
+      <w:r>
+        <w:t>Le nouveau système doit offrir les possibilités suivantes :</w:t>
+      </w:r>
+      <w:r>
+        <w:tab/>
+      </w:r>
+      <w:r>
+        <w:tab/>
       </w:r>
     </w:p>
     <w:p>
       <w:pPr>
         <w:pStyle w:val="Listepuces"/>
+        <w:tabs>
+          <w:tab w:val="clear" w:pos="360"/>
+        </w:tabs>
+        <w:suppressAutoHyphens/>
+        <w:autoSpaceDN w:val="0"/>
+        <w:textAlignment w:val="baseline"/>
       </w:pPr>
       <w:r>
         <w:t>Une carte de restauration sans contact.</w:t>
@@ -158,6 +149,12 @@
     <w:p>
       <w:pPr>
         <w:pStyle w:val="Listepuces"/>
+        <w:tabs>
+          <w:tab w:val="clear" w:pos="360"/>
+        </w:tabs>
+        <w:suppressAutoHyphens/>
+        <w:autoSpaceDN w:val="0"/>
+        <w:textAlignment w:val="baseline"/>
       </w:pPr>
       <w:r>
         <w:t>Une interface intuitive.</w:t>
@@ -166,31 +163,40 @@
     <w:p>
       <w:pPr>
         <w:pStyle w:val="Listepuces"/>
-      </w:pPr>
-      <w:r>
-        <w:t>U</w:t>
-      </w:r>
-      <w:r>
-        <w:t>n moyen d’écriture des informations sur les cartes</w:t>
-      </w:r>
-      <w:r>
-        <w:t>.</w:t>
+        <w:tabs>
+          <w:tab w:val="clear" w:pos="360"/>
+        </w:tabs>
+        <w:suppressAutoHyphens/>
+        <w:autoSpaceDN w:val="0"/>
+        <w:textAlignment w:val="baseline"/>
+      </w:pPr>
+      <w:r>
+        <w:t>Un moyen d’écriture des informations sur les cartes.</w:t>
       </w:r>
     </w:p>
     <w:p>
       <w:pPr>
         <w:pStyle w:val="Listepuces"/>
-      </w:pPr>
-      <w:r>
-        <w:t>Un moyen de lecture des informations contenues dans les</w:t>
-      </w:r>
-      <w:r>
-        <w:t xml:space="preserve"> cartes.</w:t>
+        <w:tabs>
+          <w:tab w:val="clear" w:pos="360"/>
+        </w:tabs>
+        <w:suppressAutoHyphens/>
+        <w:autoSpaceDN w:val="0"/>
+        <w:textAlignment w:val="baseline"/>
+      </w:pPr>
+      <w:r>
+        <w:t>Un moyen de lecture des informations contenues dans les cartes.</w:t>
       </w:r>
     </w:p>
     <w:p>
       <w:pPr>
         <w:pStyle w:val="Listepuces"/>
+        <w:tabs>
+          <w:tab w:val="clear" w:pos="360"/>
+        </w:tabs>
+        <w:suppressAutoHyphens/>
+        <w:autoSpaceDN w:val="0"/>
+        <w:textAlignment w:val="baseline"/>
       </w:pPr>
       <w:r>
         <w:t>Une base de données pour stocker les informations.</w:t>
@@ -199,84 +205,140 @@
     <w:p>
       <w:pPr>
         <w:pStyle w:val="Listepuces"/>
-      </w:pPr>
-      <w:r>
-        <w:t xml:space="preserve">Les informations sont : nom, prénom, </w:t>
-      </w:r>
-      <w:r>
-        <w:t>classe, régime, nombres de crédit</w:t>
-      </w:r>
-      <w:r>
-        <w:t xml:space="preserve"> restant et photo de l’élève.</w:t>
+        <w:tabs>
+          <w:tab w:val="clear" w:pos="360"/>
+        </w:tabs>
+        <w:suppressAutoHyphens/>
+        <w:autoSpaceDN w:val="0"/>
+        <w:textAlignment w:val="baseline"/>
+      </w:pPr>
+      <w:r>
+        <w:t>Un panneau d’administration pour qu’une personne puisse ajouter les informations pour l’ajout d’une nouvelle personne, sans avoir besoin de formation spécifique.</w:t>
       </w:r>
     </w:p>
     <w:p>
       <w:pPr>
         <w:pStyle w:val="Listepuces"/>
-      </w:pPr>
-      <w:r>
-        <w:t>Un panneau d’administration pour qu’une personne puisse ajouter les informations</w:t>
-      </w:r>
-      <w:r>
-        <w:t xml:space="preserve"> pour l’ajout d’une nouvelle personne,</w:t>
-      </w:r>
-      <w:r>
-        <w:t xml:space="preserve"> sans</w:t>
-      </w:r>
-      <w:r>
-        <w:t xml:space="preserve"> avoir besoin</w:t>
-      </w:r>
-      <w:r>
-        <w:t xml:space="preserve"> formation</w:t>
-      </w:r>
-      <w:r>
-        <w:t xml:space="preserve"> spécifique</w:t>
-      </w:r>
-      <w:r>
-        <w:t>.</w:t>
+        <w:tabs>
+          <w:tab w:val="clear" w:pos="360"/>
+        </w:tabs>
+        <w:suppressAutoHyphens/>
+        <w:autoSpaceDN w:val="0"/>
+        <w:textAlignment w:val="baseline"/>
+      </w:pPr>
+      <w:r>
+        <w:t>Trouver les informations liées à un élève sans avoir sa carte (Nom-Prénom).</w:t>
       </w:r>
     </w:p>
     <w:p>
       <w:pPr>
         <w:pStyle w:val="Listepuces"/>
-      </w:pPr>
-      <w:r>
-        <w:t xml:space="preserve">Trouver </w:t>
-      </w:r>
-      <w:r>
-        <w:t>les informations liée</w:t>
-      </w:r>
-      <w:r>
-        <w:t>s</w:t>
-      </w:r>
-      <w:r>
-        <w:t xml:space="preserve"> à un élève sans avoir sa carte</w:t>
-      </w:r>
-      <w:r>
-        <w:t xml:space="preserve"> (Nom-Prénom)</w:t>
-      </w:r>
-      <w:r>
-        <w:t>.</w:t>
+        <w:tabs>
+          <w:tab w:val="clear" w:pos="360"/>
+        </w:tabs>
+        <w:suppressAutoHyphens/>
+        <w:autoSpaceDN w:val="0"/>
+        <w:textAlignment w:val="baseline"/>
+      </w:pPr>
+      <w:r>
+        <w:t>Les cartes seront écrites depuis un espace d’administration et pourrons être remplacées directement en espace de restauration.</w:t>
       </w:r>
     </w:p>
     <w:p>
       <w:pPr>
         <w:pStyle w:val="Listepuces"/>
-      </w:pPr>
-      <w:r>
-        <w:t>Les cartes seront écrite</w:t>
-      </w:r>
-      <w:r>
-        <w:t>s</w:t>
-      </w:r>
-      <w:r>
-        <w:t xml:space="preserve"> depuis un espace d’administration et pourrons être remplacé</w:t>
+        <w:tabs>
+          <w:tab w:val="clear" w:pos="360"/>
+        </w:tabs>
+        <w:suppressAutoHyphens/>
+        <w:autoSpaceDN w:val="0"/>
+        <w:textAlignment w:val="baseline"/>
+      </w:pPr>
+      <w:r>
+        <w:t>L’interface doit pouvoir être utilisable chaque année, avec l'ajout des nouvelles personnes, la suppression de la base de données de l'année, et la restauration des données des personnes qui seront encore présentes.</w:t>
+      </w:r>
+    </w:p>
+    <w:p>
+      <w:pPr>
+        <w:pStyle w:val="Listepuces"/>
+        <w:tabs>
+          <w:tab w:val="clear" w:pos="360"/>
+        </w:tabs>
+        <w:suppressAutoHyphens/>
+        <w:autoSpaceDN w:val="0"/>
+        <w:textAlignment w:val="baseline"/>
+      </w:pPr>
+      <w:r>
+        <w:t>Un système de crédit pour les personnes sous le régime externe. Les personnes internes et demi-pensionnaire paie un forfait qui ne concerne pas le projet.</w:t>
+      </w:r>
+    </w:p>
+    <w:p>
+      <w:pPr>
+        <w:pStyle w:val="Listepuces"/>
+        <w:tabs>
+          <w:tab w:val="clear" w:pos="360"/>
+        </w:tabs>
+        <w:suppressAutoHyphens/>
+        <w:autoSpaceDN w:val="0"/>
+        <w:textAlignment w:val="baseline"/>
+      </w:pPr>
+      <w:r>
+        <w:t>Un moyen de valider le repas pour les personnes qui auront oublié leur carte.</w:t>
+      </w:r>
+    </w:p>
+    <w:p>
+      <w:pPr>
+        <w:pStyle w:val="Titre2"/>
+      </w:pPr>
+      <w:r>
+        <w:t>Livrables</w:t>
+      </w:r>
+    </w:p>
+    <w:p>
+      <w:r>
+        <w:t>Ce projet aura un impact sur :</w:t>
+      </w:r>
+    </w:p>
+    <w:p>
+      <w:pPr>
+        <w:pStyle w:val="Listepuces"/>
+      </w:pPr>
+      <w:r>
+        <w:t>Le personnel (Surveillant, administration)</w:t>
+      </w:r>
+    </w:p>
+    <w:p>
+      <w:pPr>
+        <w:pStyle w:val="Listepuces"/>
+      </w:pPr>
+      <w:r>
+        <w:t>Les élèves</w:t>
+      </w:r>
+    </w:p>
+    <w:p>
+      <w:pPr>
+        <w:pStyle w:val="Titre2"/>
+      </w:pPr>
+      <w:r>
+        <w:lastRenderedPageBreak/>
+        <w:t>Parties affectées</w:t>
+      </w:r>
+    </w:p>
+    <w:p>
+      <w:r>
+        <w:t>Les parti</w:t>
+      </w:r>
+      <w:r>
+        <w:t>e</w:t>
+      </w:r>
+      <w:r>
+        <w:t>s de l’établissement affecté</w:t>
       </w:r>
       <w:r>
         <w:t>es</w:t>
       </w:r>
       <w:r>
-        <w:t xml:space="preserve"> directement en espace de restauration.</w:t>
+        <w:t xml:space="preserve"> sont :</w:t>
       </w:r>
     </w:p>
     <w:p>
@@ -284,7 +346,129 @@
         <w:pStyle w:val="Listepuces"/>
       </w:pPr>
       <w:r>
-        <w:t>L’interface doit pouvoir être utilisable chaque années, avec les nouveau ajouts, les suppressions des informations des personnes.</w:t>
+        <w:t>L’espace de restauration</w:t>
+      </w:r>
+    </w:p>
+    <w:p>
+      <w:pPr>
+        <w:pStyle w:val="Titre2"/>
+      </w:pPr>
+      <w:r>
+        <w:t>Ressources requises</w:t>
+      </w:r>
+    </w:p>
+    <w:p>
+      <w:pPr>
+        <w:pStyle w:val="Standard"/>
+        <w:rPr>
+          <w:color w:val="333333"/>
+        </w:rPr>
+      </w:pPr>
+      <w:r>
+        <w:rPr>
+          <w:color w:val="333333"/>
+        </w:rPr>
+        <w:t>Le matériel requis pour réaliser le projet :</w:t>
+      </w:r>
+    </w:p>
+    <w:p>
+      <w:pPr>
+        <w:pStyle w:val="Listepuces"/>
+      </w:pPr>
+      <w:r>
+        <w:t>PcDuino</w:t>
+      </w:r>
+    </w:p>
+    <w:p>
+      <w:pPr>
+        <w:pStyle w:val="Listepuces"/>
+        <w:rPr>
+          <w:color w:val="333333"/>
+        </w:rPr>
+      </w:pPr>
+      <w:proofErr w:type="spellStart"/>
+      <w:r>
+        <w:rPr>
+          <w:color w:val="333333"/>
+        </w:rPr>
+        <w:t>Shield</w:t>
+      </w:r>
+      <w:proofErr w:type="spellEnd"/>
+      <w:r>
+        <w:rPr>
+          <w:color w:val="333333"/>
+        </w:rPr>
+        <w:t xml:space="preserve"> Arduino Pn532</w:t>
+      </w:r>
+    </w:p>
+    <w:p>
+      <w:pPr>
+        <w:pStyle w:val="Listepuces"/>
+        <w:rPr>
+          <w:color w:val="333333"/>
+        </w:rPr>
+      </w:pPr>
+      <w:r>
+        <w:rPr>
+          <w:color w:val="333333"/>
+        </w:rPr>
+        <w:t>Écran</w:t>
+      </w:r>
+    </w:p>
+    <w:p>
+      <w:pPr>
+        <w:pStyle w:val="Listepuces"/>
+        <w:rPr>
+          <w:color w:val="333333"/>
+        </w:rPr>
+      </w:pPr>
+      <w:r>
+        <w:rPr>
+          <w:color w:val="333333"/>
+        </w:rPr>
+        <w:t>Clavier</w:t>
+      </w:r>
+    </w:p>
+    <w:p>
+      <w:pPr>
+        <w:pStyle w:val="Listepuces"/>
+        <w:rPr>
+          <w:color w:val="333333"/>
+        </w:rPr>
+      </w:pPr>
+      <w:r>
+        <w:rPr>
+          <w:color w:val="333333"/>
+        </w:rPr>
+        <w:t>Souris</w:t>
+      </w:r>
+    </w:p>
+    <w:p>
+      <w:pPr>
+        <w:pStyle w:val="Listepuces"/>
+        <w:rPr>
+          <w:color w:val="333333"/>
+        </w:rPr>
+      </w:pPr>
+      <w:r>
+        <w:rPr>
+          <w:color w:val="333333"/>
+        </w:rPr>
+        <w:t>Hub USB alimenté</w:t>
+      </w:r>
+    </w:p>
+    <w:p>
+      <w:pPr>
+        <w:pStyle w:val="Listepuces"/>
+        <w:rPr>
+          <w:color w:val="333333"/>
+        </w:rPr>
+      </w:pPr>
+      <w:r>
+        <w:rPr>
+          <w:color w:val="333333"/>
+        </w:rPr>
+        <w:t>Cartes NFC</w:t>
       </w:r>
     </w:p>
     <w:p>
@@ -299,374 +483,136 @@
     </w:p>
     <w:p>
       <w:pPr>
+        <w:pStyle w:val="Titre2"/>
+      </w:pPr>
+      <w:r>
+        <w:t>Exclusions spécifiques de l’objectif</w:t>
+      </w:r>
+    </w:p>
+    <w:p>
+      <w:pPr>
+        <w:pStyle w:val="Standard"/>
+      </w:pPr>
+      <w:r>
+        <w:t>Le projet débutera par une étude du temps portant sur le passage de 20 élèves.</w:t>
+      </w:r>
+    </w:p>
+    <w:p>
+      <w:pPr>
+        <w:pStyle w:val="Standard"/>
+      </w:pPr>
+      <w:r>
+        <w:t>Le projet sera séparé en 3 grandes parties :</w:t>
+      </w:r>
+    </w:p>
+    <w:p>
+      <w:pPr>
         <w:pStyle w:val="Listepuces"/>
-        <w:numPr>
-          <w:ilvl w:val="0"/>
-          <w:numId w:val="0"/>
-        </w:numPr>
-        <w:ind w:left="432" w:hanging="288"/>
+      </w:pPr>
+      <w:r>
+        <w:t>La lecture et l’écriture des cartes</w:t>
+      </w:r>
+    </w:p>
+    <w:p>
+      <w:pPr>
+        <w:pStyle w:val="Paragraphedeliste"/>
+      </w:pPr>
+      <w:r>
+        <w:t>Cette partie est réalisée par LE LIMANTOUR Marc. Il fera une recherche et une comparaison des différents protocoles existant du sans-contact.</w:t>
+      </w:r>
+    </w:p>
+    <w:p>
+      <w:pPr>
+        <w:pStyle w:val="Paragraphedeliste"/>
+      </w:pPr>
+      <w:r>
+        <w:t>Il devra ensuite étudier et choisir le type et le caractère des informations qui seront stoker sur la carte.</w:t>
+      </w:r>
+    </w:p>
+    <w:p>
+      <w:pPr>
+        <w:pStyle w:val="Paragraphedeliste"/>
+      </w:pPr>
+      <w:r>
+        <w:t>Il fera ensuite la programmation de l’écriture de cette carte à l’aide d’un PcDuino.</w:t>
+      </w:r>
+    </w:p>
+    <w:p>
+      <w:pPr>
+        <w:pStyle w:val="Paragraphedeliste"/>
+      </w:pPr>
+      <w:r>
+        <w:t>Ensuite viendra la programmation de la lecture des cartes sur le PcDuino. Dans la carte, un numéro d'identification unique sera stocké afin de différencier chaque personne, ce numéro sera transmis à l'interface.</w:t>
+      </w:r>
+    </w:p>
+    <w:p>
+      <w:pPr>
+        <w:pStyle w:val="Paragraphedeliste"/>
       </w:pPr>
     </w:p>
     <w:p>
       <w:pPr>
         <w:pStyle w:val="Listepuces"/>
-        <w:numPr>
-          <w:ilvl w:val="0"/>
-          <w:numId w:val="0"/>
-        </w:numPr>
-        <w:ind w:left="432" w:hanging="288"/>
+      </w:pPr>
+      <w:r>
+        <w:t>L’interface</w:t>
+      </w:r>
+    </w:p>
+    <w:p>
+      <w:pPr>
+        <w:pStyle w:val="Paragraphedeliste"/>
+      </w:pPr>
+      <w:r>
+        <w:t>Cette partie est réalisée par BAUDIN Pierre. Celui-ci travaillera sur l’interface, il devra choisir quel langage de programmation à utiliser. Il devra travailler sur le design de cette interface. Inclure un espace pour effectuer des recherches pour retrouver les informations d’un élève sans sa carte. Afficher les différentes informations stockées dans la base de données. Il travaillera en collaboration avec la personne en charge de la base de données. L'interface fera le lien entre l'homme et la machine, elle affichera les informations de la personne qui aura passé sa carte. Ces informations sont, la photo, le nom, le prénom, le nombre de crédit restant, le numéro d'identification, le régime (Externe, demi-pensionnaire ou interne), la classe, le statut (élève ou professeur) et des informations supplémentaires (allergie,...). Des informations administratives, la date et l'heure seront affichées ainsi qu'un champ de recherche afin de valider les personnes qui n'ont pas leur carte. Des informations comme le nombre de repas prévus et le nombre de personnes validées seront affichées.</w:t>
+      </w:r>
+    </w:p>
+    <w:p>
+      <w:pPr>
+        <w:pStyle w:val="Paragraphedeliste"/>
+      </w:pPr>
+    </w:p>
+    <w:p>
+      <w:pPr>
+        <w:pStyle w:val="Paragraphedeliste"/>
+      </w:pPr>
+    </w:p>
+    <w:p>
+      <w:pPr>
+        <w:pStyle w:val="Paragraphedeliste"/>
+      </w:pPr>
+    </w:p>
+    <w:p>
+      <w:pPr>
+        <w:pStyle w:val="Paragraphedeliste"/>
+      </w:pPr>
+    </w:p>
+    <w:p>
+      <w:pPr>
+        <w:pStyle w:val="Paragraphedeliste"/>
       </w:pPr>
     </w:p>
     <w:p>
       <w:pPr>
         <w:pStyle w:val="Listepuces"/>
-        <w:numPr>
-          <w:ilvl w:val="0"/>
-          <w:numId w:val="0"/>
-        </w:numPr>
-        <w:ind w:left="432" w:hanging="288"/>
-      </w:pPr>
+      </w:pPr>
+      <w:r>
+        <w:lastRenderedPageBreak/>
+        <w:t>La base de données</w:t>
+      </w:r>
+    </w:p>
+    <w:p>
+      <w:pPr>
+        <w:pStyle w:val="Paragraphedeliste"/>
+      </w:pPr>
+      <w:r>
+        <w:t>Sera réalisée par PRIOU Dylan. Celui-ci devra choisir et comparer les différents moyens de stocker des informations dans une base de données. Il devra ensuite choisir comment ces informations seront stockées. Il devra établir quelles seront les contraintes pour chaque type de valeur stockées. Il devra faire en sorte que le système de recherche soit rapide et pertinent. Dans la base de données les informations concernant chaque personne seront stocker tel que le numéro d’identification unique, le nom, le prénom, la classe, le régime, le nombre de crédit les informations supplémentaires, le nombre de repas prévus, le nombre de personne validée.</w:t>
+      </w:r>
     </w:p>
     <w:p>
       <w:pPr>
         <w:pStyle w:val="Titre2"/>
       </w:pPr>
       <w:r>
-        <w:lastRenderedPageBreak/>
-        <w:t>Livrables</w:t>
-      </w:r>
-    </w:p>
-    <w:p>
-      <w:r>
-        <w:t>Ce projet aura un impact sur :</w:t>
-      </w:r>
-    </w:p>
-    <w:p>
-      <w:pPr>
-        <w:pStyle w:val="Listepuces"/>
-      </w:pPr>
-      <w:r>
-        <w:t>Le personnel (Surveillant, administration)</w:t>
-      </w:r>
-    </w:p>
-    <w:p>
-      <w:pPr>
-        <w:pStyle w:val="Listepuces"/>
-      </w:pPr>
-      <w:r>
-        <w:t>Les élèves</w:t>
-      </w:r>
-    </w:p>
-    <w:p>
-      <w:pPr>
-        <w:pStyle w:val="Titre2"/>
-      </w:pPr>
-      <w:r>
-        <w:t>Parties affectées</w:t>
-      </w:r>
-    </w:p>
-    <w:p>
-      <w:r>
-        <w:t>Les parti</w:t>
-      </w:r>
-      <w:r>
-        <w:t>e</w:t>
-      </w:r>
-      <w:r>
-        <w:t>s de l’établissement affecté</w:t>
-      </w:r>
-      <w:r>
-        <w:t>es</w:t>
-      </w:r>
-      <w:r>
-        <w:t xml:space="preserve"> sont :</w:t>
-      </w:r>
-    </w:p>
-    <w:p>
-      <w:pPr>
-        <w:pStyle w:val="Listepuces"/>
-      </w:pPr>
-      <w:r>
-        <w:t>L’espace de restauration</w:t>
-      </w:r>
-    </w:p>
-    <w:p>
-      <w:pPr>
-        <w:pStyle w:val="Listepuces"/>
-      </w:pPr>
-      <w:r>
-        <w:t xml:space="preserve">L’administration de l’établissement </w:t>
-      </w:r>
-    </w:p>
-    <w:p>
-      <w:pPr>
-        <w:pStyle w:val="Titre2"/>
-      </w:pPr>
-      <w:r>
-        <w:t>Exclusions spécifiques de l’objectif</w:t>
-      </w:r>
-    </w:p>
-    <w:p>
-      <w:r>
-        <w:t>Le projet d</w:t>
-      </w:r>
-      <w:r>
-        <w:t>ébutera par une étude du temps portant sur le passage de 20 élèves.</w:t>
-      </w:r>
-    </w:p>
-    <w:p>
-      <w:r>
-        <w:t>Le projet sera séparé en 3 grandes parties :</w:t>
-      </w:r>
-    </w:p>
-    <w:p>
-      <w:pPr>
-        <w:pStyle w:val="Paragraphedeliste"/>
-        <w:numPr>
-          <w:ilvl w:val="0"/>
-          <w:numId w:val="5"/>
-        </w:numPr>
-      </w:pPr>
-      <w:r>
-        <w:t>La lecture et l’écriture des cartes</w:t>
-      </w:r>
-    </w:p>
-    <w:p>
-      <w:pPr>
-        <w:pStyle w:val="Paragraphedeliste"/>
-      </w:pPr>
-      <w:r>
-        <w:t xml:space="preserve">Cette partie est </w:t>
-      </w:r>
-      <w:r>
-        <w:t>réalisée</w:t>
-      </w:r>
-      <w:r>
-        <w:t xml:space="preserve"> par LE LIMANTOUR Marc. Il y aura une recherche et une comparaison </w:t>
-      </w:r>
-      <w:r>
-        <w:t>des différents protocoles existant du sans-contact.</w:t>
-      </w:r>
-    </w:p>
-    <w:p>
-      <w:pPr>
-        <w:pStyle w:val="Paragraphedeliste"/>
-      </w:pPr>
-      <w:r>
-        <w:t>Il devra ensuite étudier et choisir le type et le caractère des informations qui seront stoker sur la carte.</w:t>
-      </w:r>
-    </w:p>
-    <w:p>
-      <w:pPr>
-        <w:pStyle w:val="Paragraphedeliste"/>
-      </w:pPr>
-      <w:r>
-        <w:t>Il y aura ensuite la prog</w:t>
-      </w:r>
-      <w:r>
-        <w:t>rammation de l’écriture de cette</w:t>
-      </w:r>
-      <w:r>
-        <w:t xml:space="preserve"> carte à l’aide </w:t>
-      </w:r>
-      <w:r>
-        <w:t>d’une carte</w:t>
-      </w:r>
-      <w:r>
-        <w:t xml:space="preserve"> </w:t>
-      </w:r>
-      <w:r>
-        <w:t>PcDuino</w:t>
-      </w:r>
-    </w:p>
-    <w:p>
-      <w:pPr>
-        <w:pStyle w:val="Paragraphedeliste"/>
-      </w:pPr>
-      <w:r>
-        <w:t>Ensuite viendra la programmation</w:t>
-      </w:r>
-      <w:r>
-        <w:t xml:space="preserve"> de la lecture des cartes sur la</w:t>
-      </w:r>
-      <w:r>
-        <w:t xml:space="preserve"> </w:t>
-      </w:r>
-      <w:r>
-        <w:t>carte</w:t>
-      </w:r>
-      <w:r>
-        <w:t xml:space="preserve"> </w:t>
-      </w:r>
-      <w:r>
-        <w:t>PcDuino</w:t>
-      </w:r>
-    </w:p>
-    <w:p>
-      <w:pPr>
-        <w:pStyle w:val="Paragraphedeliste"/>
-      </w:pPr>
-    </w:p>
-    <w:p>
-      <w:pPr>
-        <w:pStyle w:val="Paragraphedeliste"/>
-        <w:numPr>
-          <w:ilvl w:val="0"/>
-          <w:numId w:val="5"/>
-        </w:numPr>
-      </w:pPr>
-      <w:r>
-        <w:t>L’interface</w:t>
-      </w:r>
-    </w:p>
-    <w:p>
-      <w:pPr>
-        <w:pStyle w:val="Paragraphedeliste"/>
-      </w:pPr>
-      <w:r>
-        <w:t xml:space="preserve">Cette partie est réalisée par BAUDIN Pierre. Celui-ci travaillera sur l’interface, il devra choisir quel langage de programmation </w:t>
-      </w:r>
-      <w:r>
-        <w:t>à utiliser</w:t>
-      </w:r>
-      <w:r>
-        <w:t xml:space="preserve">. Il devra travailler sur le design de cette interface. Inclure un espace pour effectuer des </w:t>
-      </w:r>
-      <w:r>
-        <w:t>recherches</w:t>
-      </w:r>
-      <w:r>
-        <w:t xml:space="preserve"> pour retrouver les informations d’un élève sans sa carte.</w:t>
-      </w:r>
-      <w:r>
-        <w:t xml:space="preserve"> Afficher les</w:t>
-      </w:r>
-      <w:r>
-        <w:t xml:space="preserve"> différentes informations stockées</w:t>
-      </w:r>
-      <w:r>
-        <w:t xml:space="preserve"> dans la base de données. Il travaillera en collaboration avec la personne en charge de la base de données.</w:t>
-      </w:r>
-    </w:p>
-    <w:p>
-      <w:pPr>
-        <w:pStyle w:val="Paragraphedeliste"/>
-      </w:pPr>
-    </w:p>
-    <w:p>
-      <w:pPr>
-        <w:pStyle w:val="Paragraphedeliste"/>
-        <w:numPr>
-          <w:ilvl w:val="0"/>
-          <w:numId w:val="5"/>
-        </w:numPr>
-      </w:pPr>
-      <w:r>
-        <w:t>La base de données</w:t>
-      </w:r>
-    </w:p>
-    <w:p>
-      <w:pPr>
-        <w:pStyle w:val="Paragraphedeliste"/>
-      </w:pPr>
-      <w:r>
-        <w:t>Sera réalisée</w:t>
-      </w:r>
-      <w:r>
-        <w:t xml:space="preserve"> par PRIOU Dylan. Celui-ci devra choisir et comparer </w:t>
-      </w:r>
-      <w:r>
-        <w:t>les différents moyens de stocké</w:t>
-      </w:r>
-      <w:r>
-        <w:t xml:space="preserve"> des informations dans une base de données. Il devra ensuite choisir comment </w:t>
-      </w:r>
-      <w:r>
-        <w:t>ces</w:t>
-      </w:r>
-      <w:r>
-        <w:t xml:space="preserve"> information</w:t>
-      </w:r>
-      <w:r>
-        <w:t>s seront stockées</w:t>
-      </w:r>
-      <w:r>
-        <w:t>. Il devra établir quelle</w:t>
-      </w:r>
-      <w:r>
-        <w:t>s</w:t>
-      </w:r>
-      <w:r>
-        <w:t xml:space="preserve"> seront les contraintes po</w:t>
-      </w:r>
-      <w:r>
-        <w:t>ur chaque type de valeur stockées</w:t>
-      </w:r>
-      <w:r>
-        <w:t xml:space="preserve">. Il devra faire en sorte que le système de recherche soit rapide et pertinent. </w:t>
-      </w:r>
-    </w:p>
-    <w:p>
-      <w:bookmarkStart w:id="0" w:name="_GoBack"/>
-      <w:bookmarkEnd w:id="0"/>
-    </w:p>
-    <w:p>
-      <w:pPr>
-        <w:pStyle w:val="Paragraphedeliste"/>
-      </w:pPr>
-    </w:p>
-    <w:p>
-      <w:pPr>
-        <w:pStyle w:val="Paragraphedeliste"/>
-      </w:pPr>
-    </w:p>
-    <w:p>
-      <w:pPr>
-        <w:pStyle w:val="Paragraphedeliste"/>
-      </w:pPr>
-    </w:p>
-    <w:p>
-      <w:pPr>
-        <w:pStyle w:val="Paragraphedeliste"/>
-      </w:pPr>
-    </w:p>
-    <w:p>
-      <w:pPr>
-        <w:pStyle w:val="Paragraphedeliste"/>
-      </w:pPr>
-    </w:p>
-    <w:p>
-      <w:pPr>
-        <w:pStyle w:val="Paragraphedeliste"/>
-      </w:pPr>
-    </w:p>
-    <w:p>
-      <w:pPr>
-        <w:pStyle w:val="Paragraphedeliste"/>
-      </w:pPr>
-    </w:p>
-    <w:p>
-      <w:pPr>
-        <w:pStyle w:val="Paragraphedeliste"/>
-      </w:pPr>
-    </w:p>
-    <w:p>
-      <w:pPr>
-        <w:pStyle w:val="Paragraphedeliste"/>
-      </w:pPr>
-    </w:p>
-    <w:p>
-      <w:pPr>
-        <w:pStyle w:val="Paragraphedeliste"/>
-      </w:pPr>
-    </w:p>
-    <w:p/>
-    <w:p>
-      <w:pPr>
-        <w:pStyle w:val="Titre2"/>
-      </w:pPr>
-      <w:r>
-        <w:lastRenderedPageBreak/>
         <w:t>Plan de mise en œuvre</w:t>
       </w:r>
     </w:p>
@@ -676,6 +622,9 @@
       </w:r>
     </w:p>
     <w:p>
+      <w:pPr>
+        <w:jc w:val="center"/>
+      </w:pPr>
       <w:r>
         <w:rPr>
           <w:noProof/>
@@ -736,6 +685,9 @@
       </w:r>
     </w:p>
     <w:p>
+      <w:pPr>
+        <w:jc w:val="center"/>
+      </w:pPr>
       <w:r>
         <w:pict w14:anchorId="109A104E">
           <v:shapetype id="_x0000_t75" coordsize="21600,21600" o:spt="75" o:preferrelative="t" path="m@4@5l@4@11@9@11@9@5xe" filled="f" stroked="f">
@@ -763,37 +715,46 @@
         </w:pict>
       </w:r>
     </w:p>
-    <w:p/>
     <w:p>
       <w:pPr>
         <w:pStyle w:val="Titre2"/>
       </w:pPr>
       <w:r>
+        <w:lastRenderedPageBreak/>
         <w:t>Chronologie/planification principale</w:t>
       </w:r>
     </w:p>
     <w:p>
-      <w:r>
-        <w:t xml:space="preserve">Le projet doit être </w:t>
-      </w:r>
-      <w:r>
-        <w:t>réalisé en 70 Heures. Il commence le 27/11/2015 et se terminera au mois d’Avril.</w:t>
-      </w:r>
-    </w:p>
-    <w:p>
-      <w:r>
-        <w:t>Les 70 heures sont par personne, cela veut dire que chaque personnes du groupe devra fournir environs 70 heure de travail.</w:t>
-      </w:r>
-    </w:p>
-    <w:p>
-      <w:r>
-        <w:t>Durant l’année il y aura 2 revu de projet effectuer et un oral qui lui sera effectuer en fin d’année.</w:t>
-      </w:r>
+      <w:pPr>
+        <w:pStyle w:val="Standard"/>
+      </w:pPr>
+      <w:r>
+        <w:t>Le projet doit être réalisé en 70 Heures. Il commence le 27/11/2015 et se terminera au mois d’Avril.</w:t>
+      </w:r>
+    </w:p>
+    <w:p>
+      <w:pPr>
+        <w:pStyle w:val="Standard"/>
+      </w:pPr>
+      <w:r>
+        <w:t>Les 70 heures sont par personne, cela veut dire que chaque personne du groupe devra fournir environ 70 heures de travail.</w:t>
+      </w:r>
+    </w:p>
+    <w:p>
+      <w:pPr>
+        <w:pStyle w:val="Standard"/>
+      </w:pPr>
+      <w:r>
+        <w:t>Durant l’année il y aura 2 revues de projet effectuées et un oral qui lui sera effectué en fin d’année.</w:t>
+      </w:r>
+      <w:bookmarkStart w:id="0" w:name="_GoBack"/>
+      <w:bookmarkEnd w:id="0"/>
     </w:p>
     <w:sectPr>
       <w:headerReference w:type="default" r:id="rId11"/>
+      <w:footerReference w:type="default" r:id="rId12"/>
       <w:pgSz w:w="12240" w:h="15840" w:code="1"/>
-      <w:pgMar w:top="1276" w:right="1440" w:bottom="1276" w:left="1440" w:header="851" w:footer="864" w:gutter="0"/>
+      <w:pgMar w:top="1276" w:right="1440" w:bottom="1134" w:left="1440" w:header="851" w:footer="468" w:gutter="0"/>
       <w:cols w:space="720"/>
       <w:docGrid w:linePitch="360"/>
     </w:sectPr>
@@ -824,6 +785,23 @@
     </w:p>
   </w:endnote>
 </w:endnotes>
+</file>
+
+<file path=word/footer1.xml><?xml version="1.0" encoding="utf-8"?>
+<w:ftr xmlns:wpc="http://schemas.microsoft.com/office/word/2010/wordprocessingCanvas" xmlns:mc="http://schemas.openxmlformats.org/markup-compatibility/2006" xmlns:o="urn:schemas-microsoft-com:office:office" xmlns:r="http://schemas.openxmlformats.org/officeDocument/2006/relationships" xmlns:m="http://schemas.openxmlformats.org/officeDocument/2006/math" xmlns:v="urn:schemas-microsoft-com:vml" xmlns:wp14="http://schemas.microsoft.com/office/word/2010/wordprocessingDrawing" xmlns:wp="http://schemas.openxmlformats.org/drawingml/2006/wordprocessingDrawing" xmlns:w10="urn:schemas-microsoft-com:office:word" xmlns:w="http://schemas.openxmlformats.org/wordprocessingml/2006/main" xmlns:w14="http://schemas.microsoft.com/office/word/2010/wordml" xmlns:w15="http://schemas.microsoft.com/office/word/2012/wordml" xmlns:wpg="http://schemas.microsoft.com/office/word/2010/wordprocessingGroup" xmlns:wpi="http://schemas.microsoft.com/office/word/2010/wordprocessingInk" xmlns:wne="http://schemas.microsoft.com/office/word/2006/wordml" xmlns:wps="http://schemas.microsoft.com/office/word/2010/wordprocessingShape" mc:Ignorable="w14 w15 wp14">
+  <w:p>
+    <w:pPr>
+      <w:pStyle w:val="Pieddepage"/>
+      <w:tabs>
+        <w:tab w:val="left" w:pos="450"/>
+      </w:tabs>
+      <w:jc w:val="left"/>
+    </w:pPr>
+    <w:r>
+      <w:tab/>
+    </w:r>
+  </w:p>
+</w:ftr>
 </file>
 
 <file path=word/footnotes.xml><?xml version="1.0" encoding="utf-8"?>
@@ -925,7 +903,7 @@
                             <w:fldChar w:fldCharType="separate"/>
                           </w:r>
                           <w:r>
-                            <w:t>3</w:t>
+                            <w:t>4</w:t>
                           </w:r>
                           <w:r>
                             <w:fldChar w:fldCharType="end"/>
@@ -974,7 +952,7 @@
                       <w:fldChar w:fldCharType="separate"/>
                     </w:r>
                     <w:r>
-                      <w:t>3</w:t>
+                      <w:t>4</w:t>
                     </w:r>
                     <w:r>
                       <w:fldChar w:fldCharType="end"/>
@@ -1017,7 +995,7 @@
   <w:abstractNum w:abstractNumId="1" w15:restartNumberingAfterBreak="0">
     <w:nsid w:val="05BD582D"/>
     <w:multiLevelType w:val="hybridMultilevel"/>
-    <w:tmpl w:val="E36C5F02"/>
+    <w:tmpl w:val="173E1940"/>
     <w:lvl w:ilvl="0" w:tplc="E6640BB8">
       <w:start w:val="1"/>
       <w:numFmt w:val="decimal"/>
@@ -1034,14 +1012,17 @@
         <w:rFonts w:hint="default"/>
       </w:rPr>
     </w:lvl>
-    <w:lvl w:ilvl="1" w:tplc="04090019" w:tentative="1">
-      <w:start w:val="1"/>
+    <w:lvl w:ilvl="1" w:tplc="8B7A5D4E">
+      <w:start w:val="7"/>
       <w:numFmt w:val="lowerLetter"/>
       <w:lvlText w:val="%2."/>
       <w:lvlJc w:val="left"/>
       <w:pPr>
         <w:ind w:left="1440" w:hanging="360"/>
       </w:pPr>
+      <w:rPr>
+        <w:rFonts w:hint="default"/>
+      </w:rPr>
     </w:lvl>
     <w:lvl w:ilvl="2" w:tplc="0409001B" w:tentative="1">
       <w:start w:val="1"/>
@@ -1108,6 +1089,393 @@
     </w:lvl>
   </w:abstractNum>
   <w:abstractNum w:abstractNumId="2" w15:restartNumberingAfterBreak="0">
+    <w:nsid w:val="0B963885"/>
+    <w:multiLevelType w:val="multilevel"/>
+    <w:tmpl w:val="2B583C22"/>
+    <w:styleLink w:val="WWNum5"/>
+    <w:lvl w:ilvl="0">
+      <w:numFmt w:val="bullet"/>
+      <w:lvlText w:val="-"/>
+      <w:lvlJc w:val="left"/>
+      <w:pPr>
+        <w:ind w:left="720" w:hanging="360"/>
+      </w:pPr>
+      <w:rPr>
+        <w:rFonts w:ascii="Arial" w:hAnsi="Arial" w:cs="Arial"/>
+      </w:rPr>
+    </w:lvl>
+    <w:lvl w:ilvl="1">
+      <w:numFmt w:val="bullet"/>
+      <w:lvlText w:val="o"/>
+      <w:lvlJc w:val="left"/>
+      <w:pPr>
+        <w:ind w:left="1440" w:hanging="360"/>
+      </w:pPr>
+      <w:rPr>
+        <w:rFonts w:ascii="Courier New" w:hAnsi="Courier New" w:cs="Courier New"/>
+      </w:rPr>
+    </w:lvl>
+    <w:lvl w:ilvl="2">
+      <w:numFmt w:val="bullet"/>
+      <w:lvlText w:val=""/>
+      <w:lvlJc w:val="left"/>
+      <w:pPr>
+        <w:ind w:left="2160" w:hanging="360"/>
+      </w:pPr>
+      <w:rPr>
+        <w:rFonts w:ascii="Wingdings" w:hAnsi="Wingdings"/>
+      </w:rPr>
+    </w:lvl>
+    <w:lvl w:ilvl="3">
+      <w:numFmt w:val="bullet"/>
+      <w:lvlText w:val=""/>
+      <w:lvlJc w:val="left"/>
+      <w:pPr>
+        <w:ind w:left="2880" w:hanging="360"/>
+      </w:pPr>
+      <w:rPr>
+        <w:rFonts w:ascii="Symbol" w:hAnsi="Symbol"/>
+      </w:rPr>
+    </w:lvl>
+    <w:lvl w:ilvl="4">
+      <w:numFmt w:val="bullet"/>
+      <w:lvlText w:val="o"/>
+      <w:lvlJc w:val="left"/>
+      <w:pPr>
+        <w:ind w:left="3600" w:hanging="360"/>
+      </w:pPr>
+      <w:rPr>
+        <w:rFonts w:ascii="Courier New" w:hAnsi="Courier New" w:cs="Courier New"/>
+      </w:rPr>
+    </w:lvl>
+    <w:lvl w:ilvl="5">
+      <w:numFmt w:val="bullet"/>
+      <w:lvlText w:val=""/>
+      <w:lvlJc w:val="left"/>
+      <w:pPr>
+        <w:ind w:left="4320" w:hanging="360"/>
+      </w:pPr>
+      <w:rPr>
+        <w:rFonts w:ascii="Wingdings" w:hAnsi="Wingdings"/>
+      </w:rPr>
+    </w:lvl>
+    <w:lvl w:ilvl="6">
+      <w:numFmt w:val="bullet"/>
+      <w:lvlText w:val=""/>
+      <w:lvlJc w:val="left"/>
+      <w:pPr>
+        <w:ind w:left="5040" w:hanging="360"/>
+      </w:pPr>
+      <w:rPr>
+        <w:rFonts w:ascii="Symbol" w:hAnsi="Symbol"/>
+      </w:rPr>
+    </w:lvl>
+    <w:lvl w:ilvl="7">
+      <w:numFmt w:val="bullet"/>
+      <w:lvlText w:val="o"/>
+      <w:lvlJc w:val="left"/>
+      <w:pPr>
+        <w:ind w:left="5760" w:hanging="360"/>
+      </w:pPr>
+      <w:rPr>
+        <w:rFonts w:ascii="Courier New" w:hAnsi="Courier New" w:cs="Courier New"/>
+      </w:rPr>
+    </w:lvl>
+    <w:lvl w:ilvl="8">
+      <w:numFmt w:val="bullet"/>
+      <w:lvlText w:val=""/>
+      <w:lvlJc w:val="left"/>
+      <w:pPr>
+        <w:ind w:left="6480" w:hanging="360"/>
+      </w:pPr>
+      <w:rPr>
+        <w:rFonts w:ascii="Wingdings" w:hAnsi="Wingdings"/>
+      </w:rPr>
+    </w:lvl>
+  </w:abstractNum>
+  <w:abstractNum w:abstractNumId="3" w15:restartNumberingAfterBreak="0">
+    <w:nsid w:val="3FB67A7C"/>
+    <w:multiLevelType w:val="multilevel"/>
+    <w:tmpl w:val="7708D8E8"/>
+    <w:styleLink w:val="WWNum1"/>
+    <w:lvl w:ilvl="0">
+      <w:numFmt w:val="bullet"/>
+      <w:lvlText w:val=""/>
+      <w:lvlJc w:val="left"/>
+      <w:pPr>
+        <w:ind w:left="360" w:hanging="360"/>
+      </w:pPr>
+      <w:rPr>
+        <w:rFonts w:ascii="Symbol" w:hAnsi="Symbol"/>
+      </w:rPr>
+    </w:lvl>
+    <w:lvl w:ilvl="1">
+      <w:start w:val="1"/>
+      <w:numFmt w:val="decimal"/>
+      <w:lvlText w:val="%2."/>
+      <w:lvlJc w:val="left"/>
+      <w:pPr>
+        <w:ind w:left="1080" w:hanging="360"/>
+      </w:pPr>
+    </w:lvl>
+    <w:lvl w:ilvl="2">
+      <w:start w:val="1"/>
+      <w:numFmt w:val="decimal"/>
+      <w:lvlText w:val="%3."/>
+      <w:lvlJc w:val="left"/>
+      <w:pPr>
+        <w:ind w:left="1440" w:hanging="360"/>
+      </w:pPr>
+    </w:lvl>
+    <w:lvl w:ilvl="3">
+      <w:start w:val="1"/>
+      <w:numFmt w:val="decimal"/>
+      <w:lvlText w:val="%4."/>
+      <w:lvlJc w:val="left"/>
+      <w:pPr>
+        <w:ind w:left="1800" w:hanging="360"/>
+      </w:pPr>
+    </w:lvl>
+    <w:lvl w:ilvl="4">
+      <w:start w:val="1"/>
+      <w:numFmt w:val="decimal"/>
+      <w:lvlText w:val="%5."/>
+      <w:lvlJc w:val="left"/>
+      <w:pPr>
+        <w:ind w:left="2160" w:hanging="360"/>
+      </w:pPr>
+    </w:lvl>
+    <w:lvl w:ilvl="5">
+      <w:start w:val="1"/>
+      <w:numFmt w:val="decimal"/>
+      <w:lvlText w:val="%6."/>
+      <w:lvlJc w:val="left"/>
+      <w:pPr>
+        <w:ind w:left="2520" w:hanging="360"/>
+      </w:pPr>
+    </w:lvl>
+    <w:lvl w:ilvl="6">
+      <w:start w:val="1"/>
+      <w:numFmt w:val="decimal"/>
+      <w:lvlText w:val="%7."/>
+      <w:lvlJc w:val="left"/>
+      <w:pPr>
+        <w:ind w:left="2880" w:hanging="360"/>
+      </w:pPr>
+    </w:lvl>
+    <w:lvl w:ilvl="7">
+      <w:start w:val="1"/>
+      <w:numFmt w:val="decimal"/>
+      <w:lvlText w:val="%8."/>
+      <w:lvlJc w:val="left"/>
+      <w:pPr>
+        <w:ind w:left="3240" w:hanging="360"/>
+      </w:pPr>
+    </w:lvl>
+    <w:lvl w:ilvl="8">
+      <w:start w:val="1"/>
+      <w:numFmt w:val="decimal"/>
+      <w:lvlText w:val="%9."/>
+      <w:lvlJc w:val="left"/>
+      <w:pPr>
+        <w:ind w:left="3600" w:hanging="360"/>
+      </w:pPr>
+    </w:lvl>
+  </w:abstractNum>
+  <w:abstractNum w:abstractNumId="4" w15:restartNumberingAfterBreak="0">
+    <w:nsid w:val="403C0F3C"/>
+    <w:multiLevelType w:val="multilevel"/>
+    <w:tmpl w:val="4A3E8E32"/>
+    <w:styleLink w:val="NoList"/>
+    <w:lvl w:ilvl="0">
+      <w:start w:val="1"/>
+      <w:numFmt w:val="none"/>
+      <w:lvlText w:val="%1."/>
+      <w:lvlJc w:val="left"/>
+      <w:pPr>
+        <w:ind w:left="720" w:hanging="360"/>
+      </w:pPr>
+    </w:lvl>
+    <w:lvl w:ilvl="1">
+      <w:start w:val="1"/>
+      <w:numFmt w:val="none"/>
+      <w:lvlText w:val="%2."/>
+      <w:lvlJc w:val="left"/>
+      <w:pPr>
+        <w:ind w:left="1080" w:hanging="360"/>
+      </w:pPr>
+    </w:lvl>
+    <w:lvl w:ilvl="2">
+      <w:start w:val="1"/>
+      <w:numFmt w:val="none"/>
+      <w:lvlText w:val="%3."/>
+      <w:lvlJc w:val="left"/>
+      <w:pPr>
+        <w:ind w:left="1440" w:hanging="360"/>
+      </w:pPr>
+    </w:lvl>
+    <w:lvl w:ilvl="3">
+      <w:start w:val="1"/>
+      <w:numFmt w:val="none"/>
+      <w:lvlText w:val="%4."/>
+      <w:lvlJc w:val="left"/>
+      <w:pPr>
+        <w:ind w:left="1800" w:hanging="360"/>
+      </w:pPr>
+    </w:lvl>
+    <w:lvl w:ilvl="4">
+      <w:start w:val="1"/>
+      <w:numFmt w:val="none"/>
+      <w:lvlText w:val="%5."/>
+      <w:lvlJc w:val="left"/>
+      <w:pPr>
+        <w:ind w:left="2160" w:hanging="360"/>
+      </w:pPr>
+    </w:lvl>
+    <w:lvl w:ilvl="5">
+      <w:start w:val="1"/>
+      <w:numFmt w:val="none"/>
+      <w:lvlText w:val="%6."/>
+      <w:lvlJc w:val="left"/>
+      <w:pPr>
+        <w:ind w:left="2520" w:hanging="360"/>
+      </w:pPr>
+    </w:lvl>
+    <w:lvl w:ilvl="6">
+      <w:start w:val="1"/>
+      <w:numFmt w:val="none"/>
+      <w:lvlText w:val="%7."/>
+      <w:lvlJc w:val="left"/>
+      <w:pPr>
+        <w:ind w:left="2880" w:hanging="360"/>
+      </w:pPr>
+    </w:lvl>
+    <w:lvl w:ilvl="7">
+      <w:start w:val="1"/>
+      <w:numFmt w:val="none"/>
+      <w:lvlText w:val="%8."/>
+      <w:lvlJc w:val="left"/>
+      <w:pPr>
+        <w:ind w:left="3240" w:hanging="360"/>
+      </w:pPr>
+    </w:lvl>
+    <w:lvl w:ilvl="8">
+      <w:start w:val="1"/>
+      <w:numFmt w:val="none"/>
+      <w:lvlText w:val="%9."/>
+      <w:lvlJc w:val="left"/>
+      <w:pPr>
+        <w:ind w:left="3600" w:hanging="360"/>
+      </w:pPr>
+    </w:lvl>
+  </w:abstractNum>
+  <w:abstractNum w:abstractNumId="5" w15:restartNumberingAfterBreak="0">
+    <w:nsid w:val="44F9554B"/>
+    <w:multiLevelType w:val="multilevel"/>
+    <w:tmpl w:val="D1B45F24"/>
+    <w:styleLink w:val="WWNum3"/>
+    <w:lvl w:ilvl="0">
+      <w:numFmt w:val="bullet"/>
+      <w:lvlText w:val=""/>
+      <w:lvlJc w:val="left"/>
+      <w:pPr>
+        <w:ind w:left="432" w:hanging="288"/>
+      </w:pPr>
+      <w:rPr>
+        <w:rFonts w:ascii="Symbol" w:hAnsi="Symbol"/>
+        <w:color w:val="5B9BD5"/>
+      </w:rPr>
+    </w:lvl>
+    <w:lvl w:ilvl="1">
+      <w:numFmt w:val="bullet"/>
+      <w:lvlText w:val="o"/>
+      <w:lvlJc w:val="left"/>
+      <w:pPr>
+        <w:ind w:left="1440" w:hanging="360"/>
+      </w:pPr>
+      <w:rPr>
+        <w:rFonts w:ascii="Courier New" w:hAnsi="Courier New" w:cs="Courier New"/>
+      </w:rPr>
+    </w:lvl>
+    <w:lvl w:ilvl="2">
+      <w:numFmt w:val="bullet"/>
+      <w:lvlText w:val=""/>
+      <w:lvlJc w:val="left"/>
+      <w:pPr>
+        <w:ind w:left="2160" w:hanging="360"/>
+      </w:pPr>
+      <w:rPr>
+        <w:rFonts w:ascii="Wingdings" w:hAnsi="Wingdings"/>
+      </w:rPr>
+    </w:lvl>
+    <w:lvl w:ilvl="3">
+      <w:numFmt w:val="bullet"/>
+      <w:lvlText w:val=""/>
+      <w:lvlJc w:val="left"/>
+      <w:pPr>
+        <w:ind w:left="2880" w:hanging="360"/>
+      </w:pPr>
+      <w:rPr>
+        <w:rFonts w:ascii="Symbol" w:hAnsi="Symbol"/>
+      </w:rPr>
+    </w:lvl>
+    <w:lvl w:ilvl="4">
+      <w:numFmt w:val="bullet"/>
+      <w:lvlText w:val="o"/>
+      <w:lvlJc w:val="left"/>
+      <w:pPr>
+        <w:ind w:left="3600" w:hanging="360"/>
+      </w:pPr>
+      <w:rPr>
+        <w:rFonts w:ascii="Courier New" w:hAnsi="Courier New" w:cs="Courier New"/>
+      </w:rPr>
+    </w:lvl>
+    <w:lvl w:ilvl="5">
+      <w:numFmt w:val="bullet"/>
+      <w:lvlText w:val=""/>
+      <w:lvlJc w:val="left"/>
+      <w:pPr>
+        <w:ind w:left="4320" w:hanging="360"/>
+      </w:pPr>
+      <w:rPr>
+        <w:rFonts w:ascii="Wingdings" w:hAnsi="Wingdings"/>
+      </w:rPr>
+    </w:lvl>
+    <w:lvl w:ilvl="6">
+      <w:numFmt w:val="bullet"/>
+      <w:lvlText w:val=""/>
+      <w:lvlJc w:val="left"/>
+      <w:pPr>
+        <w:ind w:left="5040" w:hanging="360"/>
+      </w:pPr>
+      <w:rPr>
+        <w:rFonts w:ascii="Symbol" w:hAnsi="Symbol"/>
+      </w:rPr>
+    </w:lvl>
+    <w:lvl w:ilvl="7">
+      <w:numFmt w:val="bullet"/>
+      <w:lvlText w:val="o"/>
+      <w:lvlJc w:val="left"/>
+      <w:pPr>
+        <w:ind w:left="5760" w:hanging="360"/>
+      </w:pPr>
+      <w:rPr>
+        <w:rFonts w:ascii="Courier New" w:hAnsi="Courier New" w:cs="Courier New"/>
+      </w:rPr>
+    </w:lvl>
+    <w:lvl w:ilvl="8">
+      <w:numFmt w:val="bullet"/>
+      <w:lvlText w:val=""/>
+      <w:lvlJc w:val="left"/>
+      <w:pPr>
+        <w:ind w:left="6480" w:hanging="360"/>
+      </w:pPr>
+      <w:rPr>
+        <w:rFonts w:ascii="Wingdings" w:hAnsi="Wingdings"/>
+      </w:rPr>
+    </w:lvl>
+  </w:abstractNum>
+  <w:abstractNum w:abstractNumId="6" w15:restartNumberingAfterBreak="0">
     <w:nsid w:val="4F32775E"/>
     <w:multiLevelType w:val="hybridMultilevel"/>
     <w:tmpl w:val="C6A66C7E"/>
@@ -1219,7 +1587,93 @@
       </w:rPr>
     </w:lvl>
   </w:abstractNum>
-  <w:abstractNum w:abstractNumId="3" w15:restartNumberingAfterBreak="0">
+  <w:abstractNum w:abstractNumId="7" w15:restartNumberingAfterBreak="0">
+    <w:nsid w:val="518E096D"/>
+    <w:multiLevelType w:val="hybridMultilevel"/>
+    <w:tmpl w:val="8900605C"/>
+    <w:lvl w:ilvl="0" w:tplc="040C000F">
+      <w:start w:val="1"/>
+      <w:numFmt w:val="decimal"/>
+      <w:lvlText w:val="%1."/>
+      <w:lvlJc w:val="left"/>
+      <w:pPr>
+        <w:ind w:left="1800" w:hanging="360"/>
+      </w:pPr>
+    </w:lvl>
+    <w:lvl w:ilvl="1" w:tplc="040C0019" w:tentative="1">
+      <w:start w:val="1"/>
+      <w:numFmt w:val="lowerLetter"/>
+      <w:lvlText w:val="%2."/>
+      <w:lvlJc w:val="left"/>
+      <w:pPr>
+        <w:ind w:left="2520" w:hanging="360"/>
+      </w:pPr>
+    </w:lvl>
+    <w:lvl w:ilvl="2" w:tplc="040C001B" w:tentative="1">
+      <w:start w:val="1"/>
+      <w:numFmt w:val="lowerRoman"/>
+      <w:lvlText w:val="%3."/>
+      <w:lvlJc w:val="right"/>
+      <w:pPr>
+        <w:ind w:left="3240" w:hanging="180"/>
+      </w:pPr>
+    </w:lvl>
+    <w:lvl w:ilvl="3" w:tplc="040C000F" w:tentative="1">
+      <w:start w:val="1"/>
+      <w:numFmt w:val="decimal"/>
+      <w:lvlText w:val="%4."/>
+      <w:lvlJc w:val="left"/>
+      <w:pPr>
+        <w:ind w:left="3960" w:hanging="360"/>
+      </w:pPr>
+    </w:lvl>
+    <w:lvl w:ilvl="4" w:tplc="040C0019" w:tentative="1">
+      <w:start w:val="1"/>
+      <w:numFmt w:val="lowerLetter"/>
+      <w:lvlText w:val="%5."/>
+      <w:lvlJc w:val="left"/>
+      <w:pPr>
+        <w:ind w:left="4680" w:hanging="360"/>
+      </w:pPr>
+    </w:lvl>
+    <w:lvl w:ilvl="5" w:tplc="040C001B" w:tentative="1">
+      <w:start w:val="1"/>
+      <w:numFmt w:val="lowerRoman"/>
+      <w:lvlText w:val="%6."/>
+      <w:lvlJc w:val="right"/>
+      <w:pPr>
+        <w:ind w:left="5400" w:hanging="180"/>
+      </w:pPr>
+    </w:lvl>
+    <w:lvl w:ilvl="6" w:tplc="040C000F" w:tentative="1">
+      <w:start w:val="1"/>
+      <w:numFmt w:val="decimal"/>
+      <w:lvlText w:val="%7."/>
+      <w:lvlJc w:val="left"/>
+      <w:pPr>
+        <w:ind w:left="6120" w:hanging="360"/>
+      </w:pPr>
+    </w:lvl>
+    <w:lvl w:ilvl="7" w:tplc="040C0019" w:tentative="1">
+      <w:start w:val="1"/>
+      <w:numFmt w:val="lowerLetter"/>
+      <w:lvlText w:val="%8."/>
+      <w:lvlJc w:val="left"/>
+      <w:pPr>
+        <w:ind w:left="6840" w:hanging="360"/>
+      </w:pPr>
+    </w:lvl>
+    <w:lvl w:ilvl="8" w:tplc="040C001B" w:tentative="1">
+      <w:start w:val="1"/>
+      <w:numFmt w:val="lowerRoman"/>
+      <w:lvlText w:val="%9."/>
+      <w:lvlJc w:val="right"/>
+      <w:pPr>
+        <w:ind w:left="7560" w:hanging="180"/>
+      </w:pPr>
+    </w:lvl>
+  </w:abstractNum>
+  <w:abstractNum w:abstractNumId="8" w15:restartNumberingAfterBreak="0">
     <w:nsid w:val="550E390F"/>
     <w:multiLevelType w:val="hybridMultilevel"/>
     <w:tmpl w:val="88ACB9C6"/>
@@ -1331,11 +1785,11 @@
       </w:rPr>
     </w:lvl>
   </w:abstractNum>
-  <w:abstractNum w:abstractNumId="4" w15:restartNumberingAfterBreak="0">
+  <w:abstractNum w:abstractNumId="9" w15:restartNumberingAfterBreak="0">
     <w:nsid w:val="657E5D71"/>
     <w:multiLevelType w:val="hybridMultilevel"/>
-    <w:tmpl w:val="BFBE56B6"/>
-    <w:lvl w:ilvl="0" w:tplc="DF622CE6">
+    <w:tmpl w:val="71089E88"/>
+    <w:lvl w:ilvl="0" w:tplc="56289972">
       <w:start w:val="1"/>
       <w:numFmt w:val="bullet"/>
       <w:pStyle w:val="Listepuces"/>
@@ -1352,7 +1806,7 @@
         <w:color w:val="5B9BD5" w:themeColor="accent1"/>
       </w:rPr>
     </w:lvl>
-    <w:lvl w:ilvl="1" w:tplc="04090003" w:tentative="1">
+    <w:lvl w:ilvl="1" w:tplc="04090003">
       <w:start w:val="1"/>
       <w:numFmt w:val="bullet"/>
       <w:lvlText w:val="o"/>
@@ -1446,6 +1900,111 @@
       </w:pPr>
       <w:rPr>
         <w:rFonts w:ascii="Wingdings" w:hAnsi="Wingdings" w:hint="default"/>
+      </w:rPr>
+    </w:lvl>
+  </w:abstractNum>
+  <w:abstractNum w:abstractNumId="10" w15:restartNumberingAfterBreak="0">
+    <w:nsid w:val="75D419E4"/>
+    <w:multiLevelType w:val="multilevel"/>
+    <w:tmpl w:val="553C30E4"/>
+    <w:lvl w:ilvl="0">
+      <w:start w:val="1"/>
+      <w:numFmt w:val="bullet"/>
+      <w:lvlText w:val=""/>
+      <w:lvlJc w:val="left"/>
+      <w:pPr>
+        <w:ind w:left="720" w:hanging="360"/>
+      </w:pPr>
+      <w:rPr>
+        <w:rFonts w:ascii="Symbol" w:hAnsi="Symbol" w:hint="default"/>
+      </w:rPr>
+    </w:lvl>
+    <w:lvl w:ilvl="1">
+      <w:numFmt w:val="bullet"/>
+      <w:lvlText w:val="◦"/>
+      <w:lvlJc w:val="left"/>
+      <w:pPr>
+        <w:ind w:left="1080" w:hanging="360"/>
+      </w:pPr>
+      <w:rPr>
+        <w:rFonts w:ascii="OpenSymbol" w:eastAsia="OpenSymbol" w:hAnsi="OpenSymbol" w:cs="OpenSymbol"/>
+      </w:rPr>
+    </w:lvl>
+    <w:lvl w:ilvl="2">
+      <w:numFmt w:val="bullet"/>
+      <w:lvlText w:val="▪"/>
+      <w:lvlJc w:val="left"/>
+      <w:pPr>
+        <w:ind w:left="1440" w:hanging="360"/>
+      </w:pPr>
+      <w:rPr>
+        <w:rFonts w:ascii="OpenSymbol" w:eastAsia="OpenSymbol" w:hAnsi="OpenSymbol" w:cs="OpenSymbol"/>
+      </w:rPr>
+    </w:lvl>
+    <w:lvl w:ilvl="3">
+      <w:numFmt w:val="bullet"/>
+      <w:lvlText w:val="•"/>
+      <w:lvlJc w:val="left"/>
+      <w:pPr>
+        <w:ind w:left="1800" w:hanging="360"/>
+      </w:pPr>
+      <w:rPr>
+        <w:rFonts w:ascii="OpenSymbol" w:eastAsia="OpenSymbol" w:hAnsi="OpenSymbol" w:cs="OpenSymbol"/>
+      </w:rPr>
+    </w:lvl>
+    <w:lvl w:ilvl="4">
+      <w:numFmt w:val="bullet"/>
+      <w:lvlText w:val="◦"/>
+      <w:lvlJc w:val="left"/>
+      <w:pPr>
+        <w:ind w:left="2160" w:hanging="360"/>
+      </w:pPr>
+      <w:rPr>
+        <w:rFonts w:ascii="OpenSymbol" w:eastAsia="OpenSymbol" w:hAnsi="OpenSymbol" w:cs="OpenSymbol"/>
+      </w:rPr>
+    </w:lvl>
+    <w:lvl w:ilvl="5">
+      <w:numFmt w:val="bullet"/>
+      <w:lvlText w:val="▪"/>
+      <w:lvlJc w:val="left"/>
+      <w:pPr>
+        <w:ind w:left="2520" w:hanging="360"/>
+      </w:pPr>
+      <w:rPr>
+        <w:rFonts w:ascii="OpenSymbol" w:eastAsia="OpenSymbol" w:hAnsi="OpenSymbol" w:cs="OpenSymbol"/>
+      </w:rPr>
+    </w:lvl>
+    <w:lvl w:ilvl="6">
+      <w:numFmt w:val="bullet"/>
+      <w:lvlText w:val="•"/>
+      <w:lvlJc w:val="left"/>
+      <w:pPr>
+        <w:ind w:left="2880" w:hanging="360"/>
+      </w:pPr>
+      <w:rPr>
+        <w:rFonts w:ascii="OpenSymbol" w:eastAsia="OpenSymbol" w:hAnsi="OpenSymbol" w:cs="OpenSymbol"/>
+      </w:rPr>
+    </w:lvl>
+    <w:lvl w:ilvl="7">
+      <w:numFmt w:val="bullet"/>
+      <w:lvlText w:val="◦"/>
+      <w:lvlJc w:val="left"/>
+      <w:pPr>
+        <w:ind w:left="3240" w:hanging="360"/>
+      </w:pPr>
+      <w:rPr>
+        <w:rFonts w:ascii="OpenSymbol" w:eastAsia="OpenSymbol" w:hAnsi="OpenSymbol" w:cs="OpenSymbol"/>
+      </w:rPr>
+    </w:lvl>
+    <w:lvl w:ilvl="8">
+      <w:numFmt w:val="bullet"/>
+      <w:lvlText w:val="▪"/>
+      <w:lvlJc w:val="left"/>
+      <w:pPr>
+        <w:ind w:left="3600" w:hanging="360"/>
+      </w:pPr>
+      <w:rPr>
+        <w:rFonts w:ascii="OpenSymbol" w:eastAsia="OpenSymbol" w:hAnsi="OpenSymbol" w:cs="OpenSymbol"/>
       </w:rPr>
     </w:lvl>
   </w:abstractNum>
@@ -1453,10 +2012,10 @@
     <w:abstractNumId w:val="0"/>
   </w:num>
   <w:num w:numId="2">
-    <w:abstractNumId w:val="4"/>
+    <w:abstractNumId w:val="9"/>
   </w:num>
   <w:num w:numId="3">
-    <w:abstractNumId w:val="4"/>
+    <w:abstractNumId w:val="9"/>
     <w:lvlOverride w:ilvl="0">
       <w:startOverride w:val="1"/>
     </w:lvlOverride>
@@ -1465,10 +2024,36 @@
     <w:abstractNumId w:val="1"/>
   </w:num>
   <w:num w:numId="5">
+    <w:abstractNumId w:val="6"/>
+  </w:num>
+  <w:num w:numId="6">
+    <w:abstractNumId w:val="8"/>
+  </w:num>
+  <w:num w:numId="7">
+    <w:abstractNumId w:val="4"/>
+  </w:num>
+  <w:num w:numId="8">
+    <w:abstractNumId w:val="5"/>
+  </w:num>
+  <w:num w:numId="9">
+    <w:abstractNumId w:val="5"/>
+    <w:lvlOverride w:ilvl="0"/>
+  </w:num>
+  <w:num w:numId="10">
+    <w:abstractNumId w:val="3"/>
+  </w:num>
+  <w:num w:numId="11">
+    <w:abstractNumId w:val="10"/>
+  </w:num>
+  <w:num w:numId="12">
     <w:abstractNumId w:val="2"/>
   </w:num>
-  <w:num w:numId="6">
-    <w:abstractNumId w:val="3"/>
+  <w:num w:numId="13">
+    <w:abstractNumId w:val="2"/>
+    <w:lvlOverride w:ilvl="0"/>
+  </w:num>
+  <w:num w:numId="14">
+    <w:abstractNumId w:val="7"/>
   </w:num>
 </w:numbering>
 </file>
@@ -1539,7 +2124,7 @@
     <w:lsdException w:name="macro" w:semiHidden="1" w:unhideWhenUsed="1"/>
     <w:lsdException w:name="toa heading" w:semiHidden="1" w:unhideWhenUsed="1"/>
     <w:lsdException w:name="List" w:semiHidden="1" w:unhideWhenUsed="1"/>
-    <w:lsdException w:name="List Bullet" w:semiHidden="1" w:uiPriority="1" w:unhideWhenUsed="1" w:qFormat="1"/>
+    <w:lsdException w:name="List Bullet" w:semiHidden="1" w:uiPriority="0" w:unhideWhenUsed="1" w:qFormat="1"/>
     <w:lsdException w:name="List Number" w:semiHidden="1" w:unhideWhenUsed="1"/>
     <w:lsdException w:name="List 2" w:semiHidden="1" w:unhideWhenUsed="1"/>
     <w:lsdException w:name="List 3" w:semiHidden="1" w:unhideWhenUsed="1"/>
@@ -1670,7 +2255,7 @@
     <w:lsdException w:name="Medium Shading 2 Accent 1" w:uiPriority="64"/>
     <w:lsdException w:name="Medium List 1 Accent 1" w:uiPriority="65"/>
     <w:lsdException w:name="Revision" w:semiHidden="1"/>
-    <w:lsdException w:name="List Paragraph" w:uiPriority="34" w:qFormat="1"/>
+    <w:lsdException w:name="List Paragraph" w:uiPriority="0" w:qFormat="1"/>
     <w:lsdException w:name="Quote" w:uiPriority="29" w:qFormat="1"/>
     <w:lsdException w:name="Intense Quote" w:uiPriority="30" w:qFormat="1"/>
     <w:lsdException w:name="Medium List 2 Accent 1" w:uiPriority="66"/>
@@ -2124,7 +2709,6 @@
   <w:style w:type="paragraph" w:styleId="Listepuces">
     <w:name w:val="List Bullet"/>
     <w:basedOn w:val="Normal"/>
-    <w:uiPriority w:val="1"/>
     <w:unhideWhenUsed/>
     <w:qFormat/>
     <w:rsid w:val="00225582"/>
@@ -2396,7 +2980,6 @@
   <w:style w:type="paragraph" w:styleId="Paragraphedeliste">
     <w:name w:val="List Paragraph"/>
     <w:basedOn w:val="Normal"/>
-    <w:uiPriority w:val="34"/>
     <w:qFormat/>
     <w:rsid w:val="001E787D"/>
     <w:pPr>
@@ -2404,600 +2987,61 @@
       <w:contextualSpacing/>
     </w:pPr>
   </w:style>
+  <w:style w:type="paragraph" w:customStyle="1" w:styleId="Standard">
+    <w:name w:val="Standard"/>
+    <w:rsid w:val="00FA2310"/>
+    <w:pPr>
+      <w:suppressAutoHyphens/>
+      <w:autoSpaceDN w:val="0"/>
+      <w:textAlignment w:val="baseline"/>
+    </w:pPr>
+    <w:rPr>
+      <w:rFonts w:ascii="Arial" w:eastAsia="Droid Sans Fallback" w:hAnsi="Arial" w:cs="Arial"/>
+      <w:color w:val="404040"/>
+      <w:kern w:val="3"/>
+    </w:rPr>
+  </w:style>
+  <w:style w:type="numbering" w:customStyle="1" w:styleId="NoList">
+    <w:name w:val="No List"/>
+    <w:basedOn w:val="Aucuneliste"/>
+    <w:rsid w:val="00FA2310"/>
+    <w:pPr>
+      <w:numPr>
+        <w:numId w:val="7"/>
+      </w:numPr>
+    </w:pPr>
+  </w:style>
+  <w:style w:type="numbering" w:customStyle="1" w:styleId="WWNum3">
+    <w:name w:val="WWNum3"/>
+    <w:basedOn w:val="Aucuneliste"/>
+    <w:rsid w:val="00FA2310"/>
+    <w:pPr>
+      <w:numPr>
+        <w:numId w:val="8"/>
+      </w:numPr>
+    </w:pPr>
+  </w:style>
+  <w:style w:type="numbering" w:customStyle="1" w:styleId="WWNum1">
+    <w:name w:val="WWNum1"/>
+    <w:basedOn w:val="Aucuneliste"/>
+    <w:rsid w:val="00FA2310"/>
+    <w:pPr>
+      <w:numPr>
+        <w:numId w:val="10"/>
+      </w:numPr>
+    </w:pPr>
+  </w:style>
+  <w:style w:type="numbering" w:customStyle="1" w:styleId="WWNum5">
+    <w:name w:val="WWNum5"/>
+    <w:basedOn w:val="Aucuneliste"/>
+    <w:rsid w:val="00FA2310"/>
+    <w:pPr>
+      <w:numPr>
+        <w:numId w:val="12"/>
+      </w:numPr>
+    </w:pPr>
+  </w:style>
 </w:styles>
-</file>
-
-<file path=word/glossary/document.xml><?xml version="1.0" encoding="utf-8"?>
-<w:glossaryDocument xmlns:wpc="http://schemas.microsoft.com/office/word/2010/wordprocessingCanvas" xmlns:mc="http://schemas.openxmlformats.org/markup-compatibility/2006" xmlns:o="urn:schemas-microsoft-com:office:office" xmlns:r="http://schemas.openxmlformats.org/officeDocument/2006/relationships" xmlns:m="http://schemas.openxmlformats.org/officeDocument/2006/math" xmlns:v="urn:schemas-microsoft-com:vml" xmlns:wp14="http://schemas.microsoft.com/office/word/2010/wordprocessingDrawing" xmlns:wp="http://schemas.openxmlformats.org/drawingml/2006/wordprocessingDrawing" xmlns:w10="urn:schemas-microsoft-com:office:word" xmlns:w="http://schemas.openxmlformats.org/wordprocessingml/2006/main" xmlns:w14="http://schemas.microsoft.com/office/word/2010/wordml" xmlns:w15="http://schemas.microsoft.com/office/word/2012/wordml" xmlns:wpg="http://schemas.microsoft.com/office/word/2010/wordprocessingGroup" xmlns:wpi="http://schemas.microsoft.com/office/word/2010/wordprocessingInk" xmlns:wne="http://schemas.microsoft.com/office/word/2006/wordml" xmlns:wps="http://schemas.microsoft.com/office/word/2010/wordprocessingShape" mc:Ignorable="w14 w15 wp14">
-  <w:docParts>
-    <w:docPart>
-      <w:docPartPr>
-        <w:name w:val="492478C5970F478AAD73E6C2736D6325"/>
-        <w:category>
-          <w:name w:val="Général"/>
-          <w:gallery w:val="placeholder"/>
-        </w:category>
-        <w:types>
-          <w:type w:val="bbPlcHdr"/>
-        </w:types>
-        <w:behaviors>
-          <w:behavior w:val="content"/>
-        </w:behaviors>
-        <w:guid w:val="{31DAD497-148F-4891-A57A-22E598AA0339}"/>
-      </w:docPartPr>
-      <w:docPartBody>
-        <w:p>
-          <w:pPr>
-            <w:pStyle w:val="492478C5970F478AAD73E6C2736D6325"/>
-          </w:pPr>
-          <w:r>
-            <w:t>[Choisir une date]</w:t>
-          </w:r>
-        </w:p>
-      </w:docPartBody>
-    </w:docPart>
-  </w:docParts>
-</w:glossaryDocument>
-</file>
-
-<file path=word/glossary/fontTable.xml><?xml version="1.0" encoding="utf-8"?>
-<w:fonts xmlns:mc="http://schemas.openxmlformats.org/markup-compatibility/2006" xmlns:r="http://schemas.openxmlformats.org/officeDocument/2006/relationships" xmlns:w="http://schemas.openxmlformats.org/wordprocessingml/2006/main" xmlns:w14="http://schemas.microsoft.com/office/word/2010/wordml" xmlns:w15="http://schemas.microsoft.com/office/word/2012/wordml" mc:Ignorable="w14 w15">
-  <w:font w:name="Symbol">
-    <w:panose1 w:val="05050102010706020507"/>
-    <w:charset w:val="02"/>
-    <w:family w:val="roman"/>
-    <w:pitch w:val="variable"/>
-    <w:sig w:usb0="00000000" w:usb1="10000000" w:usb2="00000000" w:usb3="00000000" w:csb0="80000000" w:csb1="00000000"/>
-  </w:font>
-  <w:font w:name="Times New Roman">
-    <w:panose1 w:val="02020603050405020304"/>
-    <w:charset w:val="00"/>
-    <w:family w:val="roman"/>
-    <w:pitch w:val="variable"/>
-    <w:sig w:usb0="E0002EFF" w:usb1="C0007843" w:usb2="00000009" w:usb3="00000000" w:csb0="000001FF" w:csb1="00000000"/>
-  </w:font>
-  <w:font w:name="Arial">
-    <w:panose1 w:val="020B0604020202020204"/>
-    <w:charset w:val="00"/>
-    <w:family w:val="swiss"/>
-    <w:pitch w:val="variable"/>
-    <w:sig w:usb0="E0002EFF" w:usb1="C0007843" w:usb2="00000009" w:usb3="00000000" w:csb0="000001FF" w:csb1="00000000"/>
-  </w:font>
-  <w:font w:name="Courier New">
-    <w:panose1 w:val="02070309020205020404"/>
-    <w:charset w:val="00"/>
-    <w:family w:val="modern"/>
-    <w:pitch w:val="fixed"/>
-    <w:sig w:usb0="E0002EFF" w:usb1="C0007843" w:usb2="00000009" w:usb3="00000000" w:csb0="000001FF" w:csb1="00000000"/>
-  </w:font>
-  <w:font w:name="Wingdings">
-    <w:panose1 w:val="05000000000000000000"/>
-    <w:charset w:val="02"/>
-    <w:family w:val="auto"/>
-    <w:pitch w:val="variable"/>
-    <w:sig w:usb0="00000000" w:usb1="10000000" w:usb2="00000000" w:usb3="00000000" w:csb0="80000000" w:csb1="00000000"/>
-  </w:font>
-  <w:font w:name="Arial Black">
-    <w:panose1 w:val="020B0A04020102020204"/>
-    <w:charset w:val="00"/>
-    <w:family w:val="swiss"/>
-    <w:pitch w:val="variable"/>
-    <w:sig w:usb0="A00002AF" w:usb1="400078FB" w:usb2="00000000" w:usb3="00000000" w:csb0="0000009F" w:csb1="00000000"/>
-  </w:font>
-  <w:font w:name="Tahoma">
-    <w:panose1 w:val="020B0604030504040204"/>
-    <w:charset w:val="00"/>
-    <w:family w:val="swiss"/>
-    <w:pitch w:val="variable"/>
-    <w:sig w:usb0="E1002EFF" w:usb1="C000605B" w:usb2="00000029" w:usb3="00000000" w:csb0="000101FF" w:csb1="00000000"/>
-  </w:font>
-  <w:font w:name="Calibri">
-    <w:panose1 w:val="020F0502020204030204"/>
-    <w:charset w:val="00"/>
-    <w:family w:val="swiss"/>
-    <w:pitch w:val="variable"/>
-    <w:sig w:usb0="E00002FF" w:usb1="4000ACFF" w:usb2="00000001" w:usb3="00000000" w:csb0="0000019F" w:csb1="00000000"/>
-  </w:font>
-  <w:font w:name="Calibri Light">
-    <w:panose1 w:val="020F0302020204030204"/>
-    <w:charset w:val="00"/>
-    <w:family w:val="swiss"/>
-    <w:pitch w:val="variable"/>
-    <w:sig w:usb0="A00002EF" w:usb1="4000207B" w:usb2="00000000" w:usb3="00000000" w:csb0="0000019F" w:csb1="00000000"/>
-  </w:font>
-</w:fonts>
-</file>
-
-<file path=word/glossary/settings.xml><?xml version="1.0" encoding="utf-8"?>
-<w:settings xmlns:mc="http://schemas.openxmlformats.org/markup-compatibility/2006" xmlns:o="urn:schemas-microsoft-com:office:office" xmlns:r="http://schemas.openxmlformats.org/officeDocument/2006/relationships" xmlns:m="http://schemas.openxmlformats.org/officeDocument/2006/math" xmlns:v="urn:schemas-microsoft-com:vml" xmlns:w10="urn:schemas-microsoft-com:office:word" xmlns:w="http://schemas.openxmlformats.org/wordprocessingml/2006/main" xmlns:w14="http://schemas.microsoft.com/office/word/2010/wordml" xmlns:w15="http://schemas.microsoft.com/office/word/2012/wordml" xmlns:sl="http://schemas.openxmlformats.org/schemaLibrary/2006/main" mc:Ignorable="w14 w15">
-  <w:view w:val="normal"/>
-  <w:defaultTabStop w:val="708"/>
-  <w:hyphenationZone w:val="425"/>
-  <w:characterSpacingControl w:val="doNotCompress"/>
-  <w:compat>
-    <w:useFELayout/>
-    <w:compatSetting w:name="compatibilityMode" w:uri="http://schemas.microsoft.com/office/word" w:val="15"/>
-    <w:compatSetting w:name="overrideTableStyleFontSizeAndJustification" w:uri="http://schemas.microsoft.com/office/word" w:val="1"/>
-    <w:compatSetting w:name="enableOpenTypeFeatures" w:uri="http://schemas.microsoft.com/office/word" w:val="1"/>
-    <w:compatSetting w:name="doNotFlipMirrorIndents" w:uri="http://schemas.microsoft.com/office/word" w:val="1"/>
-    <w:compatSetting w:name="differentiateMultirowTableHeaders" w:uri="http://schemas.microsoft.com/office/word" w:val="1"/>
-  </w:compat>
-  <w:rsids>
-    <w:rsidRoot w:val="004F529E"/>
-    <w:rsid w:val="000E0CCD"/>
-    <w:rsid w:val="00234F35"/>
-    <w:rsid w:val="003B3FA2"/>
-    <w:rsid w:val="004A379C"/>
-    <w:rsid w:val="004F529E"/>
-    <w:rsid w:val="00647AF4"/>
-    <w:rsid w:val="009457CB"/>
-    <w:rsid w:val="00B209E4"/>
-  </w:rsids>
-  <m:mathPr>
-    <m:mathFont m:val="Cambria Math"/>
-    <m:brkBin m:val="before"/>
-    <m:brkBinSub m:val="--"/>
-    <m:smallFrac m:val="0"/>
-    <m:dispDef/>
-    <m:lMargin m:val="0"/>
-    <m:rMargin m:val="0"/>
-    <m:defJc m:val="centerGroup"/>
-    <m:wrapIndent m:val="1440"/>
-    <m:intLim m:val="subSup"/>
-    <m:naryLim m:val="undOvr"/>
-  </m:mathPr>
-  <w:themeFontLang w:val="fr-FR"/>
-  <w:clrSchemeMapping w:bg1="light1" w:t1="dark1" w:bg2="light2" w:t2="dark2" w:accent1="accent1" w:accent2="accent2" w:accent3="accent3" w:accent4="accent4" w:accent5="accent5" w:accent6="accent6" w:hyperlink="hyperlink" w:followedHyperlink="followedHyperlink"/>
-  <w:decimalSymbol w:val=","/>
-  <w:listSeparator w:val=";"/>
-  <w15:chartTrackingRefBased/>
-</w:settings>
-</file>
-
-<file path=word/glossary/styles.xml><?xml version="1.0" encoding="utf-8"?>
-<w:styles xmlns:mc="http://schemas.openxmlformats.org/markup-compatibility/2006" xmlns:r="http://schemas.openxmlformats.org/officeDocument/2006/relationships" xmlns:w="http://schemas.openxmlformats.org/wordprocessingml/2006/main" xmlns:w14="http://schemas.microsoft.com/office/word/2010/wordml" xmlns:w15="http://schemas.microsoft.com/office/word/2012/wordml" mc:Ignorable="w14 w15">
-  <w:docDefaults>
-    <w:rPrDefault>
-      <w:rPr>
-        <w:rFonts w:asciiTheme="minorHAnsi" w:eastAsiaTheme="minorEastAsia" w:hAnsiTheme="minorHAnsi" w:cstheme="minorBidi"/>
-        <w:sz w:val="22"/>
-        <w:szCs w:val="22"/>
-        <w:lang w:val="fr-FR" w:eastAsia="fr-FR" w:bidi="ar-SA"/>
-      </w:rPr>
-    </w:rPrDefault>
-    <w:pPrDefault>
-      <w:pPr>
-        <w:spacing w:after="160" w:line="259" w:lineRule="auto"/>
-      </w:pPr>
-    </w:pPrDefault>
-  </w:docDefaults>
-  <w:latentStyles w:defLockedState="0" w:defUIPriority="99" w:defSemiHidden="0" w:defUnhideWhenUsed="0" w:defQFormat="0" w:count="371">
-    <w:lsdException w:name="Normal" w:uiPriority="0" w:qFormat="1"/>
-    <w:lsdException w:name="heading 1" w:uiPriority="9" w:qFormat="1"/>
-    <w:lsdException w:name="heading 2" w:semiHidden="1" w:uiPriority="9" w:unhideWhenUsed="1" w:qFormat="1"/>
-    <w:lsdException w:name="heading 3" w:semiHidden="1" w:uiPriority="9" w:unhideWhenUsed="1" w:qFormat="1"/>
-    <w:lsdException w:name="heading 4" w:semiHidden="1" w:uiPriority="9" w:unhideWhenUsed="1" w:qFormat="1"/>
-    <w:lsdException w:name="heading 5" w:semiHidden="1" w:uiPriority="9" w:unhideWhenUsed="1" w:qFormat="1"/>
-    <w:lsdException w:name="heading 6" w:semiHidden="1" w:uiPriority="9" w:unhideWhenUsed="1" w:qFormat="1"/>
-    <w:lsdException w:name="heading 7" w:semiHidden="1" w:uiPriority="9" w:unhideWhenUsed="1" w:qFormat="1"/>
-    <w:lsdException w:name="heading 8" w:semiHidden="1" w:uiPriority="9" w:unhideWhenUsed="1" w:qFormat="1"/>
-    <w:lsdException w:name="heading 9" w:semiHidden="1" w:uiPriority="9" w:unhideWhenUsed="1" w:qFormat="1"/>
-    <w:lsdException w:name="index 1" w:semiHidden="1" w:unhideWhenUsed="1"/>
-    <w:lsdException w:name="index 2" w:semiHidden="1" w:unhideWhenUsed="1"/>
-    <w:lsdException w:name="index 3" w:semiHidden="1" w:unhideWhenUsed="1"/>
-    <w:lsdException w:name="index 4" w:semiHidden="1" w:unhideWhenUsed="1"/>
-    <w:lsdException w:name="index 5" w:semiHidden="1" w:unhideWhenUsed="1"/>
-    <w:lsdException w:name="index 6" w:semiHidden="1" w:unhideWhenUsed="1"/>
-    <w:lsdException w:name="index 7" w:semiHidden="1" w:unhideWhenUsed="1"/>
-    <w:lsdException w:name="index 8" w:semiHidden="1" w:unhideWhenUsed="1"/>
-    <w:lsdException w:name="index 9" w:semiHidden="1" w:unhideWhenUsed="1"/>
-    <w:lsdException w:name="toc 1" w:semiHidden="1" w:uiPriority="39" w:unhideWhenUsed="1"/>
-    <w:lsdException w:name="toc 2" w:semiHidden="1" w:uiPriority="39" w:unhideWhenUsed="1"/>
-    <w:lsdException w:name="toc 3" w:semiHidden="1" w:uiPriority="39" w:unhideWhenUsed="1"/>
-    <w:lsdException w:name="toc 4" w:semiHidden="1" w:uiPriority="39" w:unhideWhenUsed="1"/>
-    <w:lsdException w:name="toc 5" w:semiHidden="1" w:uiPriority="39" w:unhideWhenUsed="1"/>
-    <w:lsdException w:name="toc 6" w:semiHidden="1" w:uiPriority="39" w:unhideWhenUsed="1"/>
-    <w:lsdException w:name="toc 7" w:semiHidden="1" w:uiPriority="39" w:unhideWhenUsed="1"/>
-    <w:lsdException w:name="toc 8" w:semiHidden="1" w:uiPriority="39" w:unhideWhenUsed="1"/>
-    <w:lsdException w:name="toc 9" w:semiHidden="1" w:uiPriority="39" w:unhideWhenUsed="1"/>
-    <w:lsdException w:name="Normal Indent" w:semiHidden="1" w:unhideWhenUsed="1"/>
-    <w:lsdException w:name="footnote text" w:semiHidden="1" w:unhideWhenUsed="1"/>
-    <w:lsdException w:name="annotation text" w:semiHidden="1" w:unhideWhenUsed="1"/>
-    <w:lsdException w:name="header" w:semiHidden="1" w:unhideWhenUsed="1"/>
-    <w:lsdException w:name="footer" w:semiHidden="1" w:unhideWhenUsed="1"/>
-    <w:lsdException w:name="index heading" w:semiHidden="1" w:unhideWhenUsed="1"/>
-    <w:lsdException w:name="caption" w:semiHidden="1" w:uiPriority="35" w:unhideWhenUsed="1" w:qFormat="1"/>
-    <w:lsdException w:name="table of figures" w:semiHidden="1" w:unhideWhenUsed="1"/>
-    <w:lsdException w:name="envelope address" w:semiHidden="1" w:unhideWhenUsed="1"/>
-    <w:lsdException w:name="envelope return" w:semiHidden="1" w:unhideWhenUsed="1"/>
-    <w:lsdException w:name="footnote reference" w:semiHidden="1" w:unhideWhenUsed="1"/>
-    <w:lsdException w:name="annotation reference" w:semiHidden="1" w:unhideWhenUsed="1"/>
-    <w:lsdException w:name="line number" w:semiHidden="1" w:unhideWhenUsed="1"/>
-    <w:lsdException w:name="page number" w:semiHidden="1" w:unhideWhenUsed="1"/>
-    <w:lsdException w:name="endnote reference" w:semiHidden="1" w:unhideWhenUsed="1"/>
-    <w:lsdException w:name="endnote text" w:semiHidden="1" w:unhideWhenUsed="1"/>
-    <w:lsdException w:name="table of authorities" w:semiHidden="1" w:unhideWhenUsed="1"/>
-    <w:lsdException w:name="macro" w:semiHidden="1" w:unhideWhenUsed="1"/>
-    <w:lsdException w:name="toa heading" w:semiHidden="1" w:unhideWhenUsed="1"/>
-    <w:lsdException w:name="List" w:semiHidden="1" w:unhideWhenUsed="1"/>
-    <w:lsdException w:name="List Bullet" w:semiHidden="1" w:unhideWhenUsed="1"/>
-    <w:lsdException w:name="List Number" w:semiHidden="1" w:unhideWhenUsed="1"/>
-    <w:lsdException w:name="List 2" w:semiHidden="1" w:unhideWhenUsed="1"/>
-    <w:lsdException w:name="List 3" w:semiHidden="1" w:unhideWhenUsed="1"/>
-    <w:lsdException w:name="List 4" w:semiHidden="1" w:unhideWhenUsed="1"/>
-    <w:lsdException w:name="List 5" w:semiHidden="1" w:unhideWhenUsed="1"/>
-    <w:lsdException w:name="List Bullet 2" w:semiHidden="1" w:unhideWhenUsed="1"/>
-    <w:lsdException w:name="List Bullet 3" w:semiHidden="1" w:unhideWhenUsed="1"/>
-    <w:lsdException w:name="List Bullet 4" w:semiHidden="1" w:unhideWhenUsed="1"/>
-    <w:lsdException w:name="List Bullet 5" w:semiHidden="1" w:unhideWhenUsed="1"/>
-    <w:lsdException w:name="List Number 2" w:semiHidden="1" w:unhideWhenUsed="1"/>
-    <w:lsdException w:name="List Number 3" w:semiHidden="1" w:unhideWhenUsed="1"/>
-    <w:lsdException w:name="List Number 4" w:semiHidden="1" w:unhideWhenUsed="1"/>
-    <w:lsdException w:name="List Number 5" w:semiHidden="1" w:unhideWhenUsed="1"/>
-    <w:lsdException w:name="Title" w:uiPriority="10" w:qFormat="1"/>
-    <w:lsdException w:name="Closing" w:semiHidden="1" w:unhideWhenUsed="1"/>
-    <w:lsdException w:name="Signature" w:semiHidden="1" w:unhideWhenUsed="1"/>
-    <w:lsdException w:name="Default Paragraph Font" w:semiHidden="1" w:uiPriority="1" w:unhideWhenUsed="1"/>
-    <w:lsdException w:name="Body Text" w:semiHidden="1" w:unhideWhenUsed="1"/>
-    <w:lsdException w:name="Body Text Indent" w:semiHidden="1" w:unhideWhenUsed="1"/>
-    <w:lsdException w:name="List Continue" w:semiHidden="1" w:unhideWhenUsed="1"/>
-    <w:lsdException w:name="List Continue 2" w:semiHidden="1" w:unhideWhenUsed="1"/>
-    <w:lsdException w:name="List Continue 3" w:semiHidden="1" w:unhideWhenUsed="1"/>
-    <w:lsdException w:name="List Continue 4" w:semiHidden="1" w:unhideWhenUsed="1"/>
-    <w:lsdException w:name="List Continue 5" w:semiHidden="1" w:unhideWhenUsed="1"/>
-    <w:lsdException w:name="Message Header" w:semiHidden="1" w:unhideWhenUsed="1"/>
-    <w:lsdException w:name="Subtitle" w:uiPriority="11" w:qFormat="1"/>
-    <w:lsdException w:name="Salutation" w:semiHidden="1" w:unhideWhenUsed="1"/>
-    <w:lsdException w:name="Date" w:semiHidden="1" w:unhideWhenUsed="1"/>
-    <w:lsdException w:name="Body Text First Indent" w:semiHidden="1" w:unhideWhenUsed="1"/>
-    <w:lsdException w:name="Body Text First Indent 2" w:semiHidden="1" w:unhideWhenUsed="1"/>
-    <w:lsdException w:name="Note Heading" w:semiHidden="1" w:unhideWhenUsed="1"/>
-    <w:lsdException w:name="Body Text 2" w:semiHidden="1" w:unhideWhenUsed="1"/>
-    <w:lsdException w:name="Body Text 3" w:semiHidden="1" w:unhideWhenUsed="1"/>
-    <w:lsdException w:name="Body Text Indent 2" w:semiHidden="1" w:unhideWhenUsed="1"/>
-    <w:lsdException w:name="Body Text Indent 3" w:semiHidden="1" w:unhideWhenUsed="1"/>
-    <w:lsdException w:name="Block Text" w:semiHidden="1" w:unhideWhenUsed="1"/>
-    <w:lsdException w:name="Hyperlink" w:semiHidden="1" w:unhideWhenUsed="1"/>
-    <w:lsdException w:name="FollowedHyperlink" w:semiHidden="1" w:unhideWhenUsed="1"/>
-    <w:lsdException w:name="Strong" w:uiPriority="22" w:qFormat="1"/>
-    <w:lsdException w:name="Emphasis" w:uiPriority="20" w:qFormat="1"/>
-    <w:lsdException w:name="Document Map" w:semiHidden="1" w:unhideWhenUsed="1"/>
-    <w:lsdException w:name="Plain Text" w:semiHidden="1" w:unhideWhenUsed="1"/>
-    <w:lsdException w:name="E-mail Signature" w:semiHidden="1" w:unhideWhenUsed="1"/>
-    <w:lsdException w:name="HTML Top of Form" w:semiHidden="1" w:unhideWhenUsed="1"/>
-    <w:lsdException w:name="HTML Bottom of Form" w:semiHidden="1" w:unhideWhenUsed="1"/>
-    <w:lsdException w:name="Normal (Web)" w:semiHidden="1" w:unhideWhenUsed="1"/>
-    <w:lsdException w:name="HTML Acronym" w:semiHidden="1" w:unhideWhenUsed="1"/>
-    <w:lsdException w:name="HTML Address" w:semiHidden="1" w:unhideWhenUsed="1"/>
-    <w:lsdException w:name="HTML Cite" w:semiHidden="1" w:unhideWhenUsed="1"/>
-    <w:lsdException w:name="HTML Code" w:semiHidden="1" w:unhideWhenUsed="1"/>
-    <w:lsdException w:name="HTML Definition" w:semiHidden="1" w:unhideWhenUsed="1"/>
-    <w:lsdException w:name="HTML Keyboard" w:semiHidden="1" w:unhideWhenUsed="1"/>
-    <w:lsdException w:name="HTML Preformatted" w:semiHidden="1" w:unhideWhenUsed="1"/>
-    <w:lsdException w:name="HTML Sample" w:semiHidden="1" w:unhideWhenUsed="1"/>
-    <w:lsdException w:name="HTML Typewriter" w:semiHidden="1" w:unhideWhenUsed="1"/>
-    <w:lsdException w:name="HTML Variable" w:semiHidden="1" w:unhideWhenUsed="1"/>
-    <w:lsdException w:name="Normal Table" w:semiHidden="1" w:unhideWhenUsed="1"/>
-    <w:lsdException w:name="annotation subject" w:semiHidden="1" w:unhideWhenUsed="1"/>
-    <w:lsdException w:name="No List" w:semiHidden="1" w:unhideWhenUsed="1"/>
-    <w:lsdException w:name="Outline List 1" w:semiHidden="1" w:unhideWhenUsed="1"/>
-    <w:lsdException w:name="Outline List 2" w:semiHidden="1" w:unhideWhenUsed="1"/>
-    <w:lsdException w:name="Outline List 3" w:semiHidden="1" w:unhideWhenUsed="1"/>
-    <w:lsdException w:name="Table Simple 1" w:semiHidden="1" w:unhideWhenUsed="1"/>
-    <w:lsdException w:name="Table Simple 2" w:semiHidden="1" w:unhideWhenUsed="1"/>
-    <w:lsdException w:name="Table Simple 3" w:semiHidden="1" w:unhideWhenUsed="1"/>
-    <w:lsdException w:name="Table Classic 1" w:semiHidden="1" w:unhideWhenUsed="1"/>
-    <w:lsdException w:name="Table Classic 2" w:semiHidden="1" w:unhideWhenUsed="1"/>
-    <w:lsdException w:name="Table Classic 3" w:semiHidden="1" w:unhideWhenUsed="1"/>
-    <w:lsdException w:name="Table Classic 4" w:semiHidden="1" w:unhideWhenUsed="1"/>
-    <w:lsdException w:name="Table Colorful 1" w:semiHidden="1" w:unhideWhenUsed="1"/>
-    <w:lsdException w:name="Table Colorful 2" w:semiHidden="1" w:unhideWhenUsed="1"/>
-    <w:lsdException w:name="Table Colorful 3" w:semiHidden="1" w:unhideWhenUsed="1"/>
-    <w:lsdException w:name="Table Columns 1" w:semiHidden="1" w:unhideWhenUsed="1"/>
-    <w:lsdException w:name="Table Columns 2" w:semiHidden="1" w:unhideWhenUsed="1"/>
-    <w:lsdException w:name="Table Columns 3" w:semiHidden="1" w:unhideWhenUsed="1"/>
-    <w:lsdException w:name="Table Columns 4" w:semiHidden="1" w:unhideWhenUsed="1"/>
-    <w:lsdException w:name="Table Columns 5" w:semiHidden="1" w:unhideWhenUsed="1"/>
-    <w:lsdException w:name="Table Grid 1" w:semiHidden="1" w:unhideWhenUsed="1"/>
-    <w:lsdException w:name="Table Grid 2" w:semiHidden="1" w:unhideWhenUsed="1"/>
-    <w:lsdException w:name="Table Grid 3" w:semiHidden="1" w:unhideWhenUsed="1"/>
-    <w:lsdException w:name="Table Grid 4" w:semiHidden="1" w:unhideWhenUsed="1"/>
-    <w:lsdException w:name="Table Grid 5" w:semiHidden="1" w:unhideWhenUsed="1"/>
-    <w:lsdException w:name="Table Grid 6" w:semiHidden="1" w:unhideWhenUsed="1"/>
-    <w:lsdException w:name="Table Grid 7" w:semiHidden="1" w:unhideWhenUsed="1"/>
-    <w:lsdException w:name="Table Grid 8" w:semiHidden="1" w:unhideWhenUsed="1"/>
-    <w:lsdException w:name="Table List 1" w:semiHidden="1" w:unhideWhenUsed="1"/>
-    <w:lsdException w:name="Table List 2" w:semiHidden="1" w:unhideWhenUsed="1"/>
-    <w:lsdException w:name="Table List 3" w:semiHidden="1" w:unhideWhenUsed="1"/>
-    <w:lsdException w:name="Table List 4" w:semiHidden="1" w:unhideWhenUsed="1"/>
-    <w:lsdException w:name="Table List 5" w:semiHidden="1" w:unhideWhenUsed="1"/>
-    <w:lsdException w:name="Table List 6" w:semiHidden="1" w:unhideWhenUsed="1"/>
-    <w:lsdException w:name="Table List 7" w:semiHidden="1" w:unhideWhenUsed="1"/>
-    <w:lsdException w:name="Table List 8" w:semiHidden="1" w:unhideWhenUsed="1"/>
-    <w:lsdException w:name="Table 3D effects 1" w:semiHidden="1" w:unhideWhenUsed="1"/>
-    <w:lsdException w:name="Table 3D effects 2" w:semiHidden="1" w:unhideWhenUsed="1"/>
-    <w:lsdException w:name="Table 3D effects 3" w:semiHidden="1" w:unhideWhenUsed="1"/>
-    <w:lsdException w:name="Table Contemporary" w:semiHidden="1" w:unhideWhenUsed="1"/>
-    <w:lsdException w:name="Table Elegant" w:semiHidden="1" w:unhideWhenUsed="1"/>
-    <w:lsdException w:name="Table Professional" w:semiHidden="1" w:unhideWhenUsed="1"/>
-    <w:lsdException w:name="Table Subtle 1" w:semiHidden="1" w:unhideWhenUsed="1"/>
-    <w:lsdException w:name="Table Subtle 2" w:semiHidden="1" w:unhideWhenUsed="1"/>
-    <w:lsdException w:name="Table Web 1" w:semiHidden="1" w:unhideWhenUsed="1"/>
-    <w:lsdException w:name="Table Web 2" w:semiHidden="1" w:unhideWhenUsed="1"/>
-    <w:lsdException w:name="Table Web 3" w:semiHidden="1" w:unhideWhenUsed="1"/>
-    <w:lsdException w:name="Balloon Text" w:semiHidden="1" w:unhideWhenUsed="1"/>
-    <w:lsdException w:name="Table Grid" w:uiPriority="39"/>
-    <w:lsdException w:name="Table Theme" w:semiHidden="1" w:unhideWhenUsed="1"/>
-    <w:lsdException w:name="Placeholder Text" w:semiHidden="1"/>
-    <w:lsdException w:name="No Spacing" w:uiPriority="1" w:qFormat="1"/>
-    <w:lsdException w:name="Light Shading" w:uiPriority="60"/>
-    <w:lsdException w:name="Light List" w:uiPriority="61"/>
-    <w:lsdException w:name="Light Grid" w:uiPriority="62"/>
-    <w:lsdException w:name="Medium Shading 1" w:uiPriority="63"/>
-    <w:lsdException w:name="Medium Shading 2" w:uiPriority="64"/>
-    <w:lsdException w:name="Medium List 1" w:uiPriority="65"/>
-    <w:lsdException w:name="Medium List 2" w:uiPriority="66"/>
-    <w:lsdException w:name="Medium Grid 1" w:uiPriority="67"/>
-    <w:lsdException w:name="Medium Grid 2" w:uiPriority="68"/>
-    <w:lsdException w:name="Medium Grid 3" w:uiPriority="69"/>
-    <w:lsdException w:name="Dark List" w:uiPriority="70"/>
-    <w:lsdException w:name="Colorful Shading" w:uiPriority="71"/>
-    <w:lsdException w:name="Colorful List" w:uiPriority="72"/>
-    <w:lsdException w:name="Colorful Grid" w:uiPriority="73"/>
-    <w:lsdException w:name="Light Shading Accent 1" w:uiPriority="60"/>
-    <w:lsdException w:name="Light List Accent 1" w:uiPriority="61"/>
-    <w:lsdException w:name="Light Grid Accent 1" w:uiPriority="62"/>
-    <w:lsdException w:name="Medium Shading 1 Accent 1" w:uiPriority="63"/>
-    <w:lsdException w:name="Medium Shading 2 Accent 1" w:uiPriority="64"/>
-    <w:lsdException w:name="Medium List 1 Accent 1" w:uiPriority="65"/>
-    <w:lsdException w:name="Revision" w:semiHidden="1"/>
-    <w:lsdException w:name="List Paragraph" w:uiPriority="34" w:qFormat="1"/>
-    <w:lsdException w:name="Quote" w:uiPriority="29" w:qFormat="1"/>
-    <w:lsdException w:name="Intense Quote" w:uiPriority="30" w:qFormat="1"/>
-    <w:lsdException w:name="Medium List 2 Accent 1" w:uiPriority="66"/>
-    <w:lsdException w:name="Medium Grid 1 Accent 1" w:uiPriority="67"/>
-    <w:lsdException w:name="Medium Grid 2 Accent 1" w:uiPriority="68"/>
-    <w:lsdException w:name="Medium Grid 3 Accent 1" w:uiPriority="69"/>
-    <w:lsdException w:name="Dark List Accent 1" w:uiPriority="70"/>
-    <w:lsdException w:name="Colorful Shading Accent 1" w:uiPriority="71"/>
-    <w:lsdException w:name="Colorful List Accent 1" w:uiPriority="72"/>
-    <w:lsdException w:name="Colorful Grid Accent 1" w:uiPriority="73"/>
-    <w:lsdException w:name="Light Shading Accent 2" w:uiPriority="60"/>
-    <w:lsdException w:name="Light List Accent 2" w:uiPriority="61"/>
-    <w:lsdException w:name="Light Grid Accent 2" w:uiPriority="62"/>
-    <w:lsdException w:name="Medium Shading 1 Accent 2" w:uiPriority="63"/>
-    <w:lsdException w:name="Medium Shading 2 Accent 2" w:uiPriority="64"/>
-    <w:lsdException w:name="Medium List 1 Accent 2" w:uiPriority="65"/>
-    <w:lsdException w:name="Medium List 2 Accent 2" w:uiPriority="66"/>
-    <w:lsdException w:name="Medium Grid 1 Accent 2" w:uiPriority="67"/>
-    <w:lsdException w:name="Medium Grid 2 Accent 2" w:uiPriority="68"/>
-    <w:lsdException w:name="Medium Grid 3 Accent 2" w:uiPriority="69"/>
-    <w:lsdException w:name="Dark List Accent 2" w:uiPriority="70"/>
-    <w:lsdException w:name="Colorful Shading Accent 2" w:uiPriority="71"/>
-    <w:lsdException w:name="Colorful List Accent 2" w:uiPriority="72"/>
-    <w:lsdException w:name="Colorful Grid Accent 2" w:uiPriority="73"/>
-    <w:lsdException w:name="Light Shading Accent 3" w:uiPriority="60"/>
-    <w:lsdException w:name="Light List Accent 3" w:uiPriority="61"/>
-    <w:lsdException w:name="Light Grid Accent 3" w:uiPriority="62"/>
-    <w:lsdException w:name="Medium Shading 1 Accent 3" w:uiPriority="63"/>
-    <w:lsdException w:name="Medium Shading 2 Accent 3" w:uiPriority="64"/>
-    <w:lsdException w:name="Medium List 1 Accent 3" w:uiPriority="65"/>
-    <w:lsdException w:name="Medium List 2 Accent 3" w:uiPriority="66"/>
-    <w:lsdException w:name="Medium Grid 1 Accent 3" w:uiPriority="67"/>
-    <w:lsdException w:name="Medium Grid 2 Accent 3" w:uiPriority="68"/>
-    <w:lsdException w:name="Medium Grid 3 Accent 3" w:uiPriority="69"/>
-    <w:lsdException w:name="Dark List Accent 3" w:uiPriority="70"/>
-    <w:lsdException w:name="Colorful Shading Accent 3" w:uiPriority="71"/>
-    <w:lsdException w:name="Colorful List Accent 3" w:uiPriority="72"/>
-    <w:lsdException w:name="Colorful Grid Accent 3" w:uiPriority="73"/>
-    <w:lsdException w:name="Light Shading Accent 4" w:uiPriority="60"/>
-    <w:lsdException w:name="Light List Accent 4" w:uiPriority="61"/>
-    <w:lsdException w:name="Light Grid Accent 4" w:uiPriority="62"/>
-    <w:lsdException w:name="Medium Shading 1 Accent 4" w:uiPriority="63"/>
-    <w:lsdException w:name="Medium Shading 2 Accent 4" w:uiPriority="64"/>
-    <w:lsdException w:name="Medium List 1 Accent 4" w:uiPriority="65"/>
-    <w:lsdException w:name="Medium List 2 Accent 4" w:uiPriority="66"/>
-    <w:lsdException w:name="Medium Grid 1 Accent 4" w:uiPriority="67"/>
-    <w:lsdException w:name="Medium Grid 2 Accent 4" w:uiPriority="68"/>
-    <w:lsdException w:name="Medium Grid 3 Accent 4" w:uiPriority="69"/>
-    <w:lsdException w:name="Dark List Accent 4" w:uiPriority="70"/>
-    <w:lsdException w:name="Colorful Shading Accent 4" w:uiPriority="71"/>
-    <w:lsdException w:name="Colorful List Accent 4" w:uiPriority="72"/>
-    <w:lsdException w:name="Colorful Grid Accent 4" w:uiPriority="73"/>
-    <w:lsdException w:name="Light Shading Accent 5" w:uiPriority="60"/>
-    <w:lsdException w:name="Light List Accent 5" w:uiPriority="61"/>
-    <w:lsdException w:name="Light Grid Accent 5" w:uiPriority="62"/>
-    <w:lsdException w:name="Medium Shading 1 Accent 5" w:uiPriority="63"/>
-    <w:lsdException w:name="Medium Shading 2 Accent 5" w:uiPriority="64"/>
-    <w:lsdException w:name="Medium List 1 Accent 5" w:uiPriority="65"/>
-    <w:lsdException w:name="Medium List 2 Accent 5" w:uiPriority="66"/>
-    <w:lsdException w:name="Medium Grid 1 Accent 5" w:uiPriority="67"/>
-    <w:lsdException w:name="Medium Grid 2 Accent 5" w:uiPriority="68"/>
-    <w:lsdException w:name="Medium Grid 3 Accent 5" w:uiPriority="69"/>
-    <w:lsdException w:name="Dark List Accent 5" w:uiPriority="70"/>
-    <w:lsdException w:name="Colorful Shading Accent 5" w:uiPriority="71"/>
-    <w:lsdException w:name="Colorful List Accent 5" w:uiPriority="72"/>
-    <w:lsdException w:name="Colorful Grid Accent 5" w:uiPriority="73"/>
-    <w:lsdException w:name="Light Shading Accent 6" w:uiPriority="60"/>
-    <w:lsdException w:name="Light List Accent 6" w:uiPriority="61"/>
-    <w:lsdException w:name="Light Grid Accent 6" w:uiPriority="62"/>
-    <w:lsdException w:name="Medium Shading 1 Accent 6" w:uiPriority="63"/>
-    <w:lsdException w:name="Medium Shading 2 Accent 6" w:uiPriority="64"/>
-    <w:lsdException w:name="Medium List 1 Accent 6" w:uiPriority="65"/>
-    <w:lsdException w:name="Medium List 2 Accent 6" w:uiPriority="66"/>
-    <w:lsdException w:name="Medium Grid 1 Accent 6" w:uiPriority="67"/>
-    <w:lsdException w:name="Medium Grid 2 Accent 6" w:uiPriority="68"/>
-    <w:lsdException w:name="Medium Grid 3 Accent 6" w:uiPriority="69"/>
-    <w:lsdException w:name="Dark List Accent 6" w:uiPriority="70"/>
-    <w:lsdException w:name="Colorful Shading Accent 6" w:uiPriority="71"/>
-    <w:lsdException w:name="Colorful List Accent 6" w:uiPriority="72"/>
-    <w:lsdException w:name="Colorful Grid Accent 6" w:uiPriority="73"/>
-    <w:lsdException w:name="Subtle Emphasis" w:uiPriority="19" w:qFormat="1"/>
-    <w:lsdException w:name="Intense Emphasis" w:uiPriority="21" w:qFormat="1"/>
-    <w:lsdException w:name="Subtle Reference" w:uiPriority="31" w:qFormat="1"/>
-    <w:lsdException w:name="Intense Reference" w:uiPriority="32" w:qFormat="1"/>
-    <w:lsdException w:name="Book Title" w:uiPriority="33" w:qFormat="1"/>
-    <w:lsdException w:name="Bibliography" w:semiHidden="1" w:uiPriority="37" w:unhideWhenUsed="1"/>
-    <w:lsdException w:name="TOC Heading" w:semiHidden="1" w:uiPriority="39" w:unhideWhenUsed="1" w:qFormat="1"/>
-    <w:lsdException w:name="Plain Table 1" w:uiPriority="41"/>
-    <w:lsdException w:name="Plain Table 2" w:uiPriority="42"/>
-    <w:lsdException w:name="Plain Table 3" w:uiPriority="43"/>
-    <w:lsdException w:name="Plain Table 4" w:uiPriority="44"/>
-    <w:lsdException w:name="Plain Table 5" w:uiPriority="45"/>
-    <w:lsdException w:name="Grid Table Light" w:uiPriority="40"/>
-    <w:lsdException w:name="Grid Table 1 Light" w:uiPriority="46"/>
-    <w:lsdException w:name="Grid Table 2" w:uiPriority="47"/>
-    <w:lsdException w:name="Grid Table 3" w:uiPriority="48"/>
-    <w:lsdException w:name="Grid Table 4" w:uiPriority="49"/>
-    <w:lsdException w:name="Grid Table 5 Dark" w:uiPriority="50"/>
-    <w:lsdException w:name="Grid Table 6 Colorful" w:uiPriority="51"/>
-    <w:lsdException w:name="Grid Table 7 Colorful" w:uiPriority="52"/>
-    <w:lsdException w:name="Grid Table 1 Light Accent 1" w:uiPriority="46"/>
-    <w:lsdException w:name="Grid Table 2 Accent 1" w:uiPriority="47"/>
-    <w:lsdException w:name="Grid Table 3 Accent 1" w:uiPriority="48"/>
-    <w:lsdException w:name="Grid Table 4 Accent 1" w:uiPriority="49"/>
-    <w:lsdException w:name="Grid Table 5 Dark Accent 1" w:uiPriority="50"/>
-    <w:lsdException w:name="Grid Table 6 Colorful Accent 1" w:uiPriority="51"/>
-    <w:lsdException w:name="Grid Table 7 Colorful Accent 1" w:uiPriority="52"/>
-    <w:lsdException w:name="Grid Table 1 Light Accent 2" w:uiPriority="46"/>
-    <w:lsdException w:name="Grid Table 2 Accent 2" w:uiPriority="47"/>
-    <w:lsdException w:name="Grid Table 3 Accent 2" w:uiPriority="48"/>
-    <w:lsdException w:name="Grid Table 4 Accent 2" w:uiPriority="49"/>
-    <w:lsdException w:name="Grid Table 5 Dark Accent 2" w:uiPriority="50"/>
-    <w:lsdException w:name="Grid Table 6 Colorful Accent 2" w:uiPriority="51"/>
-    <w:lsdException w:name="Grid Table 7 Colorful Accent 2" w:uiPriority="52"/>
-    <w:lsdException w:name="Grid Table 1 Light Accent 3" w:uiPriority="46"/>
-    <w:lsdException w:name="Grid Table 2 Accent 3" w:uiPriority="47"/>
-    <w:lsdException w:name="Grid Table 3 Accent 3" w:uiPriority="48"/>
-    <w:lsdException w:name="Grid Table 4 Accent 3" w:uiPriority="49"/>
-    <w:lsdException w:name="Grid Table 5 Dark Accent 3" w:uiPriority="50"/>
-    <w:lsdException w:name="Grid Table 6 Colorful Accent 3" w:uiPriority="51"/>
-    <w:lsdException w:name="Grid Table 7 Colorful Accent 3" w:uiPriority="52"/>
-    <w:lsdException w:name="Grid Table 1 Light Accent 4" w:uiPriority="46"/>
-    <w:lsdException w:name="Grid Table 2 Accent 4" w:uiPriority="47"/>
-    <w:lsdException w:name="Grid Table 3 Accent 4" w:uiPriority="48"/>
-    <w:lsdException w:name="Grid Table 4 Accent 4" w:uiPriority="49"/>
-    <w:lsdException w:name="Grid Table 5 Dark Accent 4" w:uiPriority="50"/>
-    <w:lsdException w:name="Grid Table 6 Colorful Accent 4" w:uiPriority="51"/>
-    <w:lsdException w:name="Grid Table 7 Colorful Accent 4" w:uiPriority="52"/>
-    <w:lsdException w:name="Grid Table 1 Light Accent 5" w:uiPriority="46"/>
-    <w:lsdException w:name="Grid Table 2 Accent 5" w:uiPriority="47"/>
-    <w:lsdException w:name="Grid Table 3 Accent 5" w:uiPriority="48"/>
-    <w:lsdException w:name="Grid Table 4 Accent 5" w:uiPriority="49"/>
-    <w:lsdException w:name="Grid Table 5 Dark Accent 5" w:uiPriority="50"/>
-    <w:lsdException w:name="Grid Table 6 Colorful Accent 5" w:uiPriority="51"/>
-    <w:lsdException w:name="Grid Table 7 Colorful Accent 5" w:uiPriority="52"/>
-    <w:lsdException w:name="Grid Table 1 Light Accent 6" w:uiPriority="46"/>
-    <w:lsdException w:name="Grid Table 2 Accent 6" w:uiPriority="47"/>
-    <w:lsdException w:name="Grid Table 3 Accent 6" w:uiPriority="48"/>
-    <w:lsdException w:name="Grid Table 4 Accent 6" w:uiPriority="49"/>
-    <w:lsdException w:name="Grid Table 5 Dark Accent 6" w:uiPriority="50"/>
-    <w:lsdException w:name="Grid Table 6 Colorful Accent 6" w:uiPriority="51"/>
-    <w:lsdException w:name="Grid Table 7 Colorful Accent 6" w:uiPriority="52"/>
-    <w:lsdException w:name="List Table 1 Light" w:uiPriority="46"/>
-    <w:lsdException w:name="List Table 2" w:uiPriority="47"/>
-    <w:lsdException w:name="List Table 3" w:uiPriority="48"/>
-    <w:lsdException w:name="List Table 4" w:uiPriority="49"/>
-    <w:lsdException w:name="List Table 5 Dark" w:uiPriority="50"/>
-    <w:lsdException w:name="List Table 6 Colorful" w:uiPriority="51"/>
-    <w:lsdException w:name="List Table 7 Colorful" w:uiPriority="52"/>
-    <w:lsdException w:name="List Table 1 Light Accent 1" w:uiPriority="46"/>
-    <w:lsdException w:name="List Table 2 Accent 1" w:uiPriority="47"/>
-    <w:lsdException w:name="List Table 3 Accent 1" w:uiPriority="48"/>
-    <w:lsdException w:name="List Table 4 Accent 1" w:uiPriority="49"/>
-    <w:lsdException w:name="List Table 5 Dark Accent 1" w:uiPriority="50"/>
-    <w:lsdException w:name="List Table 6 Colorful Accent 1" w:uiPriority="51"/>
-    <w:lsdException w:name="List Table 7 Colorful Accent 1" w:uiPriority="52"/>
-    <w:lsdException w:name="List Table 1 Light Accent 2" w:uiPriority="46"/>
-    <w:lsdException w:name="List Table 2 Accent 2" w:uiPriority="47"/>
-    <w:lsdException w:name="List Table 3 Accent 2" w:uiPriority="48"/>
-    <w:lsdException w:name="List Table 4 Accent 2" w:uiPriority="49"/>
-    <w:lsdException w:name="List Table 5 Dark Accent 2" w:uiPriority="50"/>
-    <w:lsdException w:name="List Table 6 Colorful Accent 2" w:uiPriority="51"/>
-    <w:lsdException w:name="List Table 7 Colorful Accent 2" w:uiPriority="52"/>
-    <w:lsdException w:name="List Table 1 Light Accent 3" w:uiPriority="46"/>
-    <w:lsdException w:name="List Table 2 Accent 3" w:uiPriority="47"/>
-    <w:lsdException w:name="List Table 3 Accent 3" w:uiPriority="48"/>
-    <w:lsdException w:name="List Table 4 Accent 3" w:uiPriority="49"/>
-    <w:lsdException w:name="List Table 5 Dark Accent 3" w:uiPriority="50"/>
-    <w:lsdException w:name="List Table 6 Colorful Accent 3" w:uiPriority="51"/>
-    <w:lsdException w:name="List Table 7 Colorful Accent 3" w:uiPriority="52"/>
-    <w:lsdException w:name="List Table 1 Light Accent 4" w:uiPriority="46"/>
-    <w:lsdException w:name="List Table 2 Accent 4" w:uiPriority="47"/>
-    <w:lsdException w:name="List Table 3 Accent 4" w:uiPriority="48"/>
-    <w:lsdException w:name="List Table 4 Accent 4" w:uiPriority="49"/>
-    <w:lsdException w:name="List Table 5 Dark Accent 4" w:uiPriority="50"/>
-    <w:lsdException w:name="List Table 6 Colorful Accent 4" w:uiPriority="51"/>
-    <w:lsdException w:name="List Table 7 Colorful Accent 4" w:uiPriority="52"/>
-    <w:lsdException w:name="List Table 1 Light Accent 5" w:uiPriority="46"/>
-    <w:lsdException w:name="List Table 2 Accent 5" w:uiPriority="47"/>
-    <w:lsdException w:name="List Table 3 Accent 5" w:uiPriority="48"/>
-    <w:lsdException w:name="List Table 4 Accent 5" w:uiPriority="49"/>
-    <w:lsdException w:name="List Table 5 Dark Accent 5" w:uiPriority="50"/>
-    <w:lsdException w:name="List Table 6 Colorful Accent 5" w:uiPriority="51"/>
-    <w:lsdException w:name="List Table 7 Colorful Accent 5" w:uiPriority="52"/>
-    <w:lsdException w:name="List Table 1 Light Accent 6" w:uiPriority="46"/>
-    <w:lsdException w:name="List Table 2 Accent 6" w:uiPriority="47"/>
-    <w:lsdException w:name="List Table 3 Accent 6" w:uiPriority="48"/>
-    <w:lsdException w:name="List Table 4 Accent 6" w:uiPriority="49"/>
-    <w:lsdException w:name="List Table 5 Dark Accent 6" w:uiPriority="50"/>
-    <w:lsdException w:name="List Table 6 Colorful Accent 6" w:uiPriority="51"/>
-    <w:lsdException w:name="List Table 7 Colorful Accent 6" w:uiPriority="52"/>
-  </w:latentStyles>
-  <w:style w:type="paragraph" w:default="1" w:styleId="Normal">
-    <w:name w:val="Normal"/>
-    <w:qFormat/>
-  </w:style>
-  <w:style w:type="character" w:default="1" w:styleId="Policepardfaut">
-    <w:name w:val="Default Paragraph Font"/>
-    <w:uiPriority w:val="1"/>
-    <w:semiHidden/>
-    <w:unhideWhenUsed/>
-  </w:style>
-  <w:style w:type="table" w:default="1" w:styleId="TableauNormal">
-    <w:name w:val="Normal Table"/>
-    <w:uiPriority w:val="99"/>
-    <w:semiHidden/>
-    <w:unhideWhenUsed/>
-    <w:tblPr>
-      <w:tblInd w:w="0" w:type="dxa"/>
-      <w:tblCellMar>
-        <w:top w:w="0" w:type="dxa"/>
-        <w:left w:w="108" w:type="dxa"/>
-        <w:bottom w:w="0" w:type="dxa"/>
-        <w:right w:w="108" w:type="dxa"/>
-      </w:tblCellMar>
-    </w:tblPr>
-  </w:style>
-  <w:style w:type="numbering" w:default="1" w:styleId="Aucuneliste">
-    <w:name w:val="No List"/>
-    <w:uiPriority w:val="99"/>
-    <w:semiHidden/>
-    <w:unhideWhenUsed/>
-  </w:style>
-  <w:style w:type="paragraph" w:customStyle="1" w:styleId="492478C5970F478AAD73E6C2736D6325">
-    <w:name w:val="492478C5970F478AAD73E6C2736D6325"/>
-  </w:style>
-  <w:style w:type="character" w:styleId="Textedelespacerserv">
-    <w:name w:val="Placeholder Text"/>
-    <w:basedOn w:val="Policepardfaut"/>
-    <w:uiPriority w:val="99"/>
-    <w:semiHidden/>
-    <w:rPr>
-      <w:color w:val="808080"/>
-    </w:rPr>
-  </w:style>
-  <w:style w:type="paragraph" w:customStyle="1" w:styleId="60A44E2853EB48FFBC69AA695774B29B">
-    <w:name w:val="60A44E2853EB48FFBC69AA695774B29B"/>
-  </w:style>
-</w:styles>
-</file>
-
-<file path=word/glossary/webSettings.xml><?xml version="1.0" encoding="utf-8"?>
-<w:webSettings xmlns:mc="http://schemas.openxmlformats.org/markup-compatibility/2006" xmlns:r="http://schemas.openxmlformats.org/officeDocument/2006/relationships" xmlns:w="http://schemas.openxmlformats.org/wordprocessingml/2006/main" xmlns:w14="http://schemas.microsoft.com/office/word/2010/wordml" xmlns:w15="http://schemas.microsoft.com/office/word/2012/wordml" mc:Ignorable="w14 w15">
-  <w:optimizeForBrowser/>
-  <w:allowPNG/>
-</w:webSettings>
 </file>
 
 <file path=word/theme/theme1.xml><?xml version="1.0" encoding="utf-8"?>
@@ -3283,7 +3327,7 @@
 </file>
 
 <file path=customXml/itemProps2.xml><?xml version="1.0" encoding="utf-8"?>
-<ds:datastoreItem xmlns:ds="http://schemas.openxmlformats.org/officeDocument/2006/customXml" ds:itemID="{28FCAE20-8898-42CB-9830-1B510C53F01C}">
+<ds:datastoreItem xmlns:ds="http://schemas.openxmlformats.org/officeDocument/2006/customXml" ds:itemID="{4C92DD16-FD72-4546-939C-465FAEC8628A}">
   <ds:schemaRefs>
     <ds:schemaRef ds:uri="http://schemas.openxmlformats.org/officeDocument/2006/bibliography"/>
   </ds:schemaRefs>

</xml_diff>

<commit_message>
Update du cahier des charge pour l'oral d'anglais
</commit_message>
<xml_diff>
--- a/Selfcard express.docx
+++ b/Selfcard express.docx
@@ -35,10 +35,16 @@
         <w:pStyle w:val="Standard"/>
       </w:pPr>
       <w:r>
-        <w:rPr>
-          <w:highlight w:val="green"/>
-        </w:rPr>
-        <w:t>Une partie des élèves mange au self, ici pour ce projet nous allons améliorer le système de vérification de passage des élèves du lycée Saint-Joseph La Salle Lorient, le système actuel est un lecteur de code barre, pour se faire, l’élève fait glisser sa carte dans le lecteur. Les informations de l’élève sont affichées sur un écran (nom, prénom, classe, régime et photo). Nous avons comme projet de changer la méthode de lecture qui est obsolète et de la remplacer par un moyen plus moderne, une carte sans contact.</w:t>
+        <w:t>Une partie des élèves mange au self, ici pour ce projet nous allons améliorer le système de vérification de passage des élèves du lycée Saint-Joseph La Salle Lorient, le système actuel est un lecteur de code barre, pour se faire, l’élève fait glisser sa carte dans le lecteur</w:t>
+      </w:r>
+      <w:r>
+        <w:t>, le problème est que a force d’utilisation la carte se raye et la lecture du code barre est difficile de plus une protection est donnée avec la carte mais celle-ci empêche la lecture de la carte dans le lecteur</w:t>
+      </w:r>
+      <w:r>
+        <w:t xml:space="preserve">. Les informations de l’élève sont affichées sur un écran (nom, prénom, classe, régime et photo). Nous avons comme projet de changer la méthode de lecture qui est obsolète et de la remplacer par un moyen plus </w:t>
+      </w:r>
+      <w:r>
+        <w:t>moderne, une carte sans contact.</w:t>
       </w:r>
     </w:p>
     <w:p>
@@ -59,14 +65,8 @@
         <w:suppressAutoHyphens/>
         <w:autoSpaceDN w:val="0"/>
         <w:textAlignment w:val="baseline"/>
-        <w:rPr>
-          <w:highlight w:val="cyan"/>
-        </w:rPr>
-      </w:pPr>
-      <w:r>
-        <w:rPr>
-          <w:highlight w:val="cyan"/>
-        </w:rPr>
+      </w:pPr>
+      <w:r>
         <w:t>Le projet a pour but d’améliorer la fluidité du self, de faire passer les élèves plus rapidement.</w:t>
       </w:r>
     </w:p>
@@ -80,15 +80,15 @@
         <w:suppressAutoHyphens/>
         <w:autoSpaceDN w:val="0"/>
         <w:textAlignment w:val="baseline"/>
-        <w:rPr>
-          <w:highlight w:val="cyan"/>
-        </w:rPr>
-      </w:pPr>
-      <w:r>
-        <w:rPr>
-          <w:highlight w:val="cyan"/>
-        </w:rPr>
-        <w:t>Moderniser le système, améliorer l’interface, plus simple d’utilisation pour le personnel.</w:t>
+      </w:pPr>
+      <w:r>
+        <w:t>Moderniser le système, am</w:t>
+      </w:r>
+      <w:r>
+        <w:t>éliorer l’interface, faire ne sorte que ce soit simple</w:t>
+      </w:r>
+      <w:r>
+        <w:t xml:space="preserve"> d’utilisation pour le personnel.</w:t>
       </w:r>
     </w:p>
     <w:p>
@@ -101,15 +101,15 @@
         <w:suppressAutoHyphens/>
         <w:autoSpaceDN w:val="0"/>
         <w:textAlignment w:val="baseline"/>
-        <w:rPr>
-          <w:highlight w:val="cyan"/>
-        </w:rPr>
-      </w:pPr>
-      <w:r>
-        <w:rPr>
-          <w:highlight w:val="cyan"/>
-        </w:rPr>
-        <w:t>L’ajout des élèves dans la base de données doit être simplifié, la modification d’informations doit aussi être simple.</w:t>
+      </w:pPr>
+      <w:r>
+        <w:t>L’ajout des élèves dans la bas</w:t>
+      </w:r>
+      <w:r>
+        <w:t>e de données doit être simple</w:t>
+      </w:r>
+      <w:r>
+        <w:t>, la modification d’informations doit aussi être simple.</w:t>
       </w:r>
     </w:p>
     <w:p>
@@ -122,15 +122,9 @@
         <w:suppressAutoHyphens/>
         <w:autoSpaceDN w:val="0"/>
         <w:textAlignment w:val="baseline"/>
-        <w:rPr>
-          <w:highlight w:val="cyan"/>
-        </w:rPr>
-      </w:pPr>
-      <w:r>
-        <w:rPr>
-          <w:highlight w:val="cyan"/>
-        </w:rPr>
-        <w:t>Les cartes seront créditées en espace de restauration, et plus à l'administration.</w:t>
+      </w:pPr>
+      <w:r>
+        <w:t>Supprimé les tickets</w:t>
       </w:r>
     </w:p>
     <w:p>
@@ -190,15 +184,15 @@
     <w:p>
       <w:pPr>
         <w:pStyle w:val="Listepuces"/>
-        <w:tabs>
-          <w:tab w:val="clear" w:pos="360"/>
-        </w:tabs>
         <w:suppressAutoHyphens/>
         <w:autoSpaceDN w:val="0"/>
         <w:textAlignment w:val="baseline"/>
       </w:pPr>
       <w:r>
-        <w:t>Un moyen d’écriture des informations sur les cartes.</w:t>
+        <w:t xml:space="preserve"> </w:t>
+      </w:r>
+      <w:r>
+        <w:t>Un moyen de lecture des informations contenues dans les cartes.</w:t>
       </w:r>
     </w:p>
     <w:p>
@@ -212,7 +206,13 @@
         <w:textAlignment w:val="baseline"/>
       </w:pPr>
       <w:r>
-        <w:t>Un moyen de lecture des informations contenues dans les cartes.</w:t>
+        <w:t>Une base de données pour stocker les informations</w:t>
+      </w:r>
+      <w:r>
+        <w:t xml:space="preserve"> des utilisateurs</w:t>
+      </w:r>
+      <w:r>
+        <w:t>.</w:t>
       </w:r>
     </w:p>
     <w:p>
@@ -226,7 +226,19 @@
         <w:textAlignment w:val="baseline"/>
       </w:pPr>
       <w:r>
-        <w:t>Une base de données pour stocker les informations.</w:t>
+        <w:t>Un panneau d’adm</w:t>
+      </w:r>
+      <w:r>
+        <w:t>inistration pour que l’administration puisse ajouter un nouvel utilisateur</w:t>
+      </w:r>
+      <w:r>
+        <w:t>, sans avoir besoin de formation spécifique</w:t>
+      </w:r>
+      <w:r>
+        <w:t xml:space="preserve"> ceci via le panneau d’administration</w:t>
+      </w:r>
+      <w:r>
+        <w:t>.</w:t>
       </w:r>
     </w:p>
     <w:p>
@@ -240,7 +252,35 @@
         <w:textAlignment w:val="baseline"/>
       </w:pPr>
       <w:r>
-        <w:t>Un panneau d’administration pour qu’une personne puisse ajouter les informations pour l’ajout d’une nouvelle personne, sans avoir besoin de formation spécifique.</w:t>
+        <w:t>Trouver les informations liées à un élève sans avoir sa carte (Nom-Prénom)</w:t>
+      </w:r>
+      <w:r>
+        <w:t xml:space="preserve">, via un </w:t>
+      </w:r>
+      <w:proofErr w:type="gramStart"/>
+      <w:r>
+        <w:t>champs</w:t>
+      </w:r>
+      <w:proofErr w:type="gramEnd"/>
+      <w:r>
+        <w:t xml:space="preserve"> de recherche</w:t>
+      </w:r>
+      <w:r>
+        <w:t>.</w:t>
+      </w:r>
+    </w:p>
+    <w:p>
+      <w:pPr>
+        <w:pStyle w:val="Listepuces"/>
+        <w:suppressAutoHyphens/>
+        <w:autoSpaceDN w:val="0"/>
+        <w:textAlignment w:val="baseline"/>
+      </w:pPr>
+      <w:r>
+        <w:t xml:space="preserve"> </w:t>
+      </w:r>
+      <w:r>
+        <w:t>L’interface doit pouvoir être utilisable chaque année, avec l'ajout des nouvelles personnes, la suppression de la base de données de l'année, et la restauration des données des personnes qui seront encore présentes.</w:t>
       </w:r>
     </w:p>
     <w:p>
@@ -252,15 +292,9 @@
         <w:suppressAutoHyphens/>
         <w:autoSpaceDN w:val="0"/>
         <w:textAlignment w:val="baseline"/>
-        <w:rPr>
-          <w:highlight w:val="green"/>
-        </w:rPr>
-      </w:pPr>
-      <w:r>
-        <w:rPr>
-          <w:highlight w:val="green"/>
-        </w:rPr>
-        <w:t>Trouver les informations liées à un élève sans avoir sa carte (Nom-Prénom).</w:t>
+      </w:pPr>
+      <w:r>
+        <w:t>Un système de crédit pour les personnes sous le régime externe. Les personnes internes et demi-pensionnaire paie un forfait qui ne concerne pas le projet.</w:t>
       </w:r>
     </w:p>
     <w:p>
@@ -272,15 +306,9 @@
         <w:suppressAutoHyphens/>
         <w:autoSpaceDN w:val="0"/>
         <w:textAlignment w:val="baseline"/>
-        <w:rPr>
-          <w:highlight w:val="green"/>
-        </w:rPr>
-      </w:pPr>
-      <w:r>
-        <w:rPr>
-          <w:highlight w:val="green"/>
-        </w:rPr>
-        <w:t>Les cartes seront écrites depuis un espace d’administration et pourrons être remplacées directement en espace de restauration.</w:t>
+      </w:pPr>
+      <w:r>
+        <w:t>Un moyen de valider le repas pour les personnes qui auront oublié leur carte.</w:t>
       </w:r>
     </w:p>
     <w:p>
@@ -292,55 +320,69 @@
         <w:suppressAutoHyphens/>
         <w:autoSpaceDN w:val="0"/>
         <w:textAlignment w:val="baseline"/>
-        <w:rPr>
-          <w:highlight w:val="green"/>
-        </w:rPr>
-      </w:pPr>
-      <w:r>
-        <w:rPr>
-          <w:highlight w:val="green"/>
-        </w:rPr>
-        <w:t>L’interface doit pouvoir être utilisable chaque année, avec l'ajout des nouvelles personnes, la suppression de la base de données de l'année, et la restauration des données des personnes qui seront encore présentes.</w:t>
+      </w:pPr>
+      <w:r>
+        <w:t xml:space="preserve">Un fichier des récupération du nombre de repas consommé par les personnes externes afin de pouvoir </w:t>
+      </w:r>
+      <w:proofErr w:type="gramStart"/>
+      <w:r>
+        <w:t>facturé</w:t>
+      </w:r>
+      <w:proofErr w:type="gramEnd"/>
+      <w:r>
+        <w:t xml:space="preserve"> les repas.</w:t>
+      </w:r>
+      <w:bookmarkStart w:id="0" w:name="_GoBack"/>
+      <w:bookmarkEnd w:id="0"/>
+    </w:p>
+    <w:p>
+      <w:pPr>
+        <w:pStyle w:val="Titre2"/>
+      </w:pPr>
+      <w:r>
+        <w:t>Livrables</w:t>
+      </w:r>
+    </w:p>
+    <w:p>
+      <w:pPr>
+        <w:rPr>
+          <w:highlight w:val="cyan"/>
+        </w:rPr>
+      </w:pPr>
+      <w:r>
+        <w:rPr>
+          <w:highlight w:val="cyan"/>
+        </w:rPr>
+        <w:t>Ce projet aura un impact sur :</w:t>
       </w:r>
     </w:p>
     <w:p>
       <w:pPr>
         <w:pStyle w:val="Listepuces"/>
-        <w:tabs>
-          <w:tab w:val="clear" w:pos="360"/>
-        </w:tabs>
-        <w:suppressAutoHyphens/>
-        <w:autoSpaceDN w:val="0"/>
-        <w:textAlignment w:val="baseline"/>
-        <w:rPr>
-          <w:highlight w:val="green"/>
-        </w:rPr>
-      </w:pPr>
-      <w:r>
-        <w:rPr>
-          <w:highlight w:val="green"/>
-        </w:rPr>
-        <w:t>Un système de crédit pour les personnes sous le régime externe. Les personnes internes et demi-pensionnaire paie un forfait qui ne concerne pas le projet.</w:t>
+        <w:rPr>
+          <w:highlight w:val="cyan"/>
+        </w:rPr>
+      </w:pPr>
+      <w:r>
+        <w:rPr>
+          <w:highlight w:val="cyan"/>
+        </w:rPr>
+        <w:t>Le personnel (Surveillant, administration)</w:t>
       </w:r>
     </w:p>
     <w:p>
       <w:pPr>
         <w:pStyle w:val="Listepuces"/>
-        <w:tabs>
-          <w:tab w:val="clear" w:pos="360"/>
-        </w:tabs>
-        <w:suppressAutoHyphens/>
-        <w:autoSpaceDN w:val="0"/>
-        <w:textAlignment w:val="baseline"/>
-        <w:rPr>
-          <w:highlight w:val="green"/>
-        </w:rPr>
-      </w:pPr>
-      <w:r>
-        <w:rPr>
-          <w:highlight w:val="green"/>
-        </w:rPr>
-        <w:t>Un moyen de valider le repas pour les personnes qui auront oublié leur carte.</w:t>
+        <w:rPr>
+          <w:highlight w:val="cyan"/>
+        </w:rPr>
+      </w:pPr>
+      <w:r>
+        <w:rPr>
+          <w:highlight w:val="cyan"/>
+        </w:rPr>
+        <w:lastRenderedPageBreak/>
+        <w:t>Les élèves</w:t>
       </w:r>
     </w:p>
     <w:p>
@@ -348,7 +390,7 @@
         <w:pStyle w:val="Titre2"/>
       </w:pPr>
       <w:r>
-        <w:t>Livrables</w:t>
+        <w:t>Parties affectées</w:t>
       </w:r>
     </w:p>
     <w:p>
@@ -361,7 +403,31 @@
         <w:rPr>
           <w:highlight w:val="cyan"/>
         </w:rPr>
-        <w:t>Ce projet aura un impact sur :</w:t>
+        <w:t>Les parti</w:t>
+      </w:r>
+      <w:r>
+        <w:rPr>
+          <w:highlight w:val="cyan"/>
+        </w:rPr>
+        <w:t>e</w:t>
+      </w:r>
+      <w:r>
+        <w:rPr>
+          <w:highlight w:val="cyan"/>
+        </w:rPr>
+        <w:t>s de l’établissement affecté</w:t>
+      </w:r>
+      <w:r>
+        <w:rPr>
+          <w:highlight w:val="cyan"/>
+        </w:rPr>
+        <w:t>es</w:t>
+      </w:r>
+      <w:r>
+        <w:rPr>
+          <w:highlight w:val="cyan"/>
+        </w:rPr>
+        <w:t xml:space="preserve"> sont :</w:t>
       </w:r>
     </w:p>
     <w:p>
@@ -375,125 +441,75 @@
         <w:rPr>
           <w:highlight w:val="cyan"/>
         </w:rPr>
-        <w:t>Le personnel (Surveillant, administration)</w:t>
+        <w:t>L’espace de restauration</w:t>
+      </w:r>
+    </w:p>
+    <w:p>
+      <w:pPr>
+        <w:pStyle w:val="Titre2"/>
+      </w:pPr>
+      <w:r>
+        <w:t>Ressources requises</w:t>
+      </w:r>
+    </w:p>
+    <w:p>
+      <w:pPr>
+        <w:pStyle w:val="Standard"/>
+        <w:rPr>
+          <w:color w:val="333333"/>
+        </w:rPr>
+      </w:pPr>
+      <w:r>
+        <w:rPr>
+          <w:color w:val="333333"/>
+        </w:rPr>
+        <w:t>Le matériel requis pour réaliser le projet :</w:t>
       </w:r>
     </w:p>
     <w:p>
       <w:pPr>
         <w:pStyle w:val="Listepuces"/>
-        <w:rPr>
-          <w:highlight w:val="cyan"/>
-        </w:rPr>
-      </w:pPr>
-      <w:r>
-        <w:rPr>
-          <w:highlight w:val="cyan"/>
-        </w:rPr>
-        <w:t>Les élèves</w:t>
-      </w:r>
-    </w:p>
-    <w:p>
-      <w:pPr>
-        <w:pStyle w:val="Titre2"/>
-      </w:pPr>
-      <w:r>
-        <w:lastRenderedPageBreak/>
-        <w:t>Parties affectées</w:t>
-      </w:r>
-    </w:p>
-    <w:p>
-      <w:pPr>
-        <w:rPr>
-          <w:highlight w:val="cyan"/>
-        </w:rPr>
-      </w:pPr>
-      <w:r>
-        <w:rPr>
-          <w:highlight w:val="cyan"/>
-        </w:rPr>
-        <w:t>Les parti</w:t>
-      </w:r>
-      <w:r>
-        <w:rPr>
-          <w:highlight w:val="cyan"/>
-        </w:rPr>
-        <w:t>e</w:t>
-      </w:r>
-      <w:r>
-        <w:rPr>
-          <w:highlight w:val="cyan"/>
-        </w:rPr>
-        <w:t>s de l’établissement affecté</w:t>
-      </w:r>
-      <w:r>
-        <w:rPr>
-          <w:highlight w:val="cyan"/>
-        </w:rPr>
-        <w:t>es</w:t>
-      </w:r>
-      <w:r>
-        <w:rPr>
-          <w:highlight w:val="cyan"/>
-        </w:rPr>
-        <w:t xml:space="preserve"> sont :</w:t>
-      </w:r>
+      </w:pPr>
+      <w:proofErr w:type="spellStart"/>
+      <w:r>
+        <w:t>PcDuino</w:t>
+      </w:r>
+      <w:proofErr w:type="spellEnd"/>
     </w:p>
     <w:p>
       <w:pPr>
         <w:pStyle w:val="Listepuces"/>
         <w:rPr>
-          <w:highlight w:val="cyan"/>
-        </w:rPr>
-      </w:pPr>
-      <w:r>
-        <w:rPr>
-          <w:highlight w:val="cyan"/>
-        </w:rPr>
-        <w:t>L’espace de restauration</w:t>
-      </w:r>
-    </w:p>
-    <w:p>
-      <w:pPr>
-        <w:pStyle w:val="Titre2"/>
-      </w:pPr>
-      <w:r>
-        <w:t>Ressources requises</w:t>
-      </w:r>
-    </w:p>
-    <w:p>
-      <w:pPr>
-        <w:pStyle w:val="Standard"/>
-        <w:rPr>
           <w:color w:val="333333"/>
         </w:rPr>
       </w:pPr>
+      <w:proofErr w:type="spellStart"/>
       <w:r>
         <w:rPr>
           <w:color w:val="333333"/>
         </w:rPr>
-        <w:t>Le matériel requis pour réaliser le projet :</w:t>
-      </w:r>
-    </w:p>
-    <w:p>
-      <w:pPr>
-        <w:pStyle w:val="Listepuces"/>
-      </w:pPr>
-      <w:r>
-        <w:t>PcDuino</w:t>
-      </w:r>
-    </w:p>
-    <w:p>
-      <w:pPr>
-        <w:pStyle w:val="Listepuces"/>
+        <w:t>Shield</w:t>
+      </w:r>
+      <w:proofErr w:type="spellEnd"/>
+      <w:r>
         <w:rPr>
           <w:color w:val="333333"/>
         </w:rPr>
-      </w:pPr>
+        <w:t xml:space="preserve"> </w:t>
+      </w:r>
+      <w:proofErr w:type="spellStart"/>
       <w:r>
         <w:rPr>
           <w:color w:val="333333"/>
         </w:rPr>
-        <w:t>Shield Arduino Pn532</w:t>
+        <w:t>Arduino</w:t>
+      </w:r>
+      <w:proofErr w:type="spellEnd"/>
+      <w:r>
+        <w:rPr>
+          <w:color w:val="333333"/>
+        </w:rPr>
+        <w:t xml:space="preserve"> Pn532</w:t>
       </w:r>
     </w:p>
     <w:p>
@@ -665,7 +681,21 @@
         <w:rPr>
           <w:highlight w:val="green"/>
         </w:rPr>
-        <w:t>Il fera ensuite la programmation de l’écriture de cette carte à l’aide d’un PcDuino.</w:t>
+        <w:t xml:space="preserve">Il fera ensuite la programmation de l’écriture de cette carte à l’aide d’un </w:t>
+      </w:r>
+      <w:proofErr w:type="spellStart"/>
+      <w:r>
+        <w:rPr>
+          <w:highlight w:val="green"/>
+        </w:rPr>
+        <w:t>PcDuino</w:t>
+      </w:r>
+      <w:proofErr w:type="spellEnd"/>
+      <w:r>
+        <w:rPr>
+          <w:highlight w:val="green"/>
+        </w:rPr>
+        <w:t>.</w:t>
       </w:r>
     </w:p>
     <w:p>
@@ -676,7 +706,21 @@
         <w:rPr>
           <w:highlight w:val="green"/>
         </w:rPr>
-        <w:t>Ensuite viendra la programmation de la lecture des cartes sur le PcDuino. Dans la carte, un numéro d'identification unique sera stocké afin de différencier chaque personne, ce numéro sera transmis à l'interface.</w:t>
+        <w:t xml:space="preserve">Ensuite viendra la programmation de la lecture des cartes sur le </w:t>
+      </w:r>
+      <w:proofErr w:type="spellStart"/>
+      <w:r>
+        <w:rPr>
+          <w:highlight w:val="green"/>
+        </w:rPr>
+        <w:t>PcDuino</w:t>
+      </w:r>
+      <w:proofErr w:type="spellEnd"/>
+      <w:r>
+        <w:rPr>
+          <w:highlight w:val="green"/>
+        </w:rPr>
+        <w:t>. Dans la carte, un numéro d'identification unique sera stocké afin de différencier chaque personne, ce numéro sera transmis à l'interface.</w:t>
       </w:r>
     </w:p>
     <w:p>
@@ -739,7 +783,6 @@
         <w:pStyle w:val="Listepuces"/>
       </w:pPr>
       <w:r>
-        <w:lastRenderedPageBreak/>
         <w:t>La base de données</w:t>
       </w:r>
     </w:p>
@@ -826,8 +869,6 @@
       </w:r>
     </w:p>
     <w:p>
-      <w:bookmarkStart w:id="0" w:name="_GoBack"/>
-      <w:bookmarkEnd w:id="0"/>
       <w:r>
         <w:rPr>
           <w:highlight w:val="cyan"/>
@@ -840,6 +881,7 @@
         <w:jc w:val="center"/>
       </w:pPr>
       <w:r>
+        <w:lastRenderedPageBreak/>
         <w:pict w14:anchorId="109A104E">
           <v:shapetype id="_x0000_t75" coordsize="21600,21600" o:spt="75" o:preferrelative="t" path="m@4@5l@4@11@9@11@9@5xe" filled="f" stroked="f">
             <v:stroke joinstyle="miter"/>
@@ -860,7 +902,7 @@
             <v:path o:extrusionok="f" gradientshapeok="t" o:connecttype="rect"/>
             <o:lock v:ext="edit" aspectratio="t"/>
           </v:shapetype>
-          <v:shape id="_x0000_i1025" type="#_x0000_t75" style="width:315pt;height:236.25pt">
+          <v:shape id="_x0000_i1025" type="#_x0000_t75" style="width:314.95pt;height:236.3pt">
             <v:imagedata r:id="rId10" o:title="schéma lecture"/>
           </v:shape>
         </w:pict>
@@ -871,7 +913,6 @@
         <w:pStyle w:val="Titre2"/>
       </w:pPr>
       <w:r>
-        <w:lastRenderedPageBreak/>
         <w:t>Chronologie/planification principale</w:t>
       </w:r>
     </w:p>
@@ -1052,7 +1093,7 @@
                             <w:fldChar w:fldCharType="separate"/>
                           </w:r>
                           <w:r>
-                            <w:t>2</w:t>
+                            <w:t>4</w:t>
                           </w:r>
                           <w:r>
                             <w:fldChar w:fldCharType="end"/>
@@ -1101,7 +1142,7 @@
                       <w:fldChar w:fldCharType="separate"/>
                     </w:r>
                     <w:r>
-                      <w:t>2</w:t>
+                      <w:t>4</w:t>
                     </w:r>
                     <w:r>
                       <w:fldChar w:fldCharType="end"/>
@@ -3474,7 +3515,7 @@
 </file>
 
 <file path=customXml/itemProps2.xml><?xml version="1.0" encoding="utf-8"?>
-<ds:datastoreItem xmlns:ds="http://schemas.openxmlformats.org/officeDocument/2006/customXml" ds:itemID="{7C38D497-D673-4DBC-A3F6-BDFB3E171CC0}">
+<ds:datastoreItem xmlns:ds="http://schemas.openxmlformats.org/officeDocument/2006/customXml" ds:itemID="{0CB43C50-5AEE-4EEE-B8D5-C9D6B1BA2D60}">
   <ds:schemaRefs>
     <ds:schemaRef ds:uri="http://schemas.openxmlformats.org/officeDocument/2006/bibliography"/>
   </ds:schemaRefs>

</xml_diff>

<commit_message>
Création de la version anglaise + correction
Création du cahier des charges en anglais et correction secondaires du
fichier en français.
</commit_message>
<xml_diff>
--- a/Selfcard express.docx
+++ b/Selfcard express.docx
@@ -46,8 +46,6 @@
       <w:r>
         <w:t>moderne, une carte sans contact.</w:t>
       </w:r>
-      <w:bookmarkStart w:id="0" w:name="_GoBack"/>
-      <w:bookmarkEnd w:id="0"/>
     </w:p>
     <w:p>
       <w:pPr>
@@ -332,7 +330,12 @@
         <w:textAlignment w:val="baseline"/>
       </w:pPr>
       <w:r>
-        <w:t>Un moyen de valider le repas pour les personnes qui auront oublié leur carte.</w:t>
+        <w:t>Un m</w:t>
+      </w:r>
+      <w:bookmarkStart w:id="0" w:name="_GoBack"/>
+      <w:bookmarkEnd w:id="0"/>
+      <w:r>
+        <w:t>oyen de valider le repas pour les personnes qui auront oublié leur carte.</w:t>
       </w:r>
     </w:p>
     <w:p>
@@ -346,10 +349,13 @@
         <w:textAlignment w:val="baseline"/>
       </w:pPr>
       <w:r>
-        <w:t>Un fichier de</w:t>
-      </w:r>
-      <w:r>
-        <w:t xml:space="preserve"> récupération du nombre de repas consommé</w:t>
+        <w:t>Un</w:t>
+      </w:r>
+      <w:r>
+        <w:t xml:space="preserve"> comptage </w:t>
+      </w:r>
+      <w:r>
+        <w:t>du nombre de repas consommé</w:t>
       </w:r>
       <w:r>
         <w:t>s</w:t>
@@ -363,6 +369,19 @@
       <w:r>
         <w:t xml:space="preserve"> les repas.</w:t>
       </w:r>
+    </w:p>
+    <w:p>
+      <w:pPr>
+        <w:pStyle w:val="Listepuces"/>
+        <w:numPr>
+          <w:ilvl w:val="0"/>
+          <w:numId w:val="0"/>
+        </w:numPr>
+        <w:suppressAutoHyphens/>
+        <w:autoSpaceDN w:val="0"/>
+        <w:ind w:left="432" w:hanging="288"/>
+        <w:textAlignment w:val="baseline"/>
+      </w:pPr>
     </w:p>
     <w:p>
       <w:pPr>
@@ -878,7 +897,7 @@
             <v:path o:extrusionok="f" gradientshapeok="t" o:connecttype="rect"/>
             <o:lock v:ext="edit" aspectratio="t"/>
           </v:shapetype>
-          <v:shape id="_x0000_i1025" type="#_x0000_t75" style="width:315pt;height:236.25pt">
+          <v:shape id="_x0000_i1025" type="#_x0000_t75" style="width:315.15pt;height:236.4pt">
             <v:imagedata r:id="rId10" o:title="schéma lecture"/>
           </v:shape>
         </w:pict>
@@ -1070,7 +1089,7 @@
                             <w:fldChar w:fldCharType="separate"/>
                           </w:r>
                           <w:r>
-                            <w:t>1</w:t>
+                            <w:t>4</w:t>
                           </w:r>
                           <w:r>
                             <w:fldChar w:fldCharType="end"/>
@@ -1119,7 +1138,7 @@
                       <w:fldChar w:fldCharType="separate"/>
                     </w:r>
                     <w:r>
-                      <w:t>1</w:t>
+                      <w:t>4</w:t>
                     </w:r>
                     <w:r>
                       <w:fldChar w:fldCharType="end"/>
@@ -3492,7 +3511,7 @@
 </file>
 
 <file path=customXml/itemProps2.xml><?xml version="1.0" encoding="utf-8"?>
-<ds:datastoreItem xmlns:ds="http://schemas.openxmlformats.org/officeDocument/2006/customXml" ds:itemID="{1197C140-0558-494B-9408-8C25E63BA95A}">
+<ds:datastoreItem xmlns:ds="http://schemas.openxmlformats.org/officeDocument/2006/customXml" ds:itemID="{32EA2683-07AB-4C91-94ED-13178B537968}">
   <ds:schemaRefs>
     <ds:schemaRef ds:uri="http://schemas.openxmlformats.org/officeDocument/2006/bibliography"/>
   </ds:schemaRefs>

</xml_diff>